<commit_message>
Continues with the documentation
</commit_message>
<xml_diff>
--- a/MemoriaPractica1.docx
+++ b/MemoriaPractica1.docx
@@ -1,12 +1,13 @@
 
 <file path=word/document.xml><?xml version="1.0" encoding="utf-8"?>
-<w:document xmlns:ve="http://schemas.openxmlformats.org/markup-compatibility/2006" xmlns:o="urn:schemas-microsoft-com:office:office" xmlns:r="http://schemas.openxmlformats.org/officeDocument/2006/relationships" xmlns:m="http://schemas.openxmlformats.org/officeDocument/2006/math" xmlns:v="urn:schemas-microsoft-com:vml" xmlns:wp="http://schemas.openxmlformats.org/drawingml/2006/wordprocessingDrawing" xmlns:w10="urn:schemas-microsoft-com:office:word" xmlns:w="http://schemas.openxmlformats.org/wordprocessingml/2006/main" xmlns:wne="http://schemas.microsoft.com/office/word/2006/wordml">
+<w:document xmlns:wpc="http://schemas.microsoft.com/office/word/2010/wordprocessingCanvas" xmlns:cx="http://schemas.microsoft.com/office/drawing/2014/chartex" xmlns:cx1="http://schemas.microsoft.com/office/drawing/2015/9/8/chartex" xmlns:cx2="http://schemas.microsoft.com/office/drawing/2015/10/21/chartex" xmlns:cx3="http://schemas.microsoft.com/office/drawing/2016/5/9/chartex" xmlns:cx4="http://schemas.microsoft.com/office/drawing/2016/5/10/chartex" xmlns:cx5="http://schemas.microsoft.com/office/drawing/2016/5/11/chartex" xmlns:cx6="http://schemas.microsoft.com/office/drawing/2016/5/12/chartex" xmlns:cx7="http://schemas.microsoft.com/office/drawing/2016/5/13/chartex" xmlns:cx8="http://schemas.microsoft.com/office/drawing/2016/5/14/chartex" xmlns:mc="http://schemas.openxmlformats.org/markup-compatibility/2006" xmlns:aink="http://schemas.microsoft.com/office/drawing/2016/ink" xmlns:am3d="http://schemas.microsoft.com/office/drawing/2017/model3d" xmlns:o="urn:schemas-microsoft-com:office:office" xmlns:r="http://schemas.openxmlformats.org/officeDocument/2006/relationships" xmlns:m="http://schemas.openxmlformats.org/officeDocument/2006/math" xmlns:v="urn:schemas-microsoft-com:vml" xmlns:wp14="http://schemas.microsoft.com/office/word/2010/wordprocessingDrawing" xmlns:wp="http://schemas.openxmlformats.org/drawingml/2006/wordprocessingDrawing" xmlns:w10="urn:schemas-microsoft-com:office:word" xmlns:w="http://schemas.openxmlformats.org/wordprocessingml/2006/main" xmlns:w14="http://schemas.microsoft.com/office/word/2010/wordml" xmlns:w15="http://schemas.microsoft.com/office/word/2012/wordml" xmlns:w16cid="http://schemas.microsoft.com/office/word/2016/wordml/cid" xmlns:w16se="http://schemas.microsoft.com/office/word/2015/wordml/symex" xmlns:wpg="http://schemas.microsoft.com/office/word/2010/wordprocessingGroup" xmlns:wpi="http://schemas.microsoft.com/office/word/2010/wordprocessingInk" xmlns:wne="http://schemas.microsoft.com/office/word/2006/wordml" xmlns:wps="http://schemas.microsoft.com/office/word/2010/wordprocessingShape" mc:Ignorable="w14 w15 w16se w16cid wp14">
   <w:body>
     <w:sdt>
       <w:sdtPr>
         <w:rPr>
           <w:rFonts w:asciiTheme="majorHAnsi" w:eastAsiaTheme="majorEastAsia" w:hAnsiTheme="majorHAnsi" w:cstheme="majorBidi"/>
           <w:caps/>
+          <w:lang w:val="es-ES_tradnl"/>
         </w:rPr>
         <w:id w:val="97675282"/>
         <w:docPartObj>
@@ -18,7 +19,6 @@
         <w:rPr>
           <w:rFonts w:asciiTheme="minorHAnsi" w:eastAsiaTheme="minorHAnsi" w:hAnsiTheme="minorHAnsi" w:cstheme="minorBidi"/>
           <w:caps w:val="0"/>
-          <w:lang w:val="es-ES_tradnl"/>
         </w:rPr>
       </w:sdtEndPr>
       <w:sdtContent>
@@ -26,7 +26,7 @@
           <w:tblPr>
             <w:tblW w:w="5000" w:type="pct"/>
             <w:jc w:val="center"/>
-            <w:tblLook w:val="04A0"/>
+            <w:tblLook w:val="04A0" w:firstRow="1" w:lastRow="0" w:firstColumn="1" w:lastColumn="0" w:noHBand="0" w:noVBand="1"/>
           </w:tblPr>
           <w:tblGrid>
             <w:gridCol w:w="8720"/>
@@ -72,6 +72,7 @@
                 <w:dataBinding w:prefixMappings="xmlns:ns0='http://schemas.openxmlformats.org/package/2006/metadata/core-properties' xmlns:ns1='http://purl.org/dc/elements/1.1/'" w:xpath="/ns0:coreProperties[1]/ns1:title[1]" w:storeItemID="{6C3C8BC8-F283-45AE-878A-BAB7291924A1}"/>
                 <w:text/>
               </w:sdtPr>
+              <w:sdtEndPr/>
               <w:sdtContent>
                 <w:tc>
                   <w:tcPr>
@@ -125,6 +126,7 @@
                 <w:dataBinding w:prefixMappings="xmlns:ns0='http://schemas.openxmlformats.org/package/2006/metadata/core-properties' xmlns:ns1='http://purl.org/dc/elements/1.1/'" w:xpath="/ns0:coreProperties[1]/ns1:subject[1]" w:storeItemID="{6C3C8BC8-F283-45AE-878A-BAB7291924A1}"/>
                 <w:text/>
               </w:sdtPr>
+              <w:sdtEndPr/>
               <w:sdtContent>
                 <w:tc>
                   <w:tcPr>
@@ -315,6 +317,7 @@
                   <w:calendar w:val="gregorian"/>
                 </w:date>
               </w:sdtPr>
+              <w:sdtEndPr/>
               <w:sdtContent>
                 <w:tc>
                   <w:tcPr>
@@ -363,7 +366,7 @@
           <w:tblPr>
             <w:tblpPr w:leftFromText="187" w:rightFromText="187" w:horzAnchor="margin" w:tblpXSpec="center" w:tblpYSpec="bottom"/>
             <w:tblW w:w="5000" w:type="pct"/>
-            <w:tblLook w:val="04A0"/>
+            <w:tblLook w:val="04A0" w:firstRow="1" w:lastRow="0" w:firstColumn="1" w:lastColumn="0" w:noHBand="0" w:noVBand="1"/>
           </w:tblPr>
           <w:tblGrid>
             <w:gridCol w:w="8720"/>
@@ -415,7 +418,35 @@
           <w:sz w:val="24"/>
           <w:szCs w:val="24"/>
         </w:rPr>
-        <w:t xml:space="preserve">El objetivo de este ejercicio es detectar coches en fotografías tomadas en distintas situaciones ,posiciones y calidad, a partir de unas fotografías de coches tomadas de frente y con un cierto nivel de calidad. Para ello hemos seguido un camino bastante progresivo. Primero comenzamos leyendo las imágenes de entrenamiento del algoritmo y reconociendo los puntos de interés y los descriptores de éstos, comprobando que este procedimiento se realizaba correctamente. Para ello se usan las funciones </w:t>
+        <w:t>El objetivo de este ejercicio es detectar coches en fotografías t</w:t>
+      </w:r>
+      <w:r>
+        <w:rPr>
+          <w:sz w:val="24"/>
+          <w:szCs w:val="24"/>
+        </w:rPr>
+        <w:t>omadas en distintas situaciones</w:t>
+      </w:r>
+      <w:r>
+        <w:rPr>
+          <w:sz w:val="24"/>
+          <w:szCs w:val="24"/>
+        </w:rPr>
+        <w:t>,</w:t>
+      </w:r>
+      <w:r>
+        <w:rPr>
+          <w:sz w:val="24"/>
+          <w:szCs w:val="24"/>
+        </w:rPr>
+        <w:t xml:space="preserve"> </w:t>
+      </w:r>
+      <w:r>
+        <w:rPr>
+          <w:sz w:val="24"/>
+          <w:szCs w:val="24"/>
+        </w:rPr>
+        <w:t xml:space="preserve">posiciones y calidad, a partir de unas fotografías de coches tomadas de frente y con un cierto nivel de calidad. Para ello hemos seguido un camino bastante progresivo. Primero comenzamos leyendo las imágenes de entrenamiento del algoritmo y reconociendo los puntos de interés y los descriptores de éstos, comprobando que este procedimiento se realizaba correctamente. Para ello se usan las funciones </w:t>
       </w:r>
       <w:r>
         <w:rPr>
@@ -423,7 +454,25 @@
           <w:sz w:val="24"/>
           <w:szCs w:val="24"/>
         </w:rPr>
-        <w:t>"detect"</w:t>
+        <w:t>"</w:t>
+      </w:r>
+      <w:proofErr w:type="spellStart"/>
+      <w:r>
+        <w:rPr>
+          <w:i/>
+          <w:sz w:val="24"/>
+          <w:szCs w:val="24"/>
+        </w:rPr>
+        <w:t>detect</w:t>
+      </w:r>
+      <w:proofErr w:type="spellEnd"/>
+      <w:r>
+        <w:rPr>
+          <w:i/>
+          <w:sz w:val="24"/>
+          <w:szCs w:val="24"/>
+        </w:rPr>
+        <w:t>"</w:t>
       </w:r>
       <w:r>
         <w:rPr>
@@ -453,7 +502,7 @@
           <w:sz w:val="24"/>
           <w:szCs w:val="24"/>
         </w:rPr>
-        <w:t xml:space="preserve"> de la clase ORB.</w:t>
+        <w:t>de la clase ORB.</w:t>
       </w:r>
     </w:p>
     <w:p>
@@ -463,56 +512,6 @@
           <w:szCs w:val="24"/>
         </w:rPr>
       </w:pPr>
-      <w:r>
-        <w:rPr>
-          <w:sz w:val="24"/>
-          <w:szCs w:val="24"/>
-        </w:rPr>
-        <w:t xml:space="preserve">A continuación estos puntos de interés se almacenan en una estructura de datos </w:t>
-      </w:r>
-      <w:r>
-        <w:rPr>
-          <w:sz w:val="24"/>
-          <w:szCs w:val="24"/>
-        </w:rPr>
-        <w:t>"</w:t>
-      </w:r>
-      <w:r>
-        <w:rPr>
-          <w:i/>
-          <w:sz w:val="24"/>
-          <w:szCs w:val="24"/>
-        </w:rPr>
-        <w:t>FLANN</w:t>
-      </w:r>
-      <w:r>
-        <w:rPr>
-          <w:sz w:val="24"/>
-          <w:szCs w:val="24"/>
-        </w:rPr>
-        <w:t>"</w:t>
-      </w:r>
-      <w:r>
-        <w:rPr>
-          <w:sz w:val="24"/>
-          <w:szCs w:val="24"/>
-        </w:rPr>
-        <w:t xml:space="preserve">, que es una </w:t>
-      </w:r>
-      <w:r>
-        <w:rPr>
-          <w:sz w:val="24"/>
-          <w:szCs w:val="24"/>
-        </w:rPr>
-        <w:t>librería</w:t>
-      </w:r>
-      <w:r>
-        <w:rPr>
-          <w:sz w:val="24"/>
-          <w:szCs w:val="24"/>
-        </w:rPr>
-        <w:t xml:space="preserve"> pensada para realizar búsquedas aproximadas del vecino más cercano de forma rápida en grandes espacios.</w:t>
-      </w:r>
     </w:p>
     <w:p>
       <w:pPr>
@@ -523,10 +522,560 @@
       </w:pPr>
       <w:r>
         <w:rPr>
-          <w:sz w:val="24"/>
-          <w:szCs w:val="24"/>
-        </w:rPr>
-        <w:t xml:space="preserve">Tras haber almacenado los puntos de interés de las imágenes de entrenamiento , se empieza a tratar las imágenes de test. Además de encontrar los puntos de interés y descriptores de estas imágenes hay que hacer algunas cosas más. Una vez encontrados los puntos de interés hay que buscar para cada uno de ellos, los vecinos más parecidos de entre los encontrados en las imágenes de entrenamiento(Al principio fueron 2 y al final 6). Una vez comparados los puntos, hay que crear una matriz de votación del tamaño que la imagen de test, para decidir dónde está el coche. Para ello, se coge el vector que va del punto de interés de la imagen de entrenamiento al centro de esa imagen y se suma </w:t>
+          <w:noProof/>
+          <w:sz w:val="24"/>
+          <w:szCs w:val="24"/>
+        </w:rPr>
+        <w:drawing>
+          <wp:inline distT="0" distB="0" distL="0" distR="0" wp14:anchorId="7978B3C9" wp14:editId="26961DE8">
+            <wp:extent cx="2733675" cy="2085975"/>
+            <wp:effectExtent l="0" t="0" r="0" b="0"/>
+            <wp:docPr id="2" name="Imagen 2" descr="C:\Users\jorge_000\AppData\Local\Microsoft\Windows\INetCache\Content.Word\Captura1.png"/>
+            <wp:cNvGraphicFramePr>
+              <a:graphicFrameLocks xmlns:a="http://schemas.openxmlformats.org/drawingml/2006/main" noChangeAspect="1"/>
+            </wp:cNvGraphicFramePr>
+            <a:graphic xmlns:a="http://schemas.openxmlformats.org/drawingml/2006/main">
+              <a:graphicData uri="http://schemas.openxmlformats.org/drawingml/2006/picture">
+                <pic:pic xmlns:pic="http://schemas.openxmlformats.org/drawingml/2006/picture">
+                  <pic:nvPicPr>
+                    <pic:cNvPr id="0" name="Picture 2" descr="C:\Users\jorge_000\AppData\Local\Microsoft\Windows\INetCache\Content.Word\Captura1.png"/>
+                    <pic:cNvPicPr>
+                      <a:picLocks noChangeAspect="1" noChangeArrowheads="1"/>
+                    </pic:cNvPicPr>
+                  </pic:nvPicPr>
+                  <pic:blipFill>
+                    <a:blip r:embed="rId5">
+                      <a:extLst>
+                        <a:ext uri="{28A0092B-C50C-407E-A947-70E740481C1C}">
+                          <a14:useLocalDpi xmlns:a14="http://schemas.microsoft.com/office/drawing/2010/main" val="0"/>
+                        </a:ext>
+                      </a:extLst>
+                    </a:blip>
+                    <a:srcRect/>
+                    <a:stretch>
+                      <a:fillRect/>
+                    </a:stretch>
+                  </pic:blipFill>
+                  <pic:spPr bwMode="auto">
+                    <a:xfrm>
+                      <a:off x="0" y="0"/>
+                      <a:ext cx="2733675" cy="2085975"/>
+                    </a:xfrm>
+                    <a:prstGeom prst="rect">
+                      <a:avLst/>
+                    </a:prstGeom>
+                    <a:noFill/>
+                    <a:ln>
+                      <a:noFill/>
+                    </a:ln>
+                  </pic:spPr>
+                </pic:pic>
+              </a:graphicData>
+            </a:graphic>
+          </wp:inline>
+        </w:drawing>
+      </w:r>
+      <w:r>
+        <w:rPr>
+          <w:noProof/>
+          <w:sz w:val="24"/>
+          <w:szCs w:val="24"/>
+        </w:rPr>
+        <w:drawing>
+          <wp:inline distT="0" distB="0" distL="0" distR="0" wp14:anchorId="4F0598AA" wp14:editId="24BE8B13">
+            <wp:extent cx="2447925" cy="2105025"/>
+            <wp:effectExtent l="0" t="0" r="0" b="0"/>
+            <wp:docPr id="1" name="Imagen 1" descr="C:\Users\jorge_000\AppData\Local\Microsoft\Windows\INetCache\Content.Word\Captura.png"/>
+            <wp:cNvGraphicFramePr>
+              <a:graphicFrameLocks xmlns:a="http://schemas.openxmlformats.org/drawingml/2006/main" noChangeAspect="1"/>
+            </wp:cNvGraphicFramePr>
+            <a:graphic xmlns:a="http://schemas.openxmlformats.org/drawingml/2006/main">
+              <a:graphicData uri="http://schemas.openxmlformats.org/drawingml/2006/picture">
+                <pic:pic xmlns:pic="http://schemas.openxmlformats.org/drawingml/2006/picture">
+                  <pic:nvPicPr>
+                    <pic:cNvPr id="0" name="Picture 1" descr="C:\Users\jorge_000\AppData\Local\Microsoft\Windows\INetCache\Content.Word\Captura.png"/>
+                    <pic:cNvPicPr>
+                      <a:picLocks noChangeAspect="1" noChangeArrowheads="1"/>
+                    </pic:cNvPicPr>
+                  </pic:nvPicPr>
+                  <pic:blipFill>
+                    <a:blip r:embed="rId6">
+                      <a:extLst>
+                        <a:ext uri="{28A0092B-C50C-407E-A947-70E740481C1C}">
+                          <a14:useLocalDpi xmlns:a14="http://schemas.microsoft.com/office/drawing/2010/main" val="0"/>
+                        </a:ext>
+                      </a:extLst>
+                    </a:blip>
+                    <a:srcRect/>
+                    <a:stretch>
+                      <a:fillRect/>
+                    </a:stretch>
+                  </pic:blipFill>
+                  <pic:spPr bwMode="auto">
+                    <a:xfrm>
+                      <a:off x="0" y="0"/>
+                      <a:ext cx="2447925" cy="2105025"/>
+                    </a:xfrm>
+                    <a:prstGeom prst="rect">
+                      <a:avLst/>
+                    </a:prstGeom>
+                    <a:noFill/>
+                    <a:ln>
+                      <a:noFill/>
+                    </a:ln>
+                  </pic:spPr>
+                </pic:pic>
+              </a:graphicData>
+            </a:graphic>
+          </wp:inline>
+        </w:drawing>
+      </w:r>
+    </w:p>
+    <w:p>
+      <w:pPr>
+        <w:rPr>
+          <w:i/>
+          <w:sz w:val="24"/>
+          <w:szCs w:val="24"/>
+        </w:rPr>
+      </w:pPr>
+      <w:r>
+        <w:rPr>
+          <w:i/>
+          <w:sz w:val="24"/>
+          <w:szCs w:val="24"/>
+        </w:rPr>
+        <w:t>Ejemplos simples de detección de puntos de interés.  3 puntos de interés con un 1 nivel de profundidad de la pirámide</w:t>
+      </w:r>
+    </w:p>
+    <w:p>
+      <w:pPr>
+        <w:rPr>
+          <w:sz w:val="24"/>
+          <w:szCs w:val="24"/>
+          <w:u w:val="single"/>
+        </w:rPr>
+      </w:pPr>
+    </w:p>
+    <w:p>
+      <w:pPr>
+        <w:rPr>
+          <w:sz w:val="24"/>
+          <w:szCs w:val="24"/>
+        </w:rPr>
+      </w:pPr>
+      <w:r>
+        <w:rPr>
+          <w:i/>
+          <w:noProof/>
+          <w:sz w:val="24"/>
+          <w:szCs w:val="24"/>
+        </w:rPr>
+        <w:drawing>
+          <wp:inline distT="0" distB="0" distL="0" distR="0">
+            <wp:extent cx="2647950" cy="2009775"/>
+            <wp:effectExtent l="0" t="0" r="0" b="0"/>
+            <wp:docPr id="3" name="Imagen 3" descr="C:\Users\jorge_000\AppData\Local\Microsoft\Windows\INetCache\Content.Word\Captura2.png"/>
+            <wp:cNvGraphicFramePr>
+              <a:graphicFrameLocks xmlns:a="http://schemas.openxmlformats.org/drawingml/2006/main" noChangeAspect="1"/>
+            </wp:cNvGraphicFramePr>
+            <a:graphic xmlns:a="http://schemas.openxmlformats.org/drawingml/2006/main">
+              <a:graphicData uri="http://schemas.openxmlformats.org/drawingml/2006/picture">
+                <pic:pic xmlns:pic="http://schemas.openxmlformats.org/drawingml/2006/picture">
+                  <pic:nvPicPr>
+                    <pic:cNvPr id="0" name="Picture 3" descr="C:\Users\jorge_000\AppData\Local\Microsoft\Windows\INetCache\Content.Word\Captura2.png"/>
+                    <pic:cNvPicPr>
+                      <a:picLocks noChangeAspect="1" noChangeArrowheads="1"/>
+                    </pic:cNvPicPr>
+                  </pic:nvPicPr>
+                  <pic:blipFill>
+                    <a:blip r:embed="rId7">
+                      <a:extLst>
+                        <a:ext uri="{28A0092B-C50C-407E-A947-70E740481C1C}">
+                          <a14:useLocalDpi xmlns:a14="http://schemas.microsoft.com/office/drawing/2010/main" val="0"/>
+                        </a:ext>
+                      </a:extLst>
+                    </a:blip>
+                    <a:srcRect/>
+                    <a:stretch>
+                      <a:fillRect/>
+                    </a:stretch>
+                  </pic:blipFill>
+                  <pic:spPr bwMode="auto">
+                    <a:xfrm>
+                      <a:off x="0" y="0"/>
+                      <a:ext cx="2647950" cy="2009775"/>
+                    </a:xfrm>
+                    <a:prstGeom prst="rect">
+                      <a:avLst/>
+                    </a:prstGeom>
+                    <a:noFill/>
+                    <a:ln>
+                      <a:noFill/>
+                    </a:ln>
+                  </pic:spPr>
+                </pic:pic>
+              </a:graphicData>
+            </a:graphic>
+          </wp:inline>
+        </w:drawing>
+      </w:r>
+      <w:r>
+        <w:rPr>
+          <w:i/>
+          <w:noProof/>
+          <w:sz w:val="24"/>
+          <w:szCs w:val="24"/>
+        </w:rPr>
+        <w:drawing>
+          <wp:inline distT="0" distB="0" distL="0" distR="0" wp14:anchorId="775D57E4" wp14:editId="5301AD3A">
+            <wp:extent cx="2647950" cy="2009775"/>
+            <wp:effectExtent l="0" t="0" r="0" b="0"/>
+            <wp:docPr id="4" name="Imagen 4" descr="C:\Users\jorge_000\AppData\Local\Microsoft\Windows\INetCache\Content.Word\Captura3.png"/>
+            <wp:cNvGraphicFramePr>
+              <a:graphicFrameLocks xmlns:a="http://schemas.openxmlformats.org/drawingml/2006/main" noChangeAspect="1"/>
+            </wp:cNvGraphicFramePr>
+            <a:graphic xmlns:a="http://schemas.openxmlformats.org/drawingml/2006/main">
+              <a:graphicData uri="http://schemas.openxmlformats.org/drawingml/2006/picture">
+                <pic:pic xmlns:pic="http://schemas.openxmlformats.org/drawingml/2006/picture">
+                  <pic:nvPicPr>
+                    <pic:cNvPr id="0" name="Picture 4" descr="C:\Users\jorge_000\AppData\Local\Microsoft\Windows\INetCache\Content.Word\Captura3.png"/>
+                    <pic:cNvPicPr>
+                      <a:picLocks noChangeAspect="1" noChangeArrowheads="1"/>
+                    </pic:cNvPicPr>
+                  </pic:nvPicPr>
+                  <pic:blipFill>
+                    <a:blip r:embed="rId8">
+                      <a:extLst>
+                        <a:ext uri="{28A0092B-C50C-407E-A947-70E740481C1C}">
+                          <a14:useLocalDpi xmlns:a14="http://schemas.microsoft.com/office/drawing/2010/main" val="0"/>
+                        </a:ext>
+                      </a:extLst>
+                    </a:blip>
+                    <a:srcRect/>
+                    <a:stretch>
+                      <a:fillRect/>
+                    </a:stretch>
+                  </pic:blipFill>
+                  <pic:spPr bwMode="auto">
+                    <a:xfrm>
+                      <a:off x="0" y="0"/>
+                      <a:ext cx="2647950" cy="2009775"/>
+                    </a:xfrm>
+                    <a:prstGeom prst="rect">
+                      <a:avLst/>
+                    </a:prstGeom>
+                    <a:noFill/>
+                    <a:ln>
+                      <a:noFill/>
+                    </a:ln>
+                  </pic:spPr>
+                </pic:pic>
+              </a:graphicData>
+            </a:graphic>
+          </wp:inline>
+        </w:drawing>
+      </w:r>
+    </w:p>
+    <w:p>
+      <w:pPr>
+        <w:rPr>
+          <w:i/>
+          <w:sz w:val="24"/>
+          <w:szCs w:val="24"/>
+        </w:rPr>
+      </w:pPr>
+    </w:p>
+    <w:p>
+      <w:pPr>
+        <w:rPr>
+          <w:i/>
+          <w:sz w:val="24"/>
+          <w:szCs w:val="24"/>
+        </w:rPr>
+      </w:pPr>
+      <w:r>
+        <w:rPr>
+          <w:i/>
+          <w:sz w:val="24"/>
+          <w:szCs w:val="24"/>
+        </w:rPr>
+        <w:t>Ejemplos más complejos de detección de punto de interés. En concreto 500 puntos de interés con 6 niveles de profundidad de la pirámide</w:t>
+      </w:r>
+    </w:p>
+    <w:p>
+      <w:pPr>
+        <w:rPr>
+          <w:sz w:val="24"/>
+          <w:szCs w:val="24"/>
+        </w:rPr>
+      </w:pPr>
+      <w:r>
+        <w:rPr>
+          <w:sz w:val="24"/>
+          <w:szCs w:val="24"/>
+        </w:rPr>
+        <w:lastRenderedPageBreak/>
+        <w:t>A continuación</w:t>
+      </w:r>
+      <w:r>
+        <w:rPr>
+          <w:sz w:val="24"/>
+          <w:szCs w:val="24"/>
+        </w:rPr>
+        <w:t>,</w:t>
+      </w:r>
+      <w:r>
+        <w:rPr>
+          <w:sz w:val="24"/>
+          <w:szCs w:val="24"/>
+        </w:rPr>
+        <w:t xml:space="preserve"> estos puntos de interés se almacenan en una estructura de datos </w:t>
+      </w:r>
+      <w:r>
+        <w:rPr>
+          <w:sz w:val="24"/>
+          <w:szCs w:val="24"/>
+        </w:rPr>
+        <w:t>"</w:t>
+      </w:r>
+      <w:r>
+        <w:rPr>
+          <w:i/>
+          <w:sz w:val="24"/>
+          <w:szCs w:val="24"/>
+        </w:rPr>
+        <w:t>FLANN</w:t>
+      </w:r>
+      <w:r>
+        <w:rPr>
+          <w:sz w:val="24"/>
+          <w:szCs w:val="24"/>
+        </w:rPr>
+        <w:t>"</w:t>
+      </w:r>
+      <w:r>
+        <w:rPr>
+          <w:sz w:val="24"/>
+          <w:szCs w:val="24"/>
+        </w:rPr>
+        <w:t xml:space="preserve">, que es una </w:t>
+      </w:r>
+      <w:r>
+        <w:rPr>
+          <w:sz w:val="24"/>
+          <w:szCs w:val="24"/>
+        </w:rPr>
+        <w:t>librería</w:t>
+      </w:r>
+      <w:r>
+        <w:rPr>
+          <w:sz w:val="24"/>
+          <w:szCs w:val="24"/>
+        </w:rPr>
+        <w:t xml:space="preserve"> pensada para realizar búsquedas aproximadas del vecino más cercano de forma rápida en grandes espacios.</w:t>
+      </w:r>
+    </w:p>
+    <w:p>
+      <w:pPr>
+        <w:shd w:val="clear" w:color="auto" w:fill="FFFFFF"/>
+        <w:tabs>
+          <w:tab w:val="left" w:pos="916"/>
+          <w:tab w:val="left" w:pos="1832"/>
+          <w:tab w:val="left" w:pos="2748"/>
+          <w:tab w:val="left" w:pos="3664"/>
+          <w:tab w:val="left" w:pos="4580"/>
+          <w:tab w:val="left" w:pos="5496"/>
+          <w:tab w:val="left" w:pos="6412"/>
+          <w:tab w:val="left" w:pos="7328"/>
+          <w:tab w:val="left" w:pos="8244"/>
+          <w:tab w:val="left" w:pos="9160"/>
+          <w:tab w:val="left" w:pos="10076"/>
+          <w:tab w:val="left" w:pos="10992"/>
+          <w:tab w:val="left" w:pos="11908"/>
+          <w:tab w:val="left" w:pos="12824"/>
+          <w:tab w:val="left" w:pos="13740"/>
+          <w:tab w:val="left" w:pos="14656"/>
+        </w:tabs>
+        <w:spacing w:after="0" w:line="240" w:lineRule="auto"/>
+        <w:rPr>
+          <w:rFonts w:ascii="Courier New" w:eastAsia="Times New Roman" w:hAnsi="Courier New" w:cs="Courier New"/>
+          <w:color w:val="000000"/>
+          <w:sz w:val="20"/>
+          <w:szCs w:val="20"/>
+          <w:lang w:eastAsia="es-ES_tradnl"/>
+        </w:rPr>
+      </w:pPr>
+      <w:r>
+        <w:rPr>
+          <w:sz w:val="24"/>
+          <w:szCs w:val="24"/>
+        </w:rPr>
+        <w:t>Tras haber almacenado los puntos de interés d</w:t>
+      </w:r>
+      <w:r>
+        <w:rPr>
+          <w:sz w:val="24"/>
+          <w:szCs w:val="24"/>
+        </w:rPr>
+        <w:t>e las imágenes de entrenamiento</w:t>
+      </w:r>
+      <w:r>
+        <w:rPr>
+          <w:sz w:val="24"/>
+          <w:szCs w:val="24"/>
+        </w:rPr>
+        <w:t>, se empieza a tratar las imágenes de test. Además de encontrar los puntos de interés y descriptores de estas imágenes hay que hacer algunas cosas más. Una vez encontrados los puntos de interés hay que buscar para cada uno de ellos, los vecinos más parecidos de entre los encontrados en las imágenes de entrenamiento</w:t>
+      </w:r>
+      <w:r>
+        <w:rPr>
+          <w:sz w:val="24"/>
+          <w:szCs w:val="24"/>
+        </w:rPr>
+        <w:t xml:space="preserve"> </w:t>
+      </w:r>
+      <w:r>
+        <w:rPr>
+          <w:sz w:val="24"/>
+          <w:szCs w:val="24"/>
+        </w:rPr>
+        <w:t>(Al principio fueron 2 y al final 6</w:t>
+      </w:r>
+      <w:r>
+        <w:rPr>
+          <w:sz w:val="24"/>
+          <w:szCs w:val="24"/>
+        </w:rPr>
+        <w:t xml:space="preserve">.  </w:t>
+      </w:r>
+      <w:proofErr w:type="spellStart"/>
+      <w:r>
+        <w:rPr>
+          <w:rFonts w:ascii="Courier New" w:eastAsia="Times New Roman" w:hAnsi="Courier New" w:cs="Courier New"/>
+          <w:b/>
+          <w:color w:val="000000"/>
+          <w:sz w:val="20"/>
+          <w:szCs w:val="20"/>
+          <w:lang w:eastAsia="es-ES_tradnl"/>
+        </w:rPr>
+        <w:t>lp</w:t>
+      </w:r>
+      <w:proofErr w:type="spellEnd"/>
+      <w:r>
+        <w:rPr>
+          <w:rFonts w:ascii="Courier New" w:eastAsia="Times New Roman" w:hAnsi="Courier New" w:cs="Courier New"/>
+          <w:b/>
+          <w:color w:val="000000"/>
+          <w:sz w:val="20"/>
+          <w:szCs w:val="20"/>
+          <w:lang w:eastAsia="es-ES_tradnl"/>
+        </w:rPr>
+        <w:t xml:space="preserve"> = </w:t>
+      </w:r>
+      <w:proofErr w:type="spellStart"/>
+      <w:proofErr w:type="gramStart"/>
+      <w:r>
+        <w:rPr>
+          <w:rFonts w:ascii="Courier New" w:eastAsia="Times New Roman" w:hAnsi="Courier New" w:cs="Courier New"/>
+          <w:b/>
+          <w:color w:val="000000"/>
+          <w:sz w:val="20"/>
+          <w:szCs w:val="20"/>
+          <w:lang w:eastAsia="es-ES_tradnl"/>
+        </w:rPr>
+        <w:t>flann.knnMatch</w:t>
+      </w:r>
+      <w:proofErr w:type="spellEnd"/>
+      <w:proofErr w:type="gramEnd"/>
+      <w:r>
+        <w:rPr>
+          <w:rFonts w:ascii="Courier New" w:eastAsia="Times New Roman" w:hAnsi="Courier New" w:cs="Courier New"/>
+          <w:b/>
+          <w:color w:val="000000"/>
+          <w:sz w:val="20"/>
+          <w:szCs w:val="20"/>
+          <w:lang w:eastAsia="es-ES_tradnl"/>
+        </w:rPr>
+        <w:t xml:space="preserve">(d, </w:t>
+      </w:r>
+      <w:r>
+        <w:rPr>
+          <w:rFonts w:ascii="Courier New" w:eastAsia="Times New Roman" w:hAnsi="Courier New" w:cs="Courier New"/>
+          <w:b/>
+          <w:color w:val="660099"/>
+          <w:sz w:val="20"/>
+          <w:szCs w:val="20"/>
+          <w:lang w:eastAsia="es-ES_tradnl"/>
+        </w:rPr>
+        <w:t>k</w:t>
+      </w:r>
+      <w:r>
+        <w:rPr>
+          <w:rFonts w:ascii="Courier New" w:eastAsia="Times New Roman" w:hAnsi="Courier New" w:cs="Courier New"/>
+          <w:b/>
+          <w:color w:val="000000"/>
+          <w:sz w:val="20"/>
+          <w:szCs w:val="20"/>
+          <w:lang w:eastAsia="es-ES_tradnl"/>
+        </w:rPr>
+        <w:t>=</w:t>
+      </w:r>
+      <w:r>
+        <w:rPr>
+          <w:rFonts w:ascii="Courier New" w:eastAsia="Times New Roman" w:hAnsi="Courier New" w:cs="Courier New"/>
+          <w:b/>
+          <w:color w:val="0000FF"/>
+          <w:sz w:val="20"/>
+          <w:szCs w:val="20"/>
+          <w:lang w:eastAsia="es-ES_tradnl"/>
+        </w:rPr>
+        <w:t>6</w:t>
+      </w:r>
+      <w:r>
+        <w:rPr>
+          <w:rFonts w:ascii="Courier New" w:eastAsia="Times New Roman" w:hAnsi="Courier New" w:cs="Courier New"/>
+          <w:b/>
+          <w:color w:val="000000"/>
+          <w:sz w:val="20"/>
+          <w:szCs w:val="20"/>
+          <w:lang w:eastAsia="es-ES_tradnl"/>
+        </w:rPr>
+        <w:t>)</w:t>
+      </w:r>
+      <w:r>
+        <w:rPr>
+          <w:sz w:val="24"/>
+          <w:szCs w:val="24"/>
+        </w:rPr>
+        <w:t>, donde d es la lista de descriptores de la imagen de test y k es el número de vecinos a explorar, devuelve la lista de los descriptores parecidos</w:t>
+      </w:r>
+      <w:r>
+        <w:rPr>
+          <w:sz w:val="24"/>
+          <w:szCs w:val="24"/>
+        </w:rPr>
+        <w:t xml:space="preserve">). Una vez comparados los puntos, hay que crear una matriz de votación del tamaño que la imagen de test, para decidir dónde está el coche. </w:t>
+      </w:r>
+      <w:r>
+        <w:rPr>
+          <w:sz w:val="24"/>
+          <w:szCs w:val="24"/>
+        </w:rPr>
+        <w:t>Para conseguir que la acumulación sea evidente se ha decidido dividir las dimensiones de esta matriz por 10, para que varios puntos distintos voten en la misma posición. Por</w:t>
+      </w:r>
+      <w:r>
+        <w:rPr>
+          <w:sz w:val="24"/>
+          <w:szCs w:val="24"/>
+        </w:rPr>
+        <w:t xml:space="preserve"> lo tanto, en la imagen real, el centro del coche no estará descrito por un único píxel, sino por una región de píxeles. Para realizar las votaciones,</w:t>
+      </w:r>
+      <w:r>
+        <w:rPr>
+          <w:sz w:val="24"/>
+          <w:szCs w:val="24"/>
+        </w:rPr>
+        <w:t xml:space="preserve"> se coge el vector que va del punto de interés de la imagen de entrenamiento al centro de esa imagen y se suma </w:t>
       </w:r>
       <w:r>
         <w:rPr>
@@ -548,8 +1097,488 @@
           <w:sz w:val="24"/>
           <w:szCs w:val="24"/>
         </w:rPr>
-        <w:t>") de votos sería el supuesto centro del coche. A pesar de que esta primera aproximación no es realista, ya empezamos a obtener los primeros resultados. Como se ha comentado anteriormente, esta aproximación no es realista puesto que para el cálculo de la matriz de votaciones no se ha tenido en cuenta ni el ángulo ni la escala de los puntos de interés. Por lo tanto ahora, al sumar el vector hay que escalar éste de tal forma que se corresponda con la escala del punto de interés de la imagen de test. Además, los puntos de interés tienen un ángulo que no tiene por qué coincidir, por lo que hay que orientar el vector en relación al ángulo del descriptor de la imagen de test. En este punto los resultado si que son realistas.</w:t>
-      </w:r>
+        <w:t xml:space="preserve">") de votos sería el supuesto centro del coche. A pesar de que esta primera aproximación no es realista, ya empezamos a obtener los primeros resultados. Como se ha comentado anteriormente, esta aproximación no es realista puesto que para el cálculo de la matriz de votaciones no se ha tenido en cuenta ni el ángulo ni la escala de los </w:t>
+      </w:r>
+      <w:r>
+        <w:rPr>
+          <w:sz w:val="24"/>
+          <w:szCs w:val="24"/>
+        </w:rPr>
+        <w:t xml:space="preserve">puntos de interés. Por lo tanto, </w:t>
+      </w:r>
+      <w:r>
+        <w:rPr>
+          <w:sz w:val="24"/>
+          <w:szCs w:val="24"/>
+        </w:rPr>
+        <w:t xml:space="preserve">ahora, al sumar el vector hay que escalar éste de tal forma que se corresponda con la escala del punto de interés de la imagen de test. Además, los puntos de interés tienen un ángulo que no tiene por qué coincidir, por lo que hay que </w:t>
+      </w:r>
+      <w:r>
+        <w:rPr>
+          <w:sz w:val="24"/>
+          <w:szCs w:val="24"/>
+        </w:rPr>
+        <w:t>orientar el vector con relación al</w:t>
+      </w:r>
+      <w:r>
+        <w:rPr>
+          <w:sz w:val="24"/>
+          <w:szCs w:val="24"/>
+        </w:rPr>
+        <w:t xml:space="preserve"> ángulo del descriptor de la imagen de test. En este punto los resultado</w:t>
+      </w:r>
+      <w:r>
+        <w:rPr>
+          <w:sz w:val="24"/>
+          <w:szCs w:val="24"/>
+        </w:rPr>
+        <w:t>s sí</w:t>
+      </w:r>
+      <w:r>
+        <w:rPr>
+          <w:sz w:val="24"/>
+          <w:szCs w:val="24"/>
+        </w:rPr>
+        <w:t xml:space="preserve"> que son realistas y ya podemos pasar a dibujar la situación que nuestro algoritmo devuelve como centro del coche</w:t>
+      </w:r>
+      <w:r>
+        <w:rPr>
+          <w:sz w:val="24"/>
+          <w:szCs w:val="24"/>
+        </w:rPr>
+        <w:t>.</w:t>
+      </w:r>
+    </w:p>
+    <w:p>
+      <w:pPr>
+        <w:rPr>
+          <w:i/>
+          <w:sz w:val="24"/>
+          <w:szCs w:val="24"/>
+        </w:rPr>
+      </w:pPr>
+      <w:r>
+        <w:rPr>
+          <w:i/>
+          <w:noProof/>
+          <w:sz w:val="24"/>
+          <w:szCs w:val="24"/>
+        </w:rPr>
+        <w:drawing>
+          <wp:anchor distT="0" distB="0" distL="114300" distR="114300" simplePos="0" relativeHeight="251661312" behindDoc="0" locked="0" layoutInCell="1" allowOverlap="1" wp14:anchorId="3E0F4951">
+            <wp:simplePos x="0" y="0"/>
+            <wp:positionH relativeFrom="column">
+              <wp:posOffset>2853690</wp:posOffset>
+            </wp:positionH>
+            <wp:positionV relativeFrom="paragraph">
+              <wp:posOffset>933450</wp:posOffset>
+            </wp:positionV>
+            <wp:extent cx="3190875" cy="2562225"/>
+            <wp:effectExtent l="0" t="0" r="0" b="0"/>
+            <wp:wrapTopAndBottom/>
+            <wp:docPr id="6" name="Imagen 6" descr="C:\Users\jorge_000\AppData\Local\Microsoft\Windows\INetCache\Content.Word\Funcionando2.png"/>
+            <wp:cNvGraphicFramePr>
+              <a:graphicFrameLocks xmlns:a="http://schemas.openxmlformats.org/drawingml/2006/main" noChangeAspect="1"/>
+            </wp:cNvGraphicFramePr>
+            <a:graphic xmlns:a="http://schemas.openxmlformats.org/drawingml/2006/main">
+              <a:graphicData uri="http://schemas.openxmlformats.org/drawingml/2006/picture">
+                <pic:pic xmlns:pic="http://schemas.openxmlformats.org/drawingml/2006/picture">
+                  <pic:nvPicPr>
+                    <pic:cNvPr id="0" name="Picture 2" descr="C:\Users\jorge_000\AppData\Local\Microsoft\Windows\INetCache\Content.Word\Funcionando2.png"/>
+                    <pic:cNvPicPr>
+                      <a:picLocks noChangeAspect="1" noChangeArrowheads="1"/>
+                    </pic:cNvPicPr>
+                  </pic:nvPicPr>
+                  <pic:blipFill>
+                    <a:blip r:embed="rId9">
+                      <a:extLst>
+                        <a:ext uri="{28A0092B-C50C-407E-A947-70E740481C1C}">
+                          <a14:useLocalDpi xmlns:a14="http://schemas.microsoft.com/office/drawing/2010/main" val="0"/>
+                        </a:ext>
+                      </a:extLst>
+                    </a:blip>
+                    <a:srcRect/>
+                    <a:stretch>
+                      <a:fillRect/>
+                    </a:stretch>
+                  </pic:blipFill>
+                  <pic:spPr bwMode="auto">
+                    <a:xfrm>
+                      <a:off x="0" y="0"/>
+                      <a:ext cx="3190875" cy="2562225"/>
+                    </a:xfrm>
+                    <a:prstGeom prst="rect">
+                      <a:avLst/>
+                    </a:prstGeom>
+                    <a:noFill/>
+                    <a:ln>
+                      <a:noFill/>
+                    </a:ln>
+                  </pic:spPr>
+                </pic:pic>
+              </a:graphicData>
+            </a:graphic>
+            <wp14:sizeRelH relativeFrom="margin">
+              <wp14:pctWidth>0</wp14:pctWidth>
+            </wp14:sizeRelH>
+            <wp14:sizeRelV relativeFrom="margin">
+              <wp14:pctHeight>0</wp14:pctHeight>
+            </wp14:sizeRelV>
+          </wp:anchor>
+        </w:drawing>
+      </w:r>
+      <w:r>
+        <w:rPr>
+          <w:i/>
+          <w:noProof/>
+          <w:sz w:val="24"/>
+          <w:szCs w:val="24"/>
+        </w:rPr>
+        <w:drawing>
+          <wp:anchor distT="0" distB="0" distL="114300" distR="114300" simplePos="0" relativeHeight="251649024" behindDoc="0" locked="0" layoutInCell="1" allowOverlap="1" wp14:anchorId="1E52B541">
+            <wp:simplePos x="0" y="0"/>
+            <wp:positionH relativeFrom="column">
+              <wp:posOffset>-699135</wp:posOffset>
+            </wp:positionH>
+            <wp:positionV relativeFrom="paragraph">
+              <wp:posOffset>885825</wp:posOffset>
+            </wp:positionV>
+            <wp:extent cx="3257550" cy="2600325"/>
+            <wp:effectExtent l="0" t="0" r="0" b="0"/>
+            <wp:wrapTopAndBottom/>
+            <wp:docPr id="5" name="Imagen 5" descr="C:\Users\jorge_000\AppData\Local\Microsoft\Windows\INetCache\Content.Word\Funcionando1.png"/>
+            <wp:cNvGraphicFramePr>
+              <a:graphicFrameLocks xmlns:a="http://schemas.openxmlformats.org/drawingml/2006/main" noChangeAspect="1"/>
+            </wp:cNvGraphicFramePr>
+            <a:graphic xmlns:a="http://schemas.openxmlformats.org/drawingml/2006/main">
+              <a:graphicData uri="http://schemas.openxmlformats.org/drawingml/2006/picture">
+                <pic:pic xmlns:pic="http://schemas.openxmlformats.org/drawingml/2006/picture">
+                  <pic:nvPicPr>
+                    <pic:cNvPr id="0" name="Picture 1" descr="C:\Users\jorge_000\AppData\Local\Microsoft\Windows\INetCache\Content.Word\Funcionando1.png"/>
+                    <pic:cNvPicPr>
+                      <a:picLocks noChangeAspect="1" noChangeArrowheads="1"/>
+                    </pic:cNvPicPr>
+                  </pic:nvPicPr>
+                  <pic:blipFill>
+                    <a:blip r:embed="rId10">
+                      <a:extLst>
+                        <a:ext uri="{28A0092B-C50C-407E-A947-70E740481C1C}">
+                          <a14:useLocalDpi xmlns:a14="http://schemas.microsoft.com/office/drawing/2010/main" val="0"/>
+                        </a:ext>
+                      </a:extLst>
+                    </a:blip>
+                    <a:srcRect/>
+                    <a:stretch>
+                      <a:fillRect/>
+                    </a:stretch>
+                  </pic:blipFill>
+                  <pic:spPr bwMode="auto">
+                    <a:xfrm>
+                      <a:off x="0" y="0"/>
+                      <a:ext cx="3257550" cy="2600325"/>
+                    </a:xfrm>
+                    <a:prstGeom prst="rect">
+                      <a:avLst/>
+                    </a:prstGeom>
+                    <a:noFill/>
+                    <a:ln>
+                      <a:noFill/>
+                    </a:ln>
+                  </pic:spPr>
+                </pic:pic>
+              </a:graphicData>
+            </a:graphic>
+            <wp14:sizeRelH relativeFrom="margin">
+              <wp14:pctWidth>0</wp14:pctWidth>
+            </wp14:sizeRelH>
+            <wp14:sizeRelV relativeFrom="margin">
+              <wp14:pctHeight>0</wp14:pctHeight>
+            </wp14:sizeRelV>
+          </wp:anchor>
+        </w:drawing>
+      </w:r>
+      <w:r>
+        <w:rPr>
+          <w:i/>
+          <w:sz w:val="24"/>
+          <w:szCs w:val="24"/>
+        </w:rPr>
+        <w:t>A continuación, se muestran algunos ejemplos del func</w:t>
+      </w:r>
+      <w:r>
+        <w:rPr>
+          <w:i/>
+          <w:sz w:val="24"/>
+          <w:szCs w:val="24"/>
+        </w:rPr>
+        <w:t>ionamiento de nuestro algoritmo, en los que el centro del coche está representado por el cuadrado resultante de la intersección de las rectas.</w:t>
+      </w:r>
+    </w:p>
+    <w:p>
+      <w:pPr>
+        <w:pStyle w:val="Ttulo2"/>
+      </w:pPr>
+      <w:r>
+        <w:lastRenderedPageBreak/>
+        <w:t>Ejercicio 1.1: Estadísticas</w:t>
+      </w:r>
+    </w:p>
+    <w:p>
+      <w:pPr>
+        <w:rPr>
+          <w:i/>
+          <w:sz w:val="24"/>
+          <w:szCs w:val="24"/>
+        </w:rPr>
+      </w:pPr>
+    </w:p>
+    <w:p>
+      <w:pPr>
+        <w:rPr>
+          <w:sz w:val="24"/>
+          <w:szCs w:val="24"/>
+        </w:rPr>
+      </w:pPr>
+      <w:r>
+        <w:rPr>
+          <w:sz w:val="24"/>
+          <w:szCs w:val="24"/>
+        </w:rPr>
+        <w:t>En este apartado se tratará de mostrar los resultados y dar algunas explicaciones del por qué. Para empezar, vamos a mostrar un gráfico con los resultados, para un total de 33 imágenes de test:</w:t>
+      </w:r>
+    </w:p>
+    <w:p>
+      <w:pPr>
+        <w:rPr>
+          <w:sz w:val="24"/>
+          <w:szCs w:val="24"/>
+        </w:rPr>
+      </w:pPr>
+      <w:r>
+        <w:rPr>
+          <w:noProof/>
+          <w:sz w:val="24"/>
+          <w:szCs w:val="24"/>
+        </w:rPr>
+        <w:drawing>
+          <wp:inline distT="0" distB="0" distL="0" distR="0">
+            <wp:extent cx="5400040" cy="3150235"/>
+            <wp:effectExtent l="0" t="0" r="0" b="0"/>
+            <wp:docPr id="8" name="Gráfico 8"/>
+            <wp:cNvGraphicFramePr/>
+            <a:graphic xmlns:a="http://schemas.openxmlformats.org/drawingml/2006/main">
+              <a:graphicData uri="http://schemas.openxmlformats.org/drawingml/2006/chart">
+                <c:chart xmlns:c="http://schemas.openxmlformats.org/drawingml/2006/chart" xmlns:r="http://schemas.openxmlformats.org/officeDocument/2006/relationships" r:id="rId11"/>
+              </a:graphicData>
+            </a:graphic>
+          </wp:inline>
+        </w:drawing>
+      </w:r>
+    </w:p>
+    <w:p>
+      <w:pPr>
+        <w:rPr>
+          <w:sz w:val="24"/>
+          <w:szCs w:val="24"/>
+        </w:rPr>
+      </w:pPr>
+      <w:r>
+        <w:rPr>
+          <w:noProof/>
+          <w:sz w:val="24"/>
+          <w:szCs w:val="24"/>
+        </w:rPr>
+        <w:drawing>
+          <wp:anchor distT="0" distB="0" distL="114300" distR="114300" simplePos="0" relativeHeight="251681792" behindDoc="0" locked="0" layoutInCell="1" allowOverlap="1">
+            <wp:simplePos x="0" y="0"/>
+            <wp:positionH relativeFrom="column">
+              <wp:posOffset>2939415</wp:posOffset>
+            </wp:positionH>
+            <wp:positionV relativeFrom="paragraph">
+              <wp:posOffset>1520825</wp:posOffset>
+            </wp:positionV>
+            <wp:extent cx="2543175" cy="2600325"/>
+            <wp:effectExtent l="0" t="0" r="0" b="0"/>
+            <wp:wrapTopAndBottom/>
+            <wp:docPr id="10" name="Imagen 10" descr="C:\Users\jorge_000\AppData\Local\Microsoft\Windows\INetCache\Content.Word\Mal2.png"/>
+            <wp:cNvGraphicFramePr>
+              <a:graphicFrameLocks xmlns:a="http://schemas.openxmlformats.org/drawingml/2006/main" noChangeAspect="1"/>
+            </wp:cNvGraphicFramePr>
+            <a:graphic xmlns:a="http://schemas.openxmlformats.org/drawingml/2006/main">
+              <a:graphicData uri="http://schemas.openxmlformats.org/drawingml/2006/picture">
+                <pic:pic xmlns:pic="http://schemas.openxmlformats.org/drawingml/2006/picture">
+                  <pic:nvPicPr>
+                    <pic:cNvPr id="0" name="Picture 4" descr="C:\Users\jorge_000\AppData\Local\Microsoft\Windows\INetCache\Content.Word\Mal2.png"/>
+                    <pic:cNvPicPr>
+                      <a:picLocks noChangeAspect="1" noChangeArrowheads="1"/>
+                    </pic:cNvPicPr>
+                  </pic:nvPicPr>
+                  <pic:blipFill>
+                    <a:blip r:embed="rId12">
+                      <a:extLst>
+                        <a:ext uri="{28A0092B-C50C-407E-A947-70E740481C1C}">
+                          <a14:useLocalDpi xmlns:a14="http://schemas.microsoft.com/office/drawing/2010/main" val="0"/>
+                        </a:ext>
+                      </a:extLst>
+                    </a:blip>
+                    <a:srcRect/>
+                    <a:stretch>
+                      <a:fillRect/>
+                    </a:stretch>
+                  </pic:blipFill>
+                  <pic:spPr bwMode="auto">
+                    <a:xfrm>
+                      <a:off x="0" y="0"/>
+                      <a:ext cx="2543175" cy="2600325"/>
+                    </a:xfrm>
+                    <a:prstGeom prst="rect">
+                      <a:avLst/>
+                    </a:prstGeom>
+                    <a:noFill/>
+                    <a:ln>
+                      <a:noFill/>
+                    </a:ln>
+                  </pic:spPr>
+                </pic:pic>
+              </a:graphicData>
+            </a:graphic>
+            <wp14:sizeRelV relativeFrom="margin">
+              <wp14:pctHeight>0</wp14:pctHeight>
+            </wp14:sizeRelV>
+          </wp:anchor>
+        </w:drawing>
+      </w:r>
+      <w:r>
+        <w:rPr>
+          <w:noProof/>
+          <w:sz w:val="24"/>
+          <w:szCs w:val="24"/>
+        </w:rPr>
+        <w:drawing>
+          <wp:anchor distT="0" distB="0" distL="114300" distR="114300" simplePos="0" relativeHeight="251672576" behindDoc="0" locked="0" layoutInCell="1" allowOverlap="1" wp14:anchorId="585455BA">
+            <wp:simplePos x="0" y="0"/>
+            <wp:positionH relativeFrom="column">
+              <wp:posOffset>-41910</wp:posOffset>
+            </wp:positionH>
+            <wp:positionV relativeFrom="paragraph">
+              <wp:posOffset>1587500</wp:posOffset>
+            </wp:positionV>
+            <wp:extent cx="2762250" cy="2619375"/>
+            <wp:effectExtent l="0" t="0" r="0" b="0"/>
+            <wp:wrapTopAndBottom/>
+            <wp:docPr id="9" name="Imagen 9" descr="C:\Users\jorge_000\AppData\Local\Microsoft\Windows\INetCache\Content.Word\Mal1.png"/>
+            <wp:cNvGraphicFramePr>
+              <a:graphicFrameLocks xmlns:a="http://schemas.openxmlformats.org/drawingml/2006/main" noChangeAspect="1"/>
+            </wp:cNvGraphicFramePr>
+            <a:graphic xmlns:a="http://schemas.openxmlformats.org/drawingml/2006/main">
+              <a:graphicData uri="http://schemas.openxmlformats.org/drawingml/2006/picture">
+                <pic:pic xmlns:pic="http://schemas.openxmlformats.org/drawingml/2006/picture">
+                  <pic:nvPicPr>
+                    <pic:cNvPr id="0" name="Picture 3" descr="C:\Users\jorge_000\AppData\Local\Microsoft\Windows\INetCache\Content.Word\Mal1.png"/>
+                    <pic:cNvPicPr>
+                      <a:picLocks noChangeAspect="1" noChangeArrowheads="1"/>
+                    </pic:cNvPicPr>
+                  </pic:nvPicPr>
+                  <pic:blipFill>
+                    <a:blip r:embed="rId13">
+                      <a:extLst>
+                        <a:ext uri="{28A0092B-C50C-407E-A947-70E740481C1C}">
+                          <a14:useLocalDpi xmlns:a14="http://schemas.microsoft.com/office/drawing/2010/main" val="0"/>
+                        </a:ext>
+                      </a:extLst>
+                    </a:blip>
+                    <a:srcRect/>
+                    <a:stretch>
+                      <a:fillRect/>
+                    </a:stretch>
+                  </pic:blipFill>
+                  <pic:spPr bwMode="auto">
+                    <a:xfrm>
+                      <a:off x="0" y="0"/>
+                      <a:ext cx="2762250" cy="2619375"/>
+                    </a:xfrm>
+                    <a:prstGeom prst="rect">
+                      <a:avLst/>
+                    </a:prstGeom>
+                    <a:noFill/>
+                    <a:ln>
+                      <a:noFill/>
+                    </a:ln>
+                  </pic:spPr>
+                </pic:pic>
+              </a:graphicData>
+            </a:graphic>
+            <wp14:sizeRelH relativeFrom="margin">
+              <wp14:pctWidth>0</wp14:pctWidth>
+            </wp14:sizeRelH>
+            <wp14:sizeRelV relativeFrom="margin">
+              <wp14:pctHeight>0</wp14:pctHeight>
+            </wp14:sizeRelV>
+          </wp:anchor>
+        </w:drawing>
+      </w:r>
+      <w:r>
+        <w:rPr>
+          <w:sz w:val="24"/>
+          <w:szCs w:val="24"/>
+        </w:rPr>
+        <w:t xml:space="preserve">Como se puede observar, los resultados son bastante buenos. Se han catalogado como aceptables los </w:t>
+      </w:r>
+      <w:r>
+        <w:rPr>
+          <w:sz w:val="24"/>
+          <w:szCs w:val="24"/>
+        </w:rPr>
+        <w:t>aciertos y aquellos que no se sitúan exactamente en el centro del coche pero que se han desviado muy ligeramente y que en definitiva reconocen el coche. Pero, sin embargo, a pesar de haber seguido los pasos correctos, aún hay algún fallo (aunque el número es casi despreciable). En concreto los dos casos que fallan son estos:</w:t>
+      </w:r>
+      <w:r>
+        <w:rPr>
+          <w:noProof/>
+          <w:sz w:val="24"/>
+          <w:szCs w:val="24"/>
+        </w:rPr>
+        <w:t xml:space="preserve"> </w:t>
+      </w:r>
+    </w:p>
+    <w:p>
+      <w:pPr>
+        <w:rPr>
+          <w:sz w:val="24"/>
+          <w:szCs w:val="24"/>
+        </w:rPr>
+      </w:pPr>
+      <w:r>
+        <w:rPr>
+          <w:sz w:val="24"/>
+          <w:szCs w:val="24"/>
+        </w:rPr>
+        <w:lastRenderedPageBreak/>
+        <w:t>En la primera imagen, creemos que debido al ruido (en el sentido de que se ven varios coches), el algoritmo no es capaz de reconocer el coche objetivo, pero increíblemente, no sabemos si por suerte, ¡RECONOCE EL COCHE DE DETRÁS! A pesar de todo, al no ser el coche objetivo lo consideramos un fallo.</w:t>
+      </w:r>
+    </w:p>
+    <w:p>
+      <w:pPr>
+        <w:rPr>
+          <w:sz w:val="24"/>
+          <w:szCs w:val="24"/>
+        </w:rPr>
+      </w:pPr>
+      <w:r>
+        <w:rPr>
+          <w:sz w:val="24"/>
+          <w:szCs w:val="24"/>
+        </w:rPr>
+        <w:t>En la segunda imagen, es posible que la causa de que falle sea la mala calidad de la imagen. Además, al fondo, hay varias cosas prácticamente imperceptibles, lo cual puede hacer que se reconozcan puntos de interés que no son tal</w:t>
+      </w:r>
+      <w:r>
+        <w:rPr>
+          <w:sz w:val="24"/>
+          <w:szCs w:val="24"/>
+        </w:rPr>
+        <w:t>.</w:t>
+      </w:r>
+      <w:bookmarkStart w:id="0" w:name="_GoBack"/>
+      <w:bookmarkEnd w:id="0"/>
     </w:p>
     <w:sectPr>
       <w:pgSz w:w="11906" w:h="16838"/>
@@ -563,7 +1592,7 @@
 </file>
 
 <file path=word/styles.xml><?xml version="1.0" encoding="utf-8"?>
-<w:styles xmlns:r="http://schemas.openxmlformats.org/officeDocument/2006/relationships" xmlns:w="http://schemas.openxmlformats.org/wordprocessingml/2006/main">
+<w:styles xmlns:mc="http://schemas.openxmlformats.org/markup-compatibility/2006" xmlns:r="http://schemas.openxmlformats.org/officeDocument/2006/relationships" xmlns:w="http://schemas.openxmlformats.org/wordprocessingml/2006/main" xmlns:w14="http://schemas.microsoft.com/office/word/2010/wordml" xmlns:w15="http://schemas.microsoft.com/office/word/2012/wordml" xmlns:w16cid="http://schemas.microsoft.com/office/word/2016/wordml/cid" xmlns:w16se="http://schemas.microsoft.com/office/word/2015/wordml/symex" mc:Ignorable="w14 w15 w16se w16cid">
   <w:docDefaults>
     <w:rPrDefault>
       <w:rPr>
@@ -579,144 +1608,382 @@
       </w:pPr>
     </w:pPrDefault>
   </w:docDefaults>
-  <w:latentStyles w:defLockedState="0" w:defUIPriority="99" w:defSemiHidden="1" w:defUnhideWhenUsed="1" w:defQFormat="0" w:count="267">
-    <w:lsdException w:name="Normal" w:semiHidden="0" w:uiPriority="0" w:unhideWhenUsed="0" w:qFormat="1"/>
-    <w:lsdException w:name="heading 1" w:semiHidden="0" w:uiPriority="9" w:unhideWhenUsed="0" w:qFormat="1"/>
-    <w:lsdException w:name="heading 2" w:uiPriority="9" w:qFormat="1"/>
-    <w:lsdException w:name="heading 3" w:uiPriority="9" w:qFormat="1"/>
-    <w:lsdException w:name="heading 4" w:uiPriority="9" w:qFormat="1"/>
-    <w:lsdException w:name="heading 5" w:uiPriority="9" w:qFormat="1"/>
-    <w:lsdException w:name="heading 6" w:uiPriority="9" w:qFormat="1"/>
-    <w:lsdException w:name="heading 7" w:uiPriority="9" w:qFormat="1"/>
-    <w:lsdException w:name="heading 8" w:uiPriority="9" w:qFormat="1"/>
-    <w:lsdException w:name="heading 9" w:uiPriority="9" w:qFormat="1"/>
-    <w:lsdException w:name="toc 1" w:uiPriority="39"/>
-    <w:lsdException w:name="toc 2" w:uiPriority="39"/>
-    <w:lsdException w:name="toc 3" w:uiPriority="39"/>
-    <w:lsdException w:name="toc 4" w:uiPriority="39"/>
-    <w:lsdException w:name="toc 5" w:uiPriority="39"/>
-    <w:lsdException w:name="toc 6" w:uiPriority="39"/>
-    <w:lsdException w:name="toc 7" w:uiPriority="39"/>
-    <w:lsdException w:name="toc 8" w:uiPriority="39"/>
-    <w:lsdException w:name="toc 9" w:uiPriority="39"/>
-    <w:lsdException w:name="caption" w:uiPriority="35" w:qFormat="1"/>
-    <w:lsdException w:name="Title" w:semiHidden="0" w:uiPriority="10" w:unhideWhenUsed="0" w:qFormat="1"/>
-    <w:lsdException w:name="Default Paragraph Font" w:uiPriority="1"/>
-    <w:lsdException w:name="Subtitle" w:semiHidden="0" w:uiPriority="11" w:unhideWhenUsed="0" w:qFormat="1"/>
-    <w:lsdException w:name="Strong" w:semiHidden="0" w:uiPriority="22" w:unhideWhenUsed="0" w:qFormat="1"/>
-    <w:lsdException w:name="Emphasis" w:semiHidden="0" w:uiPriority="20" w:unhideWhenUsed="0" w:qFormat="1"/>
-    <w:lsdException w:name="Table Grid" w:semiHidden="0" w:uiPriority="59" w:unhideWhenUsed="0"/>
-    <w:lsdException w:name="Placeholder Text" w:unhideWhenUsed="0"/>
-    <w:lsdException w:name="No Spacing" w:semiHidden="0" w:uiPriority="1" w:unhideWhenUsed="0" w:qFormat="1"/>
-    <w:lsdException w:name="Light Shading" w:semiHidden="0" w:uiPriority="60" w:unhideWhenUsed="0"/>
-    <w:lsdException w:name="Light List" w:semiHidden="0" w:uiPriority="61" w:unhideWhenUsed="0"/>
-    <w:lsdException w:name="Light Grid" w:semiHidden="0" w:uiPriority="62" w:unhideWhenUsed="0"/>
-    <w:lsdException w:name="Medium Shading 1" w:semiHidden="0" w:uiPriority="63" w:unhideWhenUsed="0"/>
-    <w:lsdException w:name="Medium Shading 2" w:semiHidden="0" w:uiPriority="64" w:unhideWhenUsed="0"/>
-    <w:lsdException w:name="Medium List 1" w:semiHidden="0" w:uiPriority="65" w:unhideWhenUsed="0"/>
-    <w:lsdException w:name="Medium List 2" w:semiHidden="0" w:uiPriority="66" w:unhideWhenUsed="0"/>
-    <w:lsdException w:name="Medium Grid 1" w:semiHidden="0" w:uiPriority="67" w:unhideWhenUsed="0"/>
-    <w:lsdException w:name="Medium Grid 2" w:semiHidden="0" w:uiPriority="68" w:unhideWhenUsed="0"/>
-    <w:lsdException w:name="Medium Grid 3" w:semiHidden="0" w:uiPriority="69" w:unhideWhenUsed="0"/>
-    <w:lsdException w:name="Dark List" w:semiHidden="0" w:uiPriority="70" w:unhideWhenUsed="0"/>
-    <w:lsdException w:name="Colorful Shading" w:semiHidden="0" w:uiPriority="71" w:unhideWhenUsed="0"/>
-    <w:lsdException w:name="Colorful List" w:semiHidden="0" w:uiPriority="72" w:unhideWhenUsed="0"/>
-    <w:lsdException w:name="Colorful Grid" w:semiHidden="0" w:uiPriority="73" w:unhideWhenUsed="0"/>
-    <w:lsdException w:name="Light Shading Accent 1" w:semiHidden="0" w:uiPriority="60" w:unhideWhenUsed="0"/>
-    <w:lsdException w:name="Light List Accent 1" w:semiHidden="0" w:uiPriority="61" w:unhideWhenUsed="0"/>
-    <w:lsdException w:name="Light Grid Accent 1" w:semiHidden="0" w:uiPriority="62" w:unhideWhenUsed="0"/>
-    <w:lsdException w:name="Medium Shading 1 Accent 1" w:semiHidden="0" w:uiPriority="63" w:unhideWhenUsed="0"/>
-    <w:lsdException w:name="Medium Shading 2 Accent 1" w:semiHidden="0" w:uiPriority="64" w:unhideWhenUsed="0"/>
-    <w:lsdException w:name="Medium List 1 Accent 1" w:semiHidden="0" w:uiPriority="65" w:unhideWhenUsed="0"/>
-    <w:lsdException w:name="Revision" w:unhideWhenUsed="0"/>
-    <w:lsdException w:name="List Paragraph" w:semiHidden="0" w:uiPriority="34" w:unhideWhenUsed="0" w:qFormat="1"/>
-    <w:lsdException w:name="Quote" w:semiHidden="0" w:uiPriority="29" w:unhideWhenUsed="0" w:qFormat="1"/>
-    <w:lsdException w:name="Intense Quote" w:semiHidden="0" w:uiPriority="30" w:unhideWhenUsed="0" w:qFormat="1"/>
-    <w:lsdException w:name="Medium List 2 Accent 1" w:semiHidden="0" w:uiPriority="66" w:unhideWhenUsed="0"/>
-    <w:lsdException w:name="Medium Grid 1 Accent 1" w:semiHidden="0" w:uiPriority="67" w:unhideWhenUsed="0"/>
-    <w:lsdException w:name="Medium Grid 2 Accent 1" w:semiHidden="0" w:uiPriority="68" w:unhideWhenUsed="0"/>
-    <w:lsdException w:name="Medium Grid 3 Accent 1" w:semiHidden="0" w:uiPriority="69" w:unhideWhenUsed="0"/>
-    <w:lsdException w:name="Dark List Accent 1" w:semiHidden="0" w:uiPriority="70" w:unhideWhenUsed="0"/>
-    <w:lsdException w:name="Colorful Shading Accent 1" w:semiHidden="0" w:uiPriority="71" w:unhideWhenUsed="0"/>
-    <w:lsdException w:name="Colorful List Accent 1" w:semiHidden="0" w:uiPriority="72" w:unhideWhenUsed="0"/>
-    <w:lsdException w:name="Colorful Grid Accent 1" w:semiHidden="0" w:uiPriority="73" w:unhideWhenUsed="0"/>
-    <w:lsdException w:name="Light Shading Accent 2" w:semiHidden="0" w:uiPriority="60" w:unhideWhenUsed="0"/>
-    <w:lsdException w:name="Light List Accent 2" w:semiHidden="0" w:uiPriority="61" w:unhideWhenUsed="0"/>
-    <w:lsdException w:name="Light Grid Accent 2" w:semiHidden="0" w:uiPriority="62" w:unhideWhenUsed="0"/>
-    <w:lsdException w:name="Medium Shading 1 Accent 2" w:semiHidden="0" w:uiPriority="63" w:unhideWhenUsed="0"/>
-    <w:lsdException w:name="Medium Shading 2 Accent 2" w:semiHidden="0" w:uiPriority="64" w:unhideWhenUsed="0"/>
-    <w:lsdException w:name="Medium List 1 Accent 2" w:semiHidden="0" w:uiPriority="65" w:unhideWhenUsed="0"/>
-    <w:lsdException w:name="Medium List 2 Accent 2" w:semiHidden="0" w:uiPriority="66" w:unhideWhenUsed="0"/>
-    <w:lsdException w:name="Medium Grid 1 Accent 2" w:semiHidden="0" w:uiPriority="67" w:unhideWhenUsed="0"/>
-    <w:lsdException w:name="Medium Grid 2 Accent 2" w:semiHidden="0" w:uiPriority="68" w:unhideWhenUsed="0"/>
-    <w:lsdException w:name="Medium Grid 3 Accent 2" w:semiHidden="0" w:uiPriority="69" w:unhideWhenUsed="0"/>
-    <w:lsdException w:name="Dark List Accent 2" w:semiHidden="0" w:uiPriority="70" w:unhideWhenUsed="0"/>
-    <w:lsdException w:name="Colorful Shading Accent 2" w:semiHidden="0" w:uiPriority="71" w:unhideWhenUsed="0"/>
-    <w:lsdException w:name="Colorful List Accent 2" w:semiHidden="0" w:uiPriority="72" w:unhideWhenUsed="0"/>
-    <w:lsdException w:name="Colorful Grid Accent 2" w:semiHidden="0" w:uiPriority="73" w:unhideWhenUsed="0"/>
-    <w:lsdException w:name="Light Shading Accent 3" w:semiHidden="0" w:uiPriority="60" w:unhideWhenUsed="0"/>
-    <w:lsdException w:name="Light List Accent 3" w:semiHidden="0" w:uiPriority="61" w:unhideWhenUsed="0"/>
-    <w:lsdException w:name="Light Grid Accent 3" w:semiHidden="0" w:uiPriority="62" w:unhideWhenUsed="0"/>
-    <w:lsdException w:name="Medium Shading 1 Accent 3" w:semiHidden="0" w:uiPriority="63" w:unhideWhenUsed="0"/>
-    <w:lsdException w:name="Medium Shading 2 Accent 3" w:semiHidden="0" w:uiPriority="64" w:unhideWhenUsed="0"/>
-    <w:lsdException w:name="Medium List 1 Accent 3" w:semiHidden="0" w:uiPriority="65" w:unhideWhenUsed="0"/>
-    <w:lsdException w:name="Medium List 2 Accent 3" w:semiHidden="0" w:uiPriority="66" w:unhideWhenUsed="0"/>
-    <w:lsdException w:name="Medium Grid 1 Accent 3" w:semiHidden="0" w:uiPriority="67" w:unhideWhenUsed="0"/>
-    <w:lsdException w:name="Medium Grid 2 Accent 3" w:semiHidden="0" w:uiPriority="68" w:unhideWhenUsed="0"/>
-    <w:lsdException w:name="Medium Grid 3 Accent 3" w:semiHidden="0" w:uiPriority="69" w:unhideWhenUsed="0"/>
-    <w:lsdException w:name="Dark List Accent 3" w:semiHidden="0" w:uiPriority="70" w:unhideWhenUsed="0"/>
-    <w:lsdException w:name="Colorful Shading Accent 3" w:semiHidden="0" w:uiPriority="71" w:unhideWhenUsed="0"/>
-    <w:lsdException w:name="Colorful List Accent 3" w:semiHidden="0" w:uiPriority="72" w:unhideWhenUsed="0"/>
-    <w:lsdException w:name="Colorful Grid Accent 3" w:semiHidden="0" w:uiPriority="73" w:unhideWhenUsed="0"/>
-    <w:lsdException w:name="Light Shading Accent 4" w:semiHidden="0" w:uiPriority="60" w:unhideWhenUsed="0"/>
-    <w:lsdException w:name="Light List Accent 4" w:semiHidden="0" w:uiPriority="61" w:unhideWhenUsed="0"/>
-    <w:lsdException w:name="Light Grid Accent 4" w:semiHidden="0" w:uiPriority="62" w:unhideWhenUsed="0"/>
-    <w:lsdException w:name="Medium Shading 1 Accent 4" w:semiHidden="0" w:uiPriority="63" w:unhideWhenUsed="0"/>
-    <w:lsdException w:name="Medium Shading 2 Accent 4" w:semiHidden="0" w:uiPriority="64" w:unhideWhenUsed="0"/>
-    <w:lsdException w:name="Medium List 1 Accent 4" w:semiHidden="0" w:uiPriority="65" w:unhideWhenUsed="0"/>
-    <w:lsdException w:name="Medium List 2 Accent 4" w:semiHidden="0" w:uiPriority="66" w:unhideWhenUsed="0"/>
-    <w:lsdException w:name="Medium Grid 1 Accent 4" w:semiHidden="0" w:uiPriority="67" w:unhideWhenUsed="0"/>
-    <w:lsdException w:name="Medium Grid 2 Accent 4" w:semiHidden="0" w:uiPriority="68" w:unhideWhenUsed="0"/>
-    <w:lsdException w:name="Medium Grid 3 Accent 4" w:semiHidden="0" w:uiPriority="69" w:unhideWhenUsed="0"/>
-    <w:lsdException w:name="Dark List Accent 4" w:semiHidden="0" w:uiPriority="70" w:unhideWhenUsed="0"/>
-    <w:lsdException w:name="Colorful Shading Accent 4" w:semiHidden="0" w:uiPriority="71" w:unhideWhenUsed="0"/>
-    <w:lsdException w:name="Colorful List Accent 4" w:semiHidden="0" w:uiPriority="72" w:unhideWhenUsed="0"/>
-    <w:lsdException w:name="Colorful Grid Accent 4" w:semiHidden="0" w:uiPriority="73" w:unhideWhenUsed="0"/>
-    <w:lsdException w:name="Light Shading Accent 5" w:semiHidden="0" w:uiPriority="60" w:unhideWhenUsed="0"/>
-    <w:lsdException w:name="Light List Accent 5" w:semiHidden="0" w:uiPriority="61" w:unhideWhenUsed="0"/>
-    <w:lsdException w:name="Light Grid Accent 5" w:semiHidden="0" w:uiPriority="62" w:unhideWhenUsed="0"/>
-    <w:lsdException w:name="Medium Shading 1 Accent 5" w:semiHidden="0" w:uiPriority="63" w:unhideWhenUsed="0"/>
-    <w:lsdException w:name="Medium Shading 2 Accent 5" w:semiHidden="0" w:uiPriority="64" w:unhideWhenUsed="0"/>
-    <w:lsdException w:name="Medium List 1 Accent 5" w:semiHidden="0" w:uiPriority="65" w:unhideWhenUsed="0"/>
-    <w:lsdException w:name="Medium List 2 Accent 5" w:semiHidden="0" w:uiPriority="66" w:unhideWhenUsed="0"/>
-    <w:lsdException w:name="Medium Grid 1 Accent 5" w:semiHidden="0" w:uiPriority="67" w:unhideWhenUsed="0"/>
-    <w:lsdException w:name="Medium Grid 2 Accent 5" w:semiHidden="0" w:uiPriority="68" w:unhideWhenUsed="0"/>
-    <w:lsdException w:name="Medium Grid 3 Accent 5" w:semiHidden="0" w:uiPriority="69" w:unhideWhenUsed="0"/>
-    <w:lsdException w:name="Dark List Accent 5" w:semiHidden="0" w:uiPriority="70" w:unhideWhenUsed="0"/>
-    <w:lsdException w:name="Colorful Shading Accent 5" w:semiHidden="0" w:uiPriority="71" w:unhideWhenUsed="0"/>
-    <w:lsdException w:name="Colorful List Accent 5" w:semiHidden="0" w:uiPriority="72" w:unhideWhenUsed="0"/>
-    <w:lsdException w:name="Colorful Grid Accent 5" w:semiHidden="0" w:uiPriority="73" w:unhideWhenUsed="0"/>
-    <w:lsdException w:name="Light Shading Accent 6" w:semiHidden="0" w:uiPriority="60" w:unhideWhenUsed="0"/>
-    <w:lsdException w:name="Light List Accent 6" w:semiHidden="0" w:uiPriority="61" w:unhideWhenUsed="0"/>
-    <w:lsdException w:name="Light Grid Accent 6" w:semiHidden="0" w:uiPriority="62" w:unhideWhenUsed="0"/>
-    <w:lsdException w:name="Medium Shading 1 Accent 6" w:semiHidden="0" w:uiPriority="63" w:unhideWhenUsed="0"/>
-    <w:lsdException w:name="Medium Shading 2 Accent 6" w:semiHidden="0" w:uiPriority="64" w:unhideWhenUsed="0"/>
-    <w:lsdException w:name="Medium List 1 Accent 6" w:semiHidden="0" w:uiPriority="65" w:unhideWhenUsed="0"/>
-    <w:lsdException w:name="Medium List 2 Accent 6" w:semiHidden="0" w:uiPriority="66" w:unhideWhenUsed="0"/>
-    <w:lsdException w:name="Medium Grid 1 Accent 6" w:semiHidden="0" w:uiPriority="67" w:unhideWhenUsed="0"/>
-    <w:lsdException w:name="Medium Grid 2 Accent 6" w:semiHidden="0" w:uiPriority="68" w:unhideWhenUsed="0"/>
-    <w:lsdException w:name="Medium Grid 3 Accent 6" w:semiHidden="0" w:uiPriority="69" w:unhideWhenUsed="0"/>
-    <w:lsdException w:name="Dark List Accent 6" w:semiHidden="0" w:uiPriority="70" w:unhideWhenUsed="0"/>
-    <w:lsdException w:name="Colorful Shading Accent 6" w:semiHidden="0" w:uiPriority="71" w:unhideWhenUsed="0"/>
-    <w:lsdException w:name="Colorful List Accent 6" w:semiHidden="0" w:uiPriority="72" w:unhideWhenUsed="0"/>
-    <w:lsdException w:name="Colorful Grid Accent 6" w:semiHidden="0" w:uiPriority="73" w:unhideWhenUsed="0"/>
-    <w:lsdException w:name="Subtle Emphasis" w:semiHidden="0" w:uiPriority="19" w:unhideWhenUsed="0" w:qFormat="1"/>
-    <w:lsdException w:name="Intense Emphasis" w:semiHidden="0" w:uiPriority="21" w:unhideWhenUsed="0" w:qFormat="1"/>
-    <w:lsdException w:name="Subtle Reference" w:semiHidden="0" w:uiPriority="31" w:unhideWhenUsed="0" w:qFormat="1"/>
-    <w:lsdException w:name="Intense Reference" w:semiHidden="0" w:uiPriority="32" w:unhideWhenUsed="0" w:qFormat="1"/>
-    <w:lsdException w:name="Book Title" w:semiHidden="0" w:uiPriority="33" w:unhideWhenUsed="0" w:qFormat="1"/>
-    <w:lsdException w:name="Bibliography" w:uiPriority="37"/>
-    <w:lsdException w:name="TOC Heading" w:uiPriority="39" w:qFormat="1"/>
+  <w:latentStyles w:defLockedState="0" w:defUIPriority="99" w:defSemiHidden="0" w:defUnhideWhenUsed="0" w:defQFormat="0" w:count="375">
+    <w:lsdException w:name="Normal" w:uiPriority="0" w:qFormat="1"/>
+    <w:lsdException w:name="heading 1" w:uiPriority="9" w:qFormat="1"/>
+    <w:lsdException w:name="heading 2" w:semiHidden="1" w:uiPriority="9" w:unhideWhenUsed="1" w:qFormat="1"/>
+    <w:lsdException w:name="heading 3" w:semiHidden="1" w:uiPriority="9" w:unhideWhenUsed="1" w:qFormat="1"/>
+    <w:lsdException w:name="heading 4" w:semiHidden="1" w:uiPriority="9" w:unhideWhenUsed="1" w:qFormat="1"/>
+    <w:lsdException w:name="heading 5" w:semiHidden="1" w:uiPriority="9" w:unhideWhenUsed="1" w:qFormat="1"/>
+    <w:lsdException w:name="heading 6" w:semiHidden="1" w:uiPriority="9" w:unhideWhenUsed="1" w:qFormat="1"/>
+    <w:lsdException w:name="heading 7" w:semiHidden="1" w:uiPriority="9" w:unhideWhenUsed="1" w:qFormat="1"/>
+    <w:lsdException w:name="heading 8" w:semiHidden="1" w:uiPriority="9" w:unhideWhenUsed="1" w:qFormat="1"/>
+    <w:lsdException w:name="heading 9" w:semiHidden="1" w:uiPriority="9" w:unhideWhenUsed="1" w:qFormat="1"/>
+    <w:lsdException w:name="index 1" w:semiHidden="1" w:unhideWhenUsed="1"/>
+    <w:lsdException w:name="index 2" w:semiHidden="1" w:unhideWhenUsed="1"/>
+    <w:lsdException w:name="index 3" w:semiHidden="1" w:unhideWhenUsed="1"/>
+    <w:lsdException w:name="index 4" w:semiHidden="1" w:unhideWhenUsed="1"/>
+    <w:lsdException w:name="index 5" w:semiHidden="1" w:unhideWhenUsed="1"/>
+    <w:lsdException w:name="index 6" w:semiHidden="1" w:unhideWhenUsed="1"/>
+    <w:lsdException w:name="index 7" w:semiHidden="1" w:unhideWhenUsed="1"/>
+    <w:lsdException w:name="index 8" w:semiHidden="1" w:unhideWhenUsed="1"/>
+    <w:lsdException w:name="index 9" w:semiHidden="1" w:unhideWhenUsed="1"/>
+    <w:lsdException w:name="toc 1" w:semiHidden="1" w:uiPriority="39" w:unhideWhenUsed="1"/>
+    <w:lsdException w:name="toc 2" w:semiHidden="1" w:uiPriority="39" w:unhideWhenUsed="1"/>
+    <w:lsdException w:name="toc 3" w:semiHidden="1" w:uiPriority="39" w:unhideWhenUsed="1"/>
+    <w:lsdException w:name="toc 4" w:semiHidden="1" w:uiPriority="39" w:unhideWhenUsed="1"/>
+    <w:lsdException w:name="toc 5" w:semiHidden="1" w:uiPriority="39" w:unhideWhenUsed="1"/>
+    <w:lsdException w:name="toc 6" w:semiHidden="1" w:uiPriority="39" w:unhideWhenUsed="1"/>
+    <w:lsdException w:name="toc 7" w:semiHidden="1" w:uiPriority="39" w:unhideWhenUsed="1"/>
+    <w:lsdException w:name="toc 8" w:semiHidden="1" w:uiPriority="39" w:unhideWhenUsed="1"/>
+    <w:lsdException w:name="toc 9" w:semiHidden="1" w:uiPriority="39" w:unhideWhenUsed="1"/>
+    <w:lsdException w:name="Normal Indent" w:semiHidden="1" w:unhideWhenUsed="1"/>
+    <w:lsdException w:name="footnote text" w:semiHidden="1" w:unhideWhenUsed="1"/>
+    <w:lsdException w:name="annotation text" w:semiHidden="1" w:unhideWhenUsed="1"/>
+    <w:lsdException w:name="header" w:semiHidden="1" w:unhideWhenUsed="1"/>
+    <w:lsdException w:name="footer" w:semiHidden="1" w:unhideWhenUsed="1"/>
+    <w:lsdException w:name="index heading" w:semiHidden="1" w:unhideWhenUsed="1"/>
+    <w:lsdException w:name="caption" w:semiHidden="1" w:uiPriority="35" w:unhideWhenUsed="1" w:qFormat="1"/>
+    <w:lsdException w:name="table of figures" w:semiHidden="1" w:unhideWhenUsed="1"/>
+    <w:lsdException w:name="envelope address" w:semiHidden="1" w:unhideWhenUsed="1"/>
+    <w:lsdException w:name="envelope return" w:semiHidden="1" w:unhideWhenUsed="1"/>
+    <w:lsdException w:name="footnote reference" w:semiHidden="1" w:unhideWhenUsed="1"/>
+    <w:lsdException w:name="annotation reference" w:semiHidden="1" w:unhideWhenUsed="1"/>
+    <w:lsdException w:name="line number" w:semiHidden="1" w:unhideWhenUsed="1"/>
+    <w:lsdException w:name="page number" w:semiHidden="1" w:unhideWhenUsed="1"/>
+    <w:lsdException w:name="endnote reference" w:semiHidden="1" w:unhideWhenUsed="1"/>
+    <w:lsdException w:name="endnote text" w:semiHidden="1" w:unhideWhenUsed="1"/>
+    <w:lsdException w:name="table of authorities" w:semiHidden="1" w:unhideWhenUsed="1"/>
+    <w:lsdException w:name="macro" w:semiHidden="1" w:unhideWhenUsed="1"/>
+    <w:lsdException w:name="toa heading" w:semiHidden="1" w:unhideWhenUsed="1"/>
+    <w:lsdException w:name="List" w:semiHidden="1" w:unhideWhenUsed="1"/>
+    <w:lsdException w:name="List Bullet" w:semiHidden="1" w:unhideWhenUsed="1"/>
+    <w:lsdException w:name="List Number" w:semiHidden="1" w:unhideWhenUsed="1"/>
+    <w:lsdException w:name="List 2" w:semiHidden="1" w:unhideWhenUsed="1"/>
+    <w:lsdException w:name="List 3" w:semiHidden="1" w:unhideWhenUsed="1"/>
+    <w:lsdException w:name="List 4" w:semiHidden="1" w:unhideWhenUsed="1"/>
+    <w:lsdException w:name="List 5" w:semiHidden="1" w:unhideWhenUsed="1"/>
+    <w:lsdException w:name="List Bullet 2" w:semiHidden="1" w:unhideWhenUsed="1"/>
+    <w:lsdException w:name="List Bullet 3" w:semiHidden="1" w:unhideWhenUsed="1"/>
+    <w:lsdException w:name="List Bullet 4" w:semiHidden="1" w:unhideWhenUsed="1"/>
+    <w:lsdException w:name="List Bullet 5" w:semiHidden="1" w:unhideWhenUsed="1"/>
+    <w:lsdException w:name="List Number 2" w:semiHidden="1" w:unhideWhenUsed="1"/>
+    <w:lsdException w:name="List Number 3" w:semiHidden="1" w:unhideWhenUsed="1"/>
+    <w:lsdException w:name="List Number 4" w:semiHidden="1" w:unhideWhenUsed="1"/>
+    <w:lsdException w:name="List Number 5" w:semiHidden="1" w:unhideWhenUsed="1"/>
+    <w:lsdException w:name="Title" w:uiPriority="10" w:qFormat="1"/>
+    <w:lsdException w:name="Closing" w:semiHidden="1" w:unhideWhenUsed="1"/>
+    <w:lsdException w:name="Signature" w:semiHidden="1" w:unhideWhenUsed="1"/>
+    <w:lsdException w:name="Default Paragraph Font" w:semiHidden="1" w:uiPriority="1" w:unhideWhenUsed="1"/>
+    <w:lsdException w:name="Body Text" w:semiHidden="1" w:unhideWhenUsed="1"/>
+    <w:lsdException w:name="Body Text Indent" w:semiHidden="1" w:unhideWhenUsed="1"/>
+    <w:lsdException w:name="List Continue" w:semiHidden="1" w:unhideWhenUsed="1"/>
+    <w:lsdException w:name="List Continue 2" w:semiHidden="1" w:unhideWhenUsed="1"/>
+    <w:lsdException w:name="List Continue 3" w:semiHidden="1" w:unhideWhenUsed="1"/>
+    <w:lsdException w:name="List Continue 4" w:semiHidden="1" w:unhideWhenUsed="1"/>
+    <w:lsdException w:name="List Continue 5" w:semiHidden="1" w:unhideWhenUsed="1"/>
+    <w:lsdException w:name="Message Header" w:semiHidden="1" w:unhideWhenUsed="1"/>
+    <w:lsdException w:name="Subtitle" w:uiPriority="11" w:qFormat="1"/>
+    <w:lsdException w:name="Salutation" w:semiHidden="1" w:unhideWhenUsed="1"/>
+    <w:lsdException w:name="Date" w:semiHidden="1" w:unhideWhenUsed="1"/>
+    <w:lsdException w:name="Body Text First Indent" w:semiHidden="1" w:unhideWhenUsed="1"/>
+    <w:lsdException w:name="Body Text First Indent 2" w:semiHidden="1" w:unhideWhenUsed="1"/>
+    <w:lsdException w:name="Note Heading" w:semiHidden="1" w:unhideWhenUsed="1"/>
+    <w:lsdException w:name="Body Text 2" w:semiHidden="1" w:unhideWhenUsed="1"/>
+    <w:lsdException w:name="Body Text 3" w:semiHidden="1" w:unhideWhenUsed="1"/>
+    <w:lsdException w:name="Body Text Indent 2" w:semiHidden="1" w:unhideWhenUsed="1"/>
+    <w:lsdException w:name="Body Text Indent 3" w:semiHidden="1" w:unhideWhenUsed="1"/>
+    <w:lsdException w:name="Block Text" w:semiHidden="1" w:unhideWhenUsed="1"/>
+    <w:lsdException w:name="Hyperlink" w:semiHidden="1" w:unhideWhenUsed="1"/>
+    <w:lsdException w:name="FollowedHyperlink" w:semiHidden="1" w:unhideWhenUsed="1"/>
+    <w:lsdException w:name="Strong" w:uiPriority="22" w:qFormat="1"/>
+    <w:lsdException w:name="Emphasis" w:uiPriority="20" w:qFormat="1"/>
+    <w:lsdException w:name="Document Map" w:semiHidden="1" w:unhideWhenUsed="1"/>
+    <w:lsdException w:name="Plain Text" w:semiHidden="1" w:unhideWhenUsed="1"/>
+    <w:lsdException w:name="E-mail Signature" w:semiHidden="1" w:unhideWhenUsed="1"/>
+    <w:lsdException w:name="HTML Top of Form" w:semiHidden="1" w:unhideWhenUsed="1"/>
+    <w:lsdException w:name="HTML Bottom of Form" w:semiHidden="1" w:unhideWhenUsed="1"/>
+    <w:lsdException w:name="Normal (Web)" w:semiHidden="1" w:unhideWhenUsed="1"/>
+    <w:lsdException w:name="HTML Acronym" w:semiHidden="1" w:unhideWhenUsed="1"/>
+    <w:lsdException w:name="HTML Address" w:semiHidden="1" w:unhideWhenUsed="1"/>
+    <w:lsdException w:name="HTML Cite" w:semiHidden="1" w:unhideWhenUsed="1"/>
+    <w:lsdException w:name="HTML Code" w:semiHidden="1" w:unhideWhenUsed="1"/>
+    <w:lsdException w:name="HTML Definition" w:semiHidden="1" w:unhideWhenUsed="1"/>
+    <w:lsdException w:name="HTML Keyboard" w:semiHidden="1" w:unhideWhenUsed="1"/>
+    <w:lsdException w:name="HTML Preformatted" w:semiHidden="1" w:unhideWhenUsed="1"/>
+    <w:lsdException w:name="HTML Sample" w:semiHidden="1" w:unhideWhenUsed="1"/>
+    <w:lsdException w:name="HTML Typewriter" w:semiHidden="1" w:unhideWhenUsed="1"/>
+    <w:lsdException w:name="HTML Variable" w:semiHidden="1" w:unhideWhenUsed="1"/>
+    <w:lsdException w:name="Normal Table" w:semiHidden="1" w:unhideWhenUsed="1"/>
+    <w:lsdException w:name="annotation subject" w:semiHidden="1" w:unhideWhenUsed="1"/>
+    <w:lsdException w:name="No List" w:semiHidden="1" w:unhideWhenUsed="1"/>
+    <w:lsdException w:name="Outline List 1" w:semiHidden="1" w:unhideWhenUsed="1"/>
+    <w:lsdException w:name="Outline List 2" w:semiHidden="1" w:unhideWhenUsed="1"/>
+    <w:lsdException w:name="Outline List 3" w:semiHidden="1" w:unhideWhenUsed="1"/>
+    <w:lsdException w:name="Table Simple 1" w:semiHidden="1" w:unhideWhenUsed="1"/>
+    <w:lsdException w:name="Table Simple 2" w:semiHidden="1" w:unhideWhenUsed="1"/>
+    <w:lsdException w:name="Table Simple 3" w:semiHidden="1" w:unhideWhenUsed="1"/>
+    <w:lsdException w:name="Table Classic 1" w:semiHidden="1" w:unhideWhenUsed="1"/>
+    <w:lsdException w:name="Table Classic 2" w:semiHidden="1" w:unhideWhenUsed="1"/>
+    <w:lsdException w:name="Table Classic 3" w:semiHidden="1" w:unhideWhenUsed="1"/>
+    <w:lsdException w:name="Table Classic 4" w:semiHidden="1" w:unhideWhenUsed="1"/>
+    <w:lsdException w:name="Table Colorful 1" w:semiHidden="1" w:unhideWhenUsed="1"/>
+    <w:lsdException w:name="Table Colorful 2" w:semiHidden="1" w:unhideWhenUsed="1"/>
+    <w:lsdException w:name="Table Colorful 3" w:semiHidden="1" w:unhideWhenUsed="1"/>
+    <w:lsdException w:name="Table Columns 1" w:semiHidden="1" w:unhideWhenUsed="1"/>
+    <w:lsdException w:name="Table Columns 2" w:semiHidden="1" w:unhideWhenUsed="1"/>
+    <w:lsdException w:name="Table Columns 3" w:semiHidden="1" w:unhideWhenUsed="1"/>
+    <w:lsdException w:name="Table Columns 4" w:semiHidden="1" w:unhideWhenUsed="1"/>
+    <w:lsdException w:name="Table Columns 5" w:semiHidden="1" w:unhideWhenUsed="1"/>
+    <w:lsdException w:name="Table Grid 1" w:semiHidden="1" w:unhideWhenUsed="1"/>
+    <w:lsdException w:name="Table Grid 2" w:semiHidden="1" w:unhideWhenUsed="1"/>
+    <w:lsdException w:name="Table Grid 3" w:semiHidden="1" w:unhideWhenUsed="1"/>
+    <w:lsdException w:name="Table Grid 4" w:semiHidden="1" w:unhideWhenUsed="1"/>
+    <w:lsdException w:name="Table Grid 5" w:semiHidden="1" w:unhideWhenUsed="1"/>
+    <w:lsdException w:name="Table Grid 6" w:semiHidden="1" w:unhideWhenUsed="1"/>
+    <w:lsdException w:name="Table Grid 7" w:semiHidden="1" w:unhideWhenUsed="1"/>
+    <w:lsdException w:name="Table Grid 8" w:semiHidden="1" w:unhideWhenUsed="1"/>
+    <w:lsdException w:name="Table List 1" w:semiHidden="1" w:unhideWhenUsed="1"/>
+    <w:lsdException w:name="Table List 2" w:semiHidden="1" w:unhideWhenUsed="1"/>
+    <w:lsdException w:name="Table List 3" w:semiHidden="1" w:unhideWhenUsed="1"/>
+    <w:lsdException w:name="Table List 4" w:semiHidden="1" w:unhideWhenUsed="1"/>
+    <w:lsdException w:name="Table List 5" w:semiHidden="1" w:unhideWhenUsed="1"/>
+    <w:lsdException w:name="Table List 6" w:semiHidden="1" w:unhideWhenUsed="1"/>
+    <w:lsdException w:name="Table List 7" w:semiHidden="1" w:unhideWhenUsed="1"/>
+    <w:lsdException w:name="Table List 8" w:semiHidden="1" w:unhideWhenUsed="1"/>
+    <w:lsdException w:name="Table 3D effects 1" w:semiHidden="1" w:unhideWhenUsed="1"/>
+    <w:lsdException w:name="Table 3D effects 2" w:semiHidden="1" w:unhideWhenUsed="1"/>
+    <w:lsdException w:name="Table 3D effects 3" w:semiHidden="1" w:unhideWhenUsed="1"/>
+    <w:lsdException w:name="Table Contemporary" w:semiHidden="1" w:unhideWhenUsed="1"/>
+    <w:lsdException w:name="Table Elegant" w:semiHidden="1" w:unhideWhenUsed="1"/>
+    <w:lsdException w:name="Table Professional" w:semiHidden="1" w:unhideWhenUsed="1"/>
+    <w:lsdException w:name="Table Subtle 1" w:semiHidden="1" w:unhideWhenUsed="1"/>
+    <w:lsdException w:name="Table Subtle 2" w:semiHidden="1" w:unhideWhenUsed="1"/>
+    <w:lsdException w:name="Table Web 1" w:semiHidden="1" w:unhideWhenUsed="1"/>
+    <w:lsdException w:name="Table Web 2" w:semiHidden="1" w:unhideWhenUsed="1"/>
+    <w:lsdException w:name="Table Web 3" w:semiHidden="1" w:unhideWhenUsed="1"/>
+    <w:lsdException w:name="Balloon Text" w:semiHidden="1" w:unhideWhenUsed="1"/>
+    <w:lsdException w:name="Table Grid" w:uiPriority="59"/>
+    <w:lsdException w:name="Table Theme" w:semiHidden="1" w:unhideWhenUsed="1"/>
+    <w:lsdException w:name="Placeholder Text" w:semiHidden="1"/>
+    <w:lsdException w:name="No Spacing" w:uiPriority="1" w:qFormat="1"/>
+    <w:lsdException w:name="Light Shading" w:uiPriority="60"/>
+    <w:lsdException w:name="Light List" w:uiPriority="61"/>
+    <w:lsdException w:name="Light Grid" w:uiPriority="62"/>
+    <w:lsdException w:name="Medium Shading 1" w:uiPriority="63"/>
+    <w:lsdException w:name="Medium Shading 2" w:uiPriority="64"/>
+    <w:lsdException w:name="Medium List 1" w:uiPriority="65"/>
+    <w:lsdException w:name="Medium List 2" w:uiPriority="66"/>
+    <w:lsdException w:name="Medium Grid 1" w:uiPriority="67"/>
+    <w:lsdException w:name="Medium Grid 2" w:uiPriority="68"/>
+    <w:lsdException w:name="Medium Grid 3" w:uiPriority="69"/>
+    <w:lsdException w:name="Dark List" w:uiPriority="70"/>
+    <w:lsdException w:name="Colorful Shading" w:uiPriority="71"/>
+    <w:lsdException w:name="Colorful List" w:uiPriority="72"/>
+    <w:lsdException w:name="Colorful Grid" w:uiPriority="73"/>
+    <w:lsdException w:name="Light Shading Accent 1" w:uiPriority="60"/>
+    <w:lsdException w:name="Light List Accent 1" w:uiPriority="61"/>
+    <w:lsdException w:name="Light Grid Accent 1" w:uiPriority="62"/>
+    <w:lsdException w:name="Medium Shading 1 Accent 1" w:uiPriority="63"/>
+    <w:lsdException w:name="Medium Shading 2 Accent 1" w:uiPriority="64"/>
+    <w:lsdException w:name="Medium List 1 Accent 1" w:uiPriority="65"/>
+    <w:lsdException w:name="Revision" w:semiHidden="1"/>
+    <w:lsdException w:name="List Paragraph" w:uiPriority="34" w:qFormat="1"/>
+    <w:lsdException w:name="Quote" w:uiPriority="29" w:qFormat="1"/>
+    <w:lsdException w:name="Intense Quote" w:uiPriority="30" w:qFormat="1"/>
+    <w:lsdException w:name="Medium List 2 Accent 1" w:uiPriority="66"/>
+    <w:lsdException w:name="Medium Grid 1 Accent 1" w:uiPriority="67"/>
+    <w:lsdException w:name="Medium Grid 2 Accent 1" w:uiPriority="68"/>
+    <w:lsdException w:name="Medium Grid 3 Accent 1" w:uiPriority="69"/>
+    <w:lsdException w:name="Dark List Accent 1" w:uiPriority="70"/>
+    <w:lsdException w:name="Colorful Shading Accent 1" w:uiPriority="71"/>
+    <w:lsdException w:name="Colorful List Accent 1" w:uiPriority="72"/>
+    <w:lsdException w:name="Colorful Grid Accent 1" w:uiPriority="73"/>
+    <w:lsdException w:name="Light Shading Accent 2" w:uiPriority="60"/>
+    <w:lsdException w:name="Light List Accent 2" w:uiPriority="61"/>
+    <w:lsdException w:name="Light Grid Accent 2" w:uiPriority="62"/>
+    <w:lsdException w:name="Medium Shading 1 Accent 2" w:uiPriority="63"/>
+    <w:lsdException w:name="Medium Shading 2 Accent 2" w:uiPriority="64"/>
+    <w:lsdException w:name="Medium List 1 Accent 2" w:uiPriority="65"/>
+    <w:lsdException w:name="Medium List 2 Accent 2" w:uiPriority="66"/>
+    <w:lsdException w:name="Medium Grid 1 Accent 2" w:uiPriority="67"/>
+    <w:lsdException w:name="Medium Grid 2 Accent 2" w:uiPriority="68"/>
+    <w:lsdException w:name="Medium Grid 3 Accent 2" w:uiPriority="69"/>
+    <w:lsdException w:name="Dark List Accent 2" w:uiPriority="70"/>
+    <w:lsdException w:name="Colorful Shading Accent 2" w:uiPriority="71"/>
+    <w:lsdException w:name="Colorful List Accent 2" w:uiPriority="72"/>
+    <w:lsdException w:name="Colorful Grid Accent 2" w:uiPriority="73"/>
+    <w:lsdException w:name="Light Shading Accent 3" w:uiPriority="60"/>
+    <w:lsdException w:name="Light List Accent 3" w:uiPriority="61"/>
+    <w:lsdException w:name="Light Grid Accent 3" w:uiPriority="62"/>
+    <w:lsdException w:name="Medium Shading 1 Accent 3" w:uiPriority="63"/>
+    <w:lsdException w:name="Medium Shading 2 Accent 3" w:uiPriority="64"/>
+    <w:lsdException w:name="Medium List 1 Accent 3" w:uiPriority="65"/>
+    <w:lsdException w:name="Medium List 2 Accent 3" w:uiPriority="66"/>
+    <w:lsdException w:name="Medium Grid 1 Accent 3" w:uiPriority="67"/>
+    <w:lsdException w:name="Medium Grid 2 Accent 3" w:uiPriority="68"/>
+    <w:lsdException w:name="Medium Grid 3 Accent 3" w:uiPriority="69"/>
+    <w:lsdException w:name="Dark List Accent 3" w:uiPriority="70"/>
+    <w:lsdException w:name="Colorful Shading Accent 3" w:uiPriority="71"/>
+    <w:lsdException w:name="Colorful List Accent 3" w:uiPriority="72"/>
+    <w:lsdException w:name="Colorful Grid Accent 3" w:uiPriority="73"/>
+    <w:lsdException w:name="Light Shading Accent 4" w:uiPriority="60"/>
+    <w:lsdException w:name="Light List Accent 4" w:uiPriority="61"/>
+    <w:lsdException w:name="Light Grid Accent 4" w:uiPriority="62"/>
+    <w:lsdException w:name="Medium Shading 1 Accent 4" w:uiPriority="63"/>
+    <w:lsdException w:name="Medium Shading 2 Accent 4" w:uiPriority="64"/>
+    <w:lsdException w:name="Medium List 1 Accent 4" w:uiPriority="65"/>
+    <w:lsdException w:name="Medium List 2 Accent 4" w:uiPriority="66"/>
+    <w:lsdException w:name="Medium Grid 1 Accent 4" w:uiPriority="67"/>
+    <w:lsdException w:name="Medium Grid 2 Accent 4" w:uiPriority="68"/>
+    <w:lsdException w:name="Medium Grid 3 Accent 4" w:uiPriority="69"/>
+    <w:lsdException w:name="Dark List Accent 4" w:uiPriority="70"/>
+    <w:lsdException w:name="Colorful Shading Accent 4" w:uiPriority="71"/>
+    <w:lsdException w:name="Colorful List Accent 4" w:uiPriority="72"/>
+    <w:lsdException w:name="Colorful Grid Accent 4" w:uiPriority="73"/>
+    <w:lsdException w:name="Light Shading Accent 5" w:uiPriority="60"/>
+    <w:lsdException w:name="Light List Accent 5" w:uiPriority="61"/>
+    <w:lsdException w:name="Light Grid Accent 5" w:uiPriority="62"/>
+    <w:lsdException w:name="Medium Shading 1 Accent 5" w:uiPriority="63"/>
+    <w:lsdException w:name="Medium Shading 2 Accent 5" w:uiPriority="64"/>
+    <w:lsdException w:name="Medium List 1 Accent 5" w:uiPriority="65"/>
+    <w:lsdException w:name="Medium List 2 Accent 5" w:uiPriority="66"/>
+    <w:lsdException w:name="Medium Grid 1 Accent 5" w:uiPriority="67"/>
+    <w:lsdException w:name="Medium Grid 2 Accent 5" w:uiPriority="68"/>
+    <w:lsdException w:name="Medium Grid 3 Accent 5" w:uiPriority="69"/>
+    <w:lsdException w:name="Dark List Accent 5" w:uiPriority="70"/>
+    <w:lsdException w:name="Colorful Shading Accent 5" w:uiPriority="71"/>
+    <w:lsdException w:name="Colorful List Accent 5" w:uiPriority="72"/>
+    <w:lsdException w:name="Colorful Grid Accent 5" w:uiPriority="73"/>
+    <w:lsdException w:name="Light Shading Accent 6" w:uiPriority="60"/>
+    <w:lsdException w:name="Light List Accent 6" w:uiPriority="61"/>
+    <w:lsdException w:name="Light Grid Accent 6" w:uiPriority="62"/>
+    <w:lsdException w:name="Medium Shading 1 Accent 6" w:uiPriority="63"/>
+    <w:lsdException w:name="Medium Shading 2 Accent 6" w:uiPriority="64"/>
+    <w:lsdException w:name="Medium List 1 Accent 6" w:uiPriority="65"/>
+    <w:lsdException w:name="Medium List 2 Accent 6" w:uiPriority="66"/>
+    <w:lsdException w:name="Medium Grid 1 Accent 6" w:uiPriority="67"/>
+    <w:lsdException w:name="Medium Grid 2 Accent 6" w:uiPriority="68"/>
+    <w:lsdException w:name="Medium Grid 3 Accent 6" w:uiPriority="69"/>
+    <w:lsdException w:name="Dark List Accent 6" w:uiPriority="70"/>
+    <w:lsdException w:name="Colorful Shading Accent 6" w:uiPriority="71"/>
+    <w:lsdException w:name="Colorful List Accent 6" w:uiPriority="72"/>
+    <w:lsdException w:name="Colorful Grid Accent 6" w:uiPriority="73"/>
+    <w:lsdException w:name="Subtle Emphasis" w:uiPriority="19" w:qFormat="1"/>
+    <w:lsdException w:name="Intense Emphasis" w:uiPriority="21" w:qFormat="1"/>
+    <w:lsdException w:name="Subtle Reference" w:uiPriority="31" w:qFormat="1"/>
+    <w:lsdException w:name="Intense Reference" w:uiPriority="32" w:qFormat="1"/>
+    <w:lsdException w:name="Book Title" w:uiPriority="33" w:qFormat="1"/>
+    <w:lsdException w:name="Bibliography" w:semiHidden="1" w:uiPriority="37" w:unhideWhenUsed="1"/>
+    <w:lsdException w:name="TOC Heading" w:semiHidden="1" w:uiPriority="39" w:unhideWhenUsed="1" w:qFormat="1"/>
+    <w:lsdException w:name="Plain Table 1" w:uiPriority="41"/>
+    <w:lsdException w:name="Plain Table 2" w:uiPriority="42"/>
+    <w:lsdException w:name="Plain Table 3" w:uiPriority="43"/>
+    <w:lsdException w:name="Plain Table 4" w:uiPriority="44"/>
+    <w:lsdException w:name="Plain Table 5" w:uiPriority="45"/>
+    <w:lsdException w:name="Grid Table Light" w:uiPriority="40"/>
+    <w:lsdException w:name="Grid Table 1 Light" w:uiPriority="46"/>
+    <w:lsdException w:name="Grid Table 2" w:uiPriority="47"/>
+    <w:lsdException w:name="Grid Table 3" w:uiPriority="48"/>
+    <w:lsdException w:name="Grid Table 4" w:uiPriority="49"/>
+    <w:lsdException w:name="Grid Table 5 Dark" w:uiPriority="50"/>
+    <w:lsdException w:name="Grid Table 6 Colorful" w:uiPriority="51"/>
+    <w:lsdException w:name="Grid Table 7 Colorful" w:uiPriority="52"/>
+    <w:lsdException w:name="Grid Table 1 Light Accent 1" w:uiPriority="46"/>
+    <w:lsdException w:name="Grid Table 2 Accent 1" w:uiPriority="47"/>
+    <w:lsdException w:name="Grid Table 3 Accent 1" w:uiPriority="48"/>
+    <w:lsdException w:name="Grid Table 4 Accent 1" w:uiPriority="49"/>
+    <w:lsdException w:name="Grid Table 5 Dark Accent 1" w:uiPriority="50"/>
+    <w:lsdException w:name="Grid Table 6 Colorful Accent 1" w:uiPriority="51"/>
+    <w:lsdException w:name="Grid Table 7 Colorful Accent 1" w:uiPriority="52"/>
+    <w:lsdException w:name="Grid Table 1 Light Accent 2" w:uiPriority="46"/>
+    <w:lsdException w:name="Grid Table 2 Accent 2" w:uiPriority="47"/>
+    <w:lsdException w:name="Grid Table 3 Accent 2" w:uiPriority="48"/>
+    <w:lsdException w:name="Grid Table 4 Accent 2" w:uiPriority="49"/>
+    <w:lsdException w:name="Grid Table 5 Dark Accent 2" w:uiPriority="50"/>
+    <w:lsdException w:name="Grid Table 6 Colorful Accent 2" w:uiPriority="51"/>
+    <w:lsdException w:name="Grid Table 7 Colorful Accent 2" w:uiPriority="52"/>
+    <w:lsdException w:name="Grid Table 1 Light Accent 3" w:uiPriority="46"/>
+    <w:lsdException w:name="Grid Table 2 Accent 3" w:uiPriority="47"/>
+    <w:lsdException w:name="Grid Table 3 Accent 3" w:uiPriority="48"/>
+    <w:lsdException w:name="Grid Table 4 Accent 3" w:uiPriority="49"/>
+    <w:lsdException w:name="Grid Table 5 Dark Accent 3" w:uiPriority="50"/>
+    <w:lsdException w:name="Grid Table 6 Colorful Accent 3" w:uiPriority="51"/>
+    <w:lsdException w:name="Grid Table 7 Colorful Accent 3" w:uiPriority="52"/>
+    <w:lsdException w:name="Grid Table 1 Light Accent 4" w:uiPriority="46"/>
+    <w:lsdException w:name="Grid Table 2 Accent 4" w:uiPriority="47"/>
+    <w:lsdException w:name="Grid Table 3 Accent 4" w:uiPriority="48"/>
+    <w:lsdException w:name="Grid Table 4 Accent 4" w:uiPriority="49"/>
+    <w:lsdException w:name="Grid Table 5 Dark Accent 4" w:uiPriority="50"/>
+    <w:lsdException w:name="Grid Table 6 Colorful Accent 4" w:uiPriority="51"/>
+    <w:lsdException w:name="Grid Table 7 Colorful Accent 4" w:uiPriority="52"/>
+    <w:lsdException w:name="Grid Table 1 Light Accent 5" w:uiPriority="46"/>
+    <w:lsdException w:name="Grid Table 2 Accent 5" w:uiPriority="47"/>
+    <w:lsdException w:name="Grid Table 3 Accent 5" w:uiPriority="48"/>
+    <w:lsdException w:name="Grid Table 4 Accent 5" w:uiPriority="49"/>
+    <w:lsdException w:name="Grid Table 5 Dark Accent 5" w:uiPriority="50"/>
+    <w:lsdException w:name="Grid Table 6 Colorful Accent 5" w:uiPriority="51"/>
+    <w:lsdException w:name="Grid Table 7 Colorful Accent 5" w:uiPriority="52"/>
+    <w:lsdException w:name="Grid Table 1 Light Accent 6" w:uiPriority="46"/>
+    <w:lsdException w:name="Grid Table 2 Accent 6" w:uiPriority="47"/>
+    <w:lsdException w:name="Grid Table 3 Accent 6" w:uiPriority="48"/>
+    <w:lsdException w:name="Grid Table 4 Accent 6" w:uiPriority="49"/>
+    <w:lsdException w:name="Grid Table 5 Dark Accent 6" w:uiPriority="50"/>
+    <w:lsdException w:name="Grid Table 6 Colorful Accent 6" w:uiPriority="51"/>
+    <w:lsdException w:name="Grid Table 7 Colorful Accent 6" w:uiPriority="52"/>
+    <w:lsdException w:name="List Table 1 Light" w:uiPriority="46"/>
+    <w:lsdException w:name="List Table 2" w:uiPriority="47"/>
+    <w:lsdException w:name="List Table 3" w:uiPriority="48"/>
+    <w:lsdException w:name="List Table 4" w:uiPriority="49"/>
+    <w:lsdException w:name="List Table 5 Dark" w:uiPriority="50"/>
+    <w:lsdException w:name="List Table 6 Colorful" w:uiPriority="51"/>
+    <w:lsdException w:name="List Table 7 Colorful" w:uiPriority="52"/>
+    <w:lsdException w:name="List Table 1 Light Accent 1" w:uiPriority="46"/>
+    <w:lsdException w:name="List Table 2 Accent 1" w:uiPriority="47"/>
+    <w:lsdException w:name="List Table 3 Accent 1" w:uiPriority="48"/>
+    <w:lsdException w:name="List Table 4 Accent 1" w:uiPriority="49"/>
+    <w:lsdException w:name="List Table 5 Dark Accent 1" w:uiPriority="50"/>
+    <w:lsdException w:name="List Table 6 Colorful Accent 1" w:uiPriority="51"/>
+    <w:lsdException w:name="List Table 7 Colorful Accent 1" w:uiPriority="52"/>
+    <w:lsdException w:name="List Table 1 Light Accent 2" w:uiPriority="46"/>
+    <w:lsdException w:name="List Table 2 Accent 2" w:uiPriority="47"/>
+    <w:lsdException w:name="List Table 3 Accent 2" w:uiPriority="48"/>
+    <w:lsdException w:name="List Table 4 Accent 2" w:uiPriority="49"/>
+    <w:lsdException w:name="List Table 5 Dark Accent 2" w:uiPriority="50"/>
+    <w:lsdException w:name="List Table 6 Colorful Accent 2" w:uiPriority="51"/>
+    <w:lsdException w:name="List Table 7 Colorful Accent 2" w:uiPriority="52"/>
+    <w:lsdException w:name="List Table 1 Light Accent 3" w:uiPriority="46"/>
+    <w:lsdException w:name="List Table 2 Accent 3" w:uiPriority="47"/>
+    <w:lsdException w:name="List Table 3 Accent 3" w:uiPriority="48"/>
+    <w:lsdException w:name="List Table 4 Accent 3" w:uiPriority="49"/>
+    <w:lsdException w:name="List Table 5 Dark Accent 3" w:uiPriority="50"/>
+    <w:lsdException w:name="List Table 6 Colorful Accent 3" w:uiPriority="51"/>
+    <w:lsdException w:name="List Table 7 Colorful Accent 3" w:uiPriority="52"/>
+    <w:lsdException w:name="List Table 1 Light Accent 4" w:uiPriority="46"/>
+    <w:lsdException w:name="List Table 2 Accent 4" w:uiPriority="47"/>
+    <w:lsdException w:name="List Table 3 Accent 4" w:uiPriority="48"/>
+    <w:lsdException w:name="List Table 4 Accent 4" w:uiPriority="49"/>
+    <w:lsdException w:name="List Table 5 Dark Accent 4" w:uiPriority="50"/>
+    <w:lsdException w:name="List Table 6 Colorful Accent 4" w:uiPriority="51"/>
+    <w:lsdException w:name="List Table 7 Colorful Accent 4" w:uiPriority="52"/>
+    <w:lsdException w:name="List Table 1 Light Accent 5" w:uiPriority="46"/>
+    <w:lsdException w:name="List Table 2 Accent 5" w:uiPriority="47"/>
+    <w:lsdException w:name="List Table 3 Accent 5" w:uiPriority="48"/>
+    <w:lsdException w:name="List Table 4 Accent 5" w:uiPriority="49"/>
+    <w:lsdException w:name="List Table 5 Dark Accent 5" w:uiPriority="50"/>
+    <w:lsdException w:name="List Table 6 Colorful Accent 5" w:uiPriority="51"/>
+    <w:lsdException w:name="List Table 7 Colorful Accent 5" w:uiPriority="52"/>
+    <w:lsdException w:name="List Table 1 Light Accent 6" w:uiPriority="46"/>
+    <w:lsdException w:name="List Table 2 Accent 6" w:uiPriority="47"/>
+    <w:lsdException w:name="List Table 3 Accent 6" w:uiPriority="48"/>
+    <w:lsdException w:name="List Table 4 Accent 6" w:uiPriority="49"/>
+    <w:lsdException w:name="List Table 5 Dark Accent 6" w:uiPriority="50"/>
+    <w:lsdException w:name="List Table 6 Colorful Accent 6" w:uiPriority="51"/>
+    <w:lsdException w:name="List Table 7 Colorful Accent 6" w:uiPriority="52"/>
+    <w:lsdException w:name="Mention" w:semiHidden="1" w:unhideWhenUsed="1"/>
+    <w:lsdException w:name="Smart Hyperlink" w:semiHidden="1" w:unhideWhenUsed="1"/>
+    <w:lsdException w:name="Hashtag" w:semiHidden="1" w:unhideWhenUsed="1"/>
+    <w:lsdException w:name="Unresolved Mention" w:semiHidden="1" w:unhideWhenUsed="1"/>
   </w:latentStyles>
   <w:style w:type="paragraph" w:default="1" w:styleId="Normal">
     <w:name w:val="Normal"/>
@@ -746,6 +2013,28 @@
       <w:szCs w:val="28"/>
     </w:rPr>
   </w:style>
+  <w:style w:type="paragraph" w:styleId="Ttulo2">
+    <w:name w:val="heading 2"/>
+    <w:basedOn w:val="Normal"/>
+    <w:next w:val="Normal"/>
+    <w:link w:val="Ttulo2Car"/>
+    <w:uiPriority w:val="9"/>
+    <w:unhideWhenUsed/>
+    <w:qFormat/>
+    <w:rsid w:val="00F333DF"/>
+    <w:pPr>
+      <w:keepNext/>
+      <w:keepLines/>
+      <w:spacing w:before="40" w:after="0"/>
+      <w:outlineLvl w:val="1"/>
+    </w:pPr>
+    <w:rPr>
+      <w:rFonts w:asciiTheme="majorHAnsi" w:eastAsiaTheme="majorEastAsia" w:hAnsiTheme="majorHAnsi" w:cstheme="majorBidi"/>
+      <w:color w:val="365F91" w:themeColor="accent1" w:themeShade="BF"/>
+      <w:sz w:val="26"/>
+      <w:szCs w:val="26"/>
+    </w:rPr>
+  </w:style>
   <w:style w:type="character" w:default="1" w:styleId="Fuentedeprrafopredeter">
     <w:name w:val="Default Paragraph Font"/>
     <w:uiPriority w:val="1"/>
@@ -757,7 +2046,6 @@
     <w:uiPriority w:val="99"/>
     <w:semiHidden/>
     <w:unhideWhenUsed/>
-    <w:qFormat/>
     <w:tblPr>
       <w:tblInd w:w="0" w:type="dxa"/>
       <w:tblCellMar>
@@ -844,11 +2132,934 @@
       <w:szCs w:val="28"/>
     </w:rPr>
   </w:style>
+  <w:style w:type="paragraph" w:styleId="HTMLconformatoprevio">
+    <w:name w:val="HTML Preformatted"/>
+    <w:basedOn w:val="Normal"/>
+    <w:link w:val="HTMLconformatoprevioCar"/>
+    <w:uiPriority w:val="99"/>
+    <w:semiHidden/>
+    <w:unhideWhenUsed/>
+    <w:rsid w:val="00DF339D"/>
+    <w:pPr>
+      <w:tabs>
+        <w:tab w:val="left" w:pos="916"/>
+        <w:tab w:val="left" w:pos="1832"/>
+        <w:tab w:val="left" w:pos="2748"/>
+        <w:tab w:val="left" w:pos="3664"/>
+        <w:tab w:val="left" w:pos="4580"/>
+        <w:tab w:val="left" w:pos="5496"/>
+        <w:tab w:val="left" w:pos="6412"/>
+        <w:tab w:val="left" w:pos="7328"/>
+        <w:tab w:val="left" w:pos="8244"/>
+        <w:tab w:val="left" w:pos="9160"/>
+        <w:tab w:val="left" w:pos="10076"/>
+        <w:tab w:val="left" w:pos="10992"/>
+        <w:tab w:val="left" w:pos="11908"/>
+        <w:tab w:val="left" w:pos="12824"/>
+        <w:tab w:val="left" w:pos="13740"/>
+        <w:tab w:val="left" w:pos="14656"/>
+      </w:tabs>
+      <w:spacing w:after="0" w:line="240" w:lineRule="auto"/>
+    </w:pPr>
+    <w:rPr>
+      <w:rFonts w:ascii="Courier New" w:eastAsia="Times New Roman" w:hAnsi="Courier New" w:cs="Courier New"/>
+      <w:sz w:val="20"/>
+      <w:szCs w:val="20"/>
+      <w:lang w:eastAsia="es-ES_tradnl"/>
+    </w:rPr>
+  </w:style>
+  <w:style w:type="character" w:customStyle="1" w:styleId="HTMLconformatoprevioCar">
+    <w:name w:val="HTML con formato previo Car"/>
+    <w:basedOn w:val="Fuentedeprrafopredeter"/>
+    <w:link w:val="HTMLconformatoprevio"/>
+    <w:uiPriority w:val="99"/>
+    <w:semiHidden/>
+    <w:rsid w:val="00DF339D"/>
+    <w:rPr>
+      <w:rFonts w:ascii="Courier New" w:eastAsia="Times New Roman" w:hAnsi="Courier New" w:cs="Courier New"/>
+      <w:sz w:val="20"/>
+      <w:szCs w:val="20"/>
+      <w:lang w:eastAsia="es-ES_tradnl"/>
+    </w:rPr>
+  </w:style>
+  <w:style w:type="character" w:customStyle="1" w:styleId="Ttulo2Car">
+    <w:name w:val="Título 2 Car"/>
+    <w:basedOn w:val="Fuentedeprrafopredeter"/>
+    <w:link w:val="Ttulo2"/>
+    <w:uiPriority w:val="9"/>
+    <w:rsid w:val="00F333DF"/>
+    <w:rPr>
+      <w:rFonts w:asciiTheme="majorHAnsi" w:eastAsiaTheme="majorEastAsia" w:hAnsiTheme="majorHAnsi" w:cstheme="majorBidi"/>
+      <w:color w:val="365F91" w:themeColor="accent1" w:themeShade="BF"/>
+      <w:sz w:val="26"/>
+      <w:szCs w:val="26"/>
+    </w:rPr>
+  </w:style>
 </w:styles>
 </file>
 
+<file path=word/charts/chart1.xml><?xml version="1.0" encoding="utf-8"?>
+<c:chartSpace xmlns:c="http://schemas.openxmlformats.org/drawingml/2006/chart" xmlns:a="http://schemas.openxmlformats.org/drawingml/2006/main" xmlns:r="http://schemas.openxmlformats.org/officeDocument/2006/relationships" xmlns:c16r2="http://schemas.microsoft.com/office/drawing/2015/06/chart">
+  <c:date1904 val="0"/>
+  <c:lang val="es-ES"/>
+  <c:roundedCorners val="0"/>
+  <mc:AlternateContent xmlns:mc="http://schemas.openxmlformats.org/markup-compatibility/2006">
+    <mc:Choice xmlns:c14="http://schemas.microsoft.com/office/drawing/2007/8/2/chart" Requires="c14">
+      <c14:style val="102"/>
+    </mc:Choice>
+    <mc:Fallback>
+      <c:style val="2"/>
+    </mc:Fallback>
+  </mc:AlternateContent>
+  <c:chart>
+    <c:autoTitleDeleted val="0"/>
+    <c:plotArea>
+      <c:layout/>
+      <c:barChart>
+        <c:barDir val="col"/>
+        <c:grouping val="clustered"/>
+        <c:varyColors val="0"/>
+        <c:ser>
+          <c:idx val="0"/>
+          <c:order val="0"/>
+          <c:tx>
+            <c:strRef>
+              <c:f>Hoja1!$B$1</c:f>
+              <c:strCache>
+                <c:ptCount val="1"/>
+                <c:pt idx="0">
+                  <c:v> ACEPTABLES</c:v>
+                </c:pt>
+              </c:strCache>
+            </c:strRef>
+          </c:tx>
+          <c:spPr>
+            <a:solidFill>
+              <a:schemeClr val="accent1"/>
+            </a:solidFill>
+            <a:ln>
+              <a:noFill/>
+            </a:ln>
+            <a:effectLst/>
+          </c:spPr>
+          <c:invertIfNegative val="0"/>
+          <c:cat>
+            <c:numRef>
+              <c:f>Hoja1!$A$2</c:f>
+              <c:numCache>
+                <c:formatCode>General</c:formatCode>
+                <c:ptCount val="1"/>
+              </c:numCache>
+            </c:numRef>
+          </c:cat>
+          <c:val>
+            <c:numRef>
+              <c:f>Hoja1!$B$2</c:f>
+              <c:numCache>
+                <c:formatCode>General</c:formatCode>
+                <c:ptCount val="1"/>
+                <c:pt idx="0">
+                  <c:v>31</c:v>
+                </c:pt>
+              </c:numCache>
+            </c:numRef>
+          </c:val>
+          <c:extLst>
+            <c:ext xmlns:c16="http://schemas.microsoft.com/office/drawing/2014/chart" uri="{C3380CC4-5D6E-409C-BE32-E72D297353CC}">
+              <c16:uniqueId val="{00000000-2E69-46F0-9C90-D75E7C5DF229}"/>
+            </c:ext>
+          </c:extLst>
+        </c:ser>
+        <c:ser>
+          <c:idx val="1"/>
+          <c:order val="1"/>
+          <c:tx>
+            <c:strRef>
+              <c:f>Hoja1!$C$1</c:f>
+              <c:strCache>
+                <c:ptCount val="1"/>
+                <c:pt idx="0">
+                  <c:v>FALLOS</c:v>
+                </c:pt>
+              </c:strCache>
+            </c:strRef>
+          </c:tx>
+          <c:spPr>
+            <a:solidFill>
+              <a:schemeClr val="accent2"/>
+            </a:solidFill>
+            <a:ln>
+              <a:noFill/>
+            </a:ln>
+            <a:effectLst/>
+          </c:spPr>
+          <c:invertIfNegative val="0"/>
+          <c:cat>
+            <c:numRef>
+              <c:f>Hoja1!$A$2</c:f>
+              <c:numCache>
+                <c:formatCode>General</c:formatCode>
+                <c:ptCount val="1"/>
+              </c:numCache>
+            </c:numRef>
+          </c:cat>
+          <c:val>
+            <c:numRef>
+              <c:f>Hoja1!$C$2</c:f>
+              <c:numCache>
+                <c:formatCode>General</c:formatCode>
+                <c:ptCount val="1"/>
+                <c:pt idx="0">
+                  <c:v>2</c:v>
+                </c:pt>
+              </c:numCache>
+            </c:numRef>
+          </c:val>
+          <c:extLst>
+            <c:ext xmlns:c16="http://schemas.microsoft.com/office/drawing/2014/chart" uri="{C3380CC4-5D6E-409C-BE32-E72D297353CC}">
+              <c16:uniqueId val="{00000003-2E69-46F0-9C90-D75E7C5DF229}"/>
+            </c:ext>
+          </c:extLst>
+        </c:ser>
+        <c:dLbls>
+          <c:showLegendKey val="0"/>
+          <c:showVal val="0"/>
+          <c:showCatName val="0"/>
+          <c:showSerName val="0"/>
+          <c:showPercent val="0"/>
+          <c:showBubbleSize val="0"/>
+        </c:dLbls>
+        <c:gapWidth val="219"/>
+        <c:overlap val="-27"/>
+        <c:axId val="296431720"/>
+        <c:axId val="296432376"/>
+      </c:barChart>
+      <c:catAx>
+        <c:axId val="296431720"/>
+        <c:scaling>
+          <c:orientation val="minMax"/>
+        </c:scaling>
+        <c:delete val="0"/>
+        <c:axPos val="b"/>
+        <c:numFmt formatCode="General" sourceLinked="1"/>
+        <c:majorTickMark val="none"/>
+        <c:minorTickMark val="none"/>
+        <c:tickLblPos val="nextTo"/>
+        <c:spPr>
+          <a:noFill/>
+          <a:ln w="9525" cap="flat" cmpd="sng" algn="ctr">
+            <a:solidFill>
+              <a:schemeClr val="tx1">
+                <a:lumMod val="15000"/>
+                <a:lumOff val="85000"/>
+              </a:schemeClr>
+            </a:solidFill>
+            <a:round/>
+          </a:ln>
+          <a:effectLst/>
+        </c:spPr>
+        <c:txPr>
+          <a:bodyPr rot="-60000000" spcFirstLastPara="1" vertOverflow="ellipsis" vert="horz" wrap="square" anchor="ctr" anchorCtr="1"/>
+          <a:lstStyle/>
+          <a:p>
+            <a:pPr>
+              <a:defRPr sz="900" b="0" i="0" u="none" strike="noStrike" kern="1200" baseline="0">
+                <a:solidFill>
+                  <a:schemeClr val="tx1">
+                    <a:lumMod val="65000"/>
+                    <a:lumOff val="35000"/>
+                  </a:schemeClr>
+                </a:solidFill>
+                <a:latin typeface="+mn-lt"/>
+                <a:ea typeface="+mn-ea"/>
+                <a:cs typeface="+mn-cs"/>
+              </a:defRPr>
+            </a:pPr>
+            <a:endParaRPr lang="es-ES_tradnl"/>
+          </a:p>
+        </c:txPr>
+        <c:crossAx val="296432376"/>
+        <c:crosses val="autoZero"/>
+        <c:auto val="1"/>
+        <c:lblAlgn val="ctr"/>
+        <c:lblOffset val="100"/>
+        <c:noMultiLvlLbl val="0"/>
+      </c:catAx>
+      <c:valAx>
+        <c:axId val="296432376"/>
+        <c:scaling>
+          <c:orientation val="minMax"/>
+        </c:scaling>
+        <c:delete val="0"/>
+        <c:axPos val="l"/>
+        <c:majorGridlines>
+          <c:spPr>
+            <a:ln w="9525" cap="flat" cmpd="sng" algn="ctr">
+              <a:solidFill>
+                <a:schemeClr val="tx1">
+                  <a:lumMod val="15000"/>
+                  <a:lumOff val="85000"/>
+                </a:schemeClr>
+              </a:solidFill>
+              <a:round/>
+            </a:ln>
+            <a:effectLst/>
+          </c:spPr>
+        </c:majorGridlines>
+        <c:numFmt formatCode="General" sourceLinked="1"/>
+        <c:majorTickMark val="none"/>
+        <c:minorTickMark val="none"/>
+        <c:tickLblPos val="nextTo"/>
+        <c:spPr>
+          <a:noFill/>
+          <a:ln>
+            <a:noFill/>
+          </a:ln>
+          <a:effectLst/>
+        </c:spPr>
+        <c:txPr>
+          <a:bodyPr rot="-60000000" spcFirstLastPara="1" vertOverflow="ellipsis" vert="horz" wrap="square" anchor="ctr" anchorCtr="1"/>
+          <a:lstStyle/>
+          <a:p>
+            <a:pPr>
+              <a:defRPr sz="900" b="0" i="0" u="none" strike="noStrike" kern="1200" baseline="0">
+                <a:solidFill>
+                  <a:schemeClr val="tx1">
+                    <a:lumMod val="65000"/>
+                    <a:lumOff val="35000"/>
+                  </a:schemeClr>
+                </a:solidFill>
+                <a:latin typeface="+mn-lt"/>
+                <a:ea typeface="+mn-ea"/>
+                <a:cs typeface="+mn-cs"/>
+              </a:defRPr>
+            </a:pPr>
+            <a:endParaRPr lang="es-ES_tradnl"/>
+          </a:p>
+        </c:txPr>
+        <c:crossAx val="296431720"/>
+        <c:crosses val="autoZero"/>
+        <c:crossBetween val="between"/>
+      </c:valAx>
+      <c:spPr>
+        <a:noFill/>
+        <a:ln>
+          <a:noFill/>
+        </a:ln>
+        <a:effectLst/>
+      </c:spPr>
+    </c:plotArea>
+    <c:legend>
+      <c:legendPos val="b"/>
+      <c:overlay val="0"/>
+      <c:spPr>
+        <a:noFill/>
+        <a:ln>
+          <a:noFill/>
+        </a:ln>
+        <a:effectLst/>
+      </c:spPr>
+      <c:txPr>
+        <a:bodyPr rot="0" spcFirstLastPara="1" vertOverflow="ellipsis" vert="horz" wrap="square" anchor="ctr" anchorCtr="1"/>
+        <a:lstStyle/>
+        <a:p>
+          <a:pPr>
+            <a:defRPr sz="900" b="0" i="0" u="none" strike="noStrike" kern="1200" baseline="0">
+              <a:solidFill>
+                <a:schemeClr val="tx1">
+                  <a:lumMod val="65000"/>
+                  <a:lumOff val="35000"/>
+                </a:schemeClr>
+              </a:solidFill>
+              <a:latin typeface="+mn-lt"/>
+              <a:ea typeface="+mn-ea"/>
+              <a:cs typeface="+mn-cs"/>
+            </a:defRPr>
+          </a:pPr>
+          <a:endParaRPr lang="es-ES_tradnl"/>
+        </a:p>
+      </c:txPr>
+    </c:legend>
+    <c:plotVisOnly val="1"/>
+    <c:dispBlanksAs val="gap"/>
+    <c:showDLblsOverMax val="0"/>
+  </c:chart>
+  <c:spPr>
+    <a:solidFill>
+      <a:schemeClr val="bg1"/>
+    </a:solidFill>
+    <a:ln w="9525" cap="flat" cmpd="sng" algn="ctr">
+      <a:solidFill>
+        <a:schemeClr val="tx1">
+          <a:lumMod val="15000"/>
+          <a:lumOff val="85000"/>
+        </a:schemeClr>
+      </a:solidFill>
+      <a:round/>
+    </a:ln>
+    <a:effectLst/>
+  </c:spPr>
+  <c:txPr>
+    <a:bodyPr/>
+    <a:lstStyle/>
+    <a:p>
+      <a:pPr>
+        <a:defRPr/>
+      </a:pPr>
+      <a:endParaRPr lang="es-ES_tradnl"/>
+    </a:p>
+  </c:txPr>
+  <c:externalData r:id="rId3">
+    <c:autoUpdate val="0"/>
+  </c:externalData>
+</c:chartSpace>
+</file>
+
+<file path=word/charts/colors1.xml><?xml version="1.0" encoding="utf-8"?>
+<cs:colorStyle xmlns:cs="http://schemas.microsoft.com/office/drawing/2012/chartStyle" xmlns:a="http://schemas.openxmlformats.org/drawingml/2006/main" meth="cycle" id="10">
+  <a:schemeClr val="accent1"/>
+  <a:schemeClr val="accent2"/>
+  <a:schemeClr val="accent3"/>
+  <a:schemeClr val="accent4"/>
+  <a:schemeClr val="accent5"/>
+  <a:schemeClr val="accent6"/>
+  <cs:variation/>
+  <cs:variation>
+    <a:lumMod val="60000"/>
+  </cs:variation>
+  <cs:variation>
+    <a:lumMod val="80000"/>
+    <a:lumOff val="20000"/>
+  </cs:variation>
+  <cs:variation>
+    <a:lumMod val="80000"/>
+  </cs:variation>
+  <cs:variation>
+    <a:lumMod val="60000"/>
+    <a:lumOff val="40000"/>
+  </cs:variation>
+  <cs:variation>
+    <a:lumMod val="50000"/>
+  </cs:variation>
+  <cs:variation>
+    <a:lumMod val="70000"/>
+    <a:lumOff val="30000"/>
+  </cs:variation>
+  <cs:variation>
+    <a:lumMod val="70000"/>
+  </cs:variation>
+  <cs:variation>
+    <a:lumMod val="50000"/>
+    <a:lumOff val="50000"/>
+  </cs:variation>
+</cs:colorStyle>
+</file>
+
+<file path=word/charts/style1.xml><?xml version="1.0" encoding="utf-8"?>
+<cs:chartStyle xmlns:cs="http://schemas.microsoft.com/office/drawing/2012/chartStyle" xmlns:a="http://schemas.openxmlformats.org/drawingml/2006/main" id="201">
+  <cs:axisTitle>
+    <cs:lnRef idx="0"/>
+    <cs:fillRef idx="0"/>
+    <cs:effectRef idx="0"/>
+    <cs:fontRef idx="minor">
+      <a:schemeClr val="tx1">
+        <a:lumMod val="65000"/>
+        <a:lumOff val="35000"/>
+      </a:schemeClr>
+    </cs:fontRef>
+    <cs:defRPr sz="1000" kern="1200"/>
+  </cs:axisTitle>
+  <cs:categoryAxis>
+    <cs:lnRef idx="0"/>
+    <cs:fillRef idx="0"/>
+    <cs:effectRef idx="0"/>
+    <cs:fontRef idx="minor">
+      <a:schemeClr val="tx1">
+        <a:lumMod val="65000"/>
+        <a:lumOff val="35000"/>
+      </a:schemeClr>
+    </cs:fontRef>
+    <cs:spPr>
+      <a:ln w="9525" cap="flat" cmpd="sng" algn="ctr">
+        <a:solidFill>
+          <a:schemeClr val="tx1">
+            <a:lumMod val="15000"/>
+            <a:lumOff val="85000"/>
+          </a:schemeClr>
+        </a:solidFill>
+        <a:round/>
+      </a:ln>
+    </cs:spPr>
+    <cs:defRPr sz="900" kern="1200"/>
+  </cs:categoryAxis>
+  <cs:chartArea mods="allowNoFillOverride allowNoLineOverride">
+    <cs:lnRef idx="0"/>
+    <cs:fillRef idx="0"/>
+    <cs:effectRef idx="0"/>
+    <cs:fontRef idx="minor">
+      <a:schemeClr val="tx1"/>
+    </cs:fontRef>
+    <cs:spPr>
+      <a:solidFill>
+        <a:schemeClr val="bg1"/>
+      </a:solidFill>
+      <a:ln w="9525" cap="flat" cmpd="sng" algn="ctr">
+        <a:solidFill>
+          <a:schemeClr val="tx1">
+            <a:lumMod val="15000"/>
+            <a:lumOff val="85000"/>
+          </a:schemeClr>
+        </a:solidFill>
+        <a:round/>
+      </a:ln>
+    </cs:spPr>
+    <cs:defRPr sz="1000" kern="1200"/>
+  </cs:chartArea>
+  <cs:dataLabel>
+    <cs:lnRef idx="0"/>
+    <cs:fillRef idx="0"/>
+    <cs:effectRef idx="0"/>
+    <cs:fontRef idx="minor">
+      <a:schemeClr val="tx1">
+        <a:lumMod val="75000"/>
+        <a:lumOff val="25000"/>
+      </a:schemeClr>
+    </cs:fontRef>
+    <cs:defRPr sz="900" kern="1200"/>
+  </cs:dataLabel>
+  <cs:dataLabelCallout>
+    <cs:lnRef idx="0"/>
+    <cs:fillRef idx="0"/>
+    <cs:effectRef idx="0"/>
+    <cs:fontRef idx="minor">
+      <a:schemeClr val="dk1">
+        <a:lumMod val="65000"/>
+        <a:lumOff val="35000"/>
+      </a:schemeClr>
+    </cs:fontRef>
+    <cs:spPr>
+      <a:solidFill>
+        <a:schemeClr val="lt1"/>
+      </a:solidFill>
+      <a:ln>
+        <a:solidFill>
+          <a:schemeClr val="dk1">
+            <a:lumMod val="25000"/>
+            <a:lumOff val="75000"/>
+          </a:schemeClr>
+        </a:solidFill>
+      </a:ln>
+    </cs:spPr>
+    <cs:defRPr sz="900" kern="1200"/>
+    <cs:bodyPr rot="0" spcFirstLastPara="1" vertOverflow="clip" horzOverflow="clip" vert="horz" wrap="square" lIns="36576" tIns="18288" rIns="36576" bIns="18288" anchor="ctr" anchorCtr="1">
+      <a:spAutoFit/>
+    </cs:bodyPr>
+  </cs:dataLabelCallout>
+  <cs:dataPoint>
+    <cs:lnRef idx="0"/>
+    <cs:fillRef idx="1">
+      <cs:styleClr val="auto"/>
+    </cs:fillRef>
+    <cs:effectRef idx="0"/>
+    <cs:fontRef idx="minor">
+      <a:schemeClr val="tx1"/>
+    </cs:fontRef>
+  </cs:dataPoint>
+  <cs:dataPoint3D>
+    <cs:lnRef idx="0"/>
+    <cs:fillRef idx="1">
+      <cs:styleClr val="auto"/>
+    </cs:fillRef>
+    <cs:effectRef idx="0"/>
+    <cs:fontRef idx="minor">
+      <a:schemeClr val="tx1"/>
+    </cs:fontRef>
+  </cs:dataPoint3D>
+  <cs:dataPointLine>
+    <cs:lnRef idx="0">
+      <cs:styleClr val="auto"/>
+    </cs:lnRef>
+    <cs:fillRef idx="1"/>
+    <cs:effectRef idx="0"/>
+    <cs:fontRef idx="minor">
+      <a:schemeClr val="tx1"/>
+    </cs:fontRef>
+    <cs:spPr>
+      <a:ln w="28575" cap="rnd">
+        <a:solidFill>
+          <a:schemeClr val="phClr"/>
+        </a:solidFill>
+        <a:round/>
+      </a:ln>
+    </cs:spPr>
+  </cs:dataPointLine>
+  <cs:dataPointMarker>
+    <cs:lnRef idx="0">
+      <cs:styleClr val="auto"/>
+    </cs:lnRef>
+    <cs:fillRef idx="1">
+      <cs:styleClr val="auto"/>
+    </cs:fillRef>
+    <cs:effectRef idx="0"/>
+    <cs:fontRef idx="minor">
+      <a:schemeClr val="tx1"/>
+    </cs:fontRef>
+    <cs:spPr>
+      <a:ln w="9525">
+        <a:solidFill>
+          <a:schemeClr val="phClr"/>
+        </a:solidFill>
+      </a:ln>
+    </cs:spPr>
+  </cs:dataPointMarker>
+  <cs:dataPointMarkerLayout symbol="circle" size="5"/>
+  <cs:dataPointWireframe>
+    <cs:lnRef idx="0">
+      <cs:styleClr val="auto"/>
+    </cs:lnRef>
+    <cs:fillRef idx="1"/>
+    <cs:effectRef idx="0"/>
+    <cs:fontRef idx="minor">
+      <a:schemeClr val="tx1"/>
+    </cs:fontRef>
+    <cs:spPr>
+      <a:ln w="9525" cap="rnd">
+        <a:solidFill>
+          <a:schemeClr val="phClr"/>
+        </a:solidFill>
+        <a:round/>
+      </a:ln>
+    </cs:spPr>
+  </cs:dataPointWireframe>
+  <cs:dataTable>
+    <cs:lnRef idx="0"/>
+    <cs:fillRef idx="0"/>
+    <cs:effectRef idx="0"/>
+    <cs:fontRef idx="minor">
+      <a:schemeClr val="tx1">
+        <a:lumMod val="65000"/>
+        <a:lumOff val="35000"/>
+      </a:schemeClr>
+    </cs:fontRef>
+    <cs:spPr>
+      <a:noFill/>
+      <a:ln w="9525" cap="flat" cmpd="sng" algn="ctr">
+        <a:solidFill>
+          <a:schemeClr val="tx1">
+            <a:lumMod val="15000"/>
+            <a:lumOff val="85000"/>
+          </a:schemeClr>
+        </a:solidFill>
+        <a:round/>
+      </a:ln>
+    </cs:spPr>
+    <cs:defRPr sz="900" kern="1200"/>
+  </cs:dataTable>
+  <cs:downBar>
+    <cs:lnRef idx="0"/>
+    <cs:fillRef idx="0"/>
+    <cs:effectRef idx="0"/>
+    <cs:fontRef idx="minor">
+      <a:schemeClr val="dk1"/>
+    </cs:fontRef>
+    <cs:spPr>
+      <a:solidFill>
+        <a:schemeClr val="dk1">
+          <a:lumMod val="65000"/>
+          <a:lumOff val="35000"/>
+        </a:schemeClr>
+      </a:solidFill>
+      <a:ln w="9525">
+        <a:solidFill>
+          <a:schemeClr val="tx1">
+            <a:lumMod val="65000"/>
+            <a:lumOff val="35000"/>
+          </a:schemeClr>
+        </a:solidFill>
+      </a:ln>
+    </cs:spPr>
+  </cs:downBar>
+  <cs:dropLine>
+    <cs:lnRef idx="0"/>
+    <cs:fillRef idx="0"/>
+    <cs:effectRef idx="0"/>
+    <cs:fontRef idx="minor">
+      <a:schemeClr val="tx1"/>
+    </cs:fontRef>
+    <cs:spPr>
+      <a:ln w="9525" cap="flat" cmpd="sng" algn="ctr">
+        <a:solidFill>
+          <a:schemeClr val="tx1">
+            <a:lumMod val="35000"/>
+            <a:lumOff val="65000"/>
+          </a:schemeClr>
+        </a:solidFill>
+        <a:round/>
+      </a:ln>
+    </cs:spPr>
+  </cs:dropLine>
+  <cs:errorBar>
+    <cs:lnRef idx="0"/>
+    <cs:fillRef idx="0"/>
+    <cs:effectRef idx="0"/>
+    <cs:fontRef idx="minor">
+      <a:schemeClr val="tx1"/>
+    </cs:fontRef>
+    <cs:spPr>
+      <a:ln w="9525" cap="flat" cmpd="sng" algn="ctr">
+        <a:solidFill>
+          <a:schemeClr val="tx1">
+            <a:lumMod val="65000"/>
+            <a:lumOff val="35000"/>
+          </a:schemeClr>
+        </a:solidFill>
+        <a:round/>
+      </a:ln>
+    </cs:spPr>
+  </cs:errorBar>
+  <cs:floor>
+    <cs:lnRef idx="0"/>
+    <cs:fillRef idx="0"/>
+    <cs:effectRef idx="0"/>
+    <cs:fontRef idx="minor">
+      <a:schemeClr val="tx1"/>
+    </cs:fontRef>
+    <cs:spPr>
+      <a:noFill/>
+      <a:ln>
+        <a:noFill/>
+      </a:ln>
+    </cs:spPr>
+  </cs:floor>
+  <cs:gridlineMajor>
+    <cs:lnRef idx="0"/>
+    <cs:fillRef idx="0"/>
+    <cs:effectRef idx="0"/>
+    <cs:fontRef idx="minor">
+      <a:schemeClr val="tx1"/>
+    </cs:fontRef>
+    <cs:spPr>
+      <a:ln w="9525" cap="flat" cmpd="sng" algn="ctr">
+        <a:solidFill>
+          <a:schemeClr val="tx1">
+            <a:lumMod val="15000"/>
+            <a:lumOff val="85000"/>
+          </a:schemeClr>
+        </a:solidFill>
+        <a:round/>
+      </a:ln>
+    </cs:spPr>
+  </cs:gridlineMajor>
+  <cs:gridlineMinor>
+    <cs:lnRef idx="0"/>
+    <cs:fillRef idx="0"/>
+    <cs:effectRef idx="0"/>
+    <cs:fontRef idx="minor">
+      <a:schemeClr val="tx1"/>
+    </cs:fontRef>
+    <cs:spPr>
+      <a:ln w="9525" cap="flat" cmpd="sng" algn="ctr">
+        <a:solidFill>
+          <a:schemeClr val="tx1">
+            <a:lumMod val="5000"/>
+            <a:lumOff val="95000"/>
+          </a:schemeClr>
+        </a:solidFill>
+        <a:round/>
+      </a:ln>
+    </cs:spPr>
+  </cs:gridlineMinor>
+  <cs:hiLoLine>
+    <cs:lnRef idx="0"/>
+    <cs:fillRef idx="0"/>
+    <cs:effectRef idx="0"/>
+    <cs:fontRef idx="minor">
+      <a:schemeClr val="tx1"/>
+    </cs:fontRef>
+    <cs:spPr>
+      <a:ln w="9525" cap="flat" cmpd="sng" algn="ctr">
+        <a:solidFill>
+          <a:schemeClr val="tx1">
+            <a:lumMod val="75000"/>
+            <a:lumOff val="25000"/>
+          </a:schemeClr>
+        </a:solidFill>
+        <a:round/>
+      </a:ln>
+    </cs:spPr>
+  </cs:hiLoLine>
+  <cs:leaderLine>
+    <cs:lnRef idx="0"/>
+    <cs:fillRef idx="0"/>
+    <cs:effectRef idx="0"/>
+    <cs:fontRef idx="minor">
+      <a:schemeClr val="tx1"/>
+    </cs:fontRef>
+    <cs:spPr>
+      <a:ln w="9525" cap="flat" cmpd="sng" algn="ctr">
+        <a:solidFill>
+          <a:schemeClr val="tx1">
+            <a:lumMod val="35000"/>
+            <a:lumOff val="65000"/>
+          </a:schemeClr>
+        </a:solidFill>
+        <a:round/>
+      </a:ln>
+    </cs:spPr>
+  </cs:leaderLine>
+  <cs:legend>
+    <cs:lnRef idx="0"/>
+    <cs:fillRef idx="0"/>
+    <cs:effectRef idx="0"/>
+    <cs:fontRef idx="minor">
+      <a:schemeClr val="tx1">
+        <a:lumMod val="65000"/>
+        <a:lumOff val="35000"/>
+      </a:schemeClr>
+    </cs:fontRef>
+    <cs:defRPr sz="900" kern="1200"/>
+  </cs:legend>
+  <cs:plotArea mods="allowNoFillOverride allowNoLineOverride">
+    <cs:lnRef idx="0"/>
+    <cs:fillRef idx="0"/>
+    <cs:effectRef idx="0"/>
+    <cs:fontRef idx="minor">
+      <a:schemeClr val="tx1"/>
+    </cs:fontRef>
+  </cs:plotArea>
+  <cs:plotArea3D mods="allowNoFillOverride allowNoLineOverride">
+    <cs:lnRef idx="0"/>
+    <cs:fillRef idx="0"/>
+    <cs:effectRef idx="0"/>
+    <cs:fontRef idx="minor">
+      <a:schemeClr val="tx1"/>
+    </cs:fontRef>
+  </cs:plotArea3D>
+  <cs:seriesAxis>
+    <cs:lnRef idx="0"/>
+    <cs:fillRef idx="0"/>
+    <cs:effectRef idx="0"/>
+    <cs:fontRef idx="minor">
+      <a:schemeClr val="tx1">
+        <a:lumMod val="65000"/>
+        <a:lumOff val="35000"/>
+      </a:schemeClr>
+    </cs:fontRef>
+    <cs:defRPr sz="900" kern="1200"/>
+  </cs:seriesAxis>
+  <cs:seriesLine>
+    <cs:lnRef idx="0"/>
+    <cs:fillRef idx="0"/>
+    <cs:effectRef idx="0"/>
+    <cs:fontRef idx="minor">
+      <a:schemeClr val="tx1"/>
+    </cs:fontRef>
+    <cs:spPr>
+      <a:ln w="9525" cap="flat" cmpd="sng" algn="ctr">
+        <a:solidFill>
+          <a:schemeClr val="tx1">
+            <a:lumMod val="35000"/>
+            <a:lumOff val="65000"/>
+          </a:schemeClr>
+        </a:solidFill>
+        <a:round/>
+      </a:ln>
+    </cs:spPr>
+  </cs:seriesLine>
+  <cs:title>
+    <cs:lnRef idx="0"/>
+    <cs:fillRef idx="0"/>
+    <cs:effectRef idx="0"/>
+    <cs:fontRef idx="minor">
+      <a:schemeClr val="tx1">
+        <a:lumMod val="65000"/>
+        <a:lumOff val="35000"/>
+      </a:schemeClr>
+    </cs:fontRef>
+    <cs:defRPr sz="1400" b="0" kern="1200" spc="0" baseline="0"/>
+  </cs:title>
+  <cs:trendline>
+    <cs:lnRef idx="0">
+      <cs:styleClr val="auto"/>
+    </cs:lnRef>
+    <cs:fillRef idx="0"/>
+    <cs:effectRef idx="0"/>
+    <cs:fontRef idx="minor">
+      <a:schemeClr val="tx1"/>
+    </cs:fontRef>
+    <cs:spPr>
+      <a:ln w="19050" cap="rnd">
+        <a:solidFill>
+          <a:schemeClr val="phClr"/>
+        </a:solidFill>
+        <a:prstDash val="sysDot"/>
+      </a:ln>
+    </cs:spPr>
+  </cs:trendline>
+  <cs:trendlineLabel>
+    <cs:lnRef idx="0"/>
+    <cs:fillRef idx="0"/>
+    <cs:effectRef idx="0"/>
+    <cs:fontRef idx="minor">
+      <a:schemeClr val="tx1">
+        <a:lumMod val="65000"/>
+        <a:lumOff val="35000"/>
+      </a:schemeClr>
+    </cs:fontRef>
+    <cs:defRPr sz="900" kern="1200"/>
+  </cs:trendlineLabel>
+  <cs:upBar>
+    <cs:lnRef idx="0"/>
+    <cs:fillRef idx="0"/>
+    <cs:effectRef idx="0"/>
+    <cs:fontRef idx="minor">
+      <a:schemeClr val="dk1"/>
+    </cs:fontRef>
+    <cs:spPr>
+      <a:solidFill>
+        <a:schemeClr val="lt1"/>
+      </a:solidFill>
+      <a:ln w="9525">
+        <a:solidFill>
+          <a:schemeClr val="tx1">
+            <a:lumMod val="15000"/>
+            <a:lumOff val="85000"/>
+          </a:schemeClr>
+        </a:solidFill>
+      </a:ln>
+    </cs:spPr>
+  </cs:upBar>
+  <cs:valueAxis>
+    <cs:lnRef idx="0"/>
+    <cs:fillRef idx="0"/>
+    <cs:effectRef idx="0"/>
+    <cs:fontRef idx="minor">
+      <a:schemeClr val="tx1">
+        <a:lumMod val="65000"/>
+        <a:lumOff val="35000"/>
+      </a:schemeClr>
+    </cs:fontRef>
+    <cs:defRPr sz="900" kern="1200"/>
+  </cs:valueAxis>
+  <cs:wall>
+    <cs:lnRef idx="0"/>
+    <cs:fillRef idx="0"/>
+    <cs:effectRef idx="0"/>
+    <cs:fontRef idx="minor">
+      <a:schemeClr val="tx1"/>
+    </cs:fontRef>
+    <cs:spPr>
+      <a:noFill/>
+      <a:ln>
+        <a:noFill/>
+      </a:ln>
+    </cs:spPr>
+  </cs:wall>
+</cs:chartStyle>
+</file>
+
 <file path=word/glossary/document.xml><?xml version="1.0" encoding="utf-8"?>
-<w:glossaryDocument xmlns:ve="http://schemas.openxmlformats.org/markup-compatibility/2006" xmlns:o="urn:schemas-microsoft-com:office:office" xmlns:r="http://schemas.openxmlformats.org/officeDocument/2006/relationships" xmlns:m="http://schemas.openxmlformats.org/officeDocument/2006/math" xmlns:v="urn:schemas-microsoft-com:vml" xmlns:wp="http://schemas.openxmlformats.org/drawingml/2006/wordprocessingDrawing" xmlns:w10="urn:schemas-microsoft-com:office:word" xmlns:w="http://schemas.openxmlformats.org/wordprocessingml/2006/main" xmlns:wne="http://schemas.microsoft.com/office/word/2006/wordml">
+<w:glossaryDocument xmlns:wpc="http://schemas.microsoft.com/office/word/2010/wordprocessingCanvas" xmlns:cx="http://schemas.microsoft.com/office/drawing/2014/chartex" xmlns:cx1="http://schemas.microsoft.com/office/drawing/2015/9/8/chartex" xmlns:cx2="http://schemas.microsoft.com/office/drawing/2015/10/21/chartex" xmlns:cx3="http://schemas.microsoft.com/office/drawing/2016/5/9/chartex" xmlns:cx4="http://schemas.microsoft.com/office/drawing/2016/5/10/chartex" xmlns:cx5="http://schemas.microsoft.com/office/drawing/2016/5/11/chartex" xmlns:cx6="http://schemas.microsoft.com/office/drawing/2016/5/12/chartex" xmlns:cx7="http://schemas.microsoft.com/office/drawing/2016/5/13/chartex" xmlns:cx8="http://schemas.microsoft.com/office/drawing/2016/5/14/chartex" xmlns:mc="http://schemas.openxmlformats.org/markup-compatibility/2006" xmlns:aink="http://schemas.microsoft.com/office/drawing/2016/ink" xmlns:am3d="http://schemas.microsoft.com/office/drawing/2017/model3d" xmlns:o="urn:schemas-microsoft-com:office:office" xmlns:r="http://schemas.openxmlformats.org/officeDocument/2006/relationships" xmlns:m="http://schemas.openxmlformats.org/officeDocument/2006/math" xmlns:v="urn:schemas-microsoft-com:vml" xmlns:wp14="http://schemas.microsoft.com/office/word/2010/wordprocessingDrawing" xmlns:wp="http://schemas.openxmlformats.org/drawingml/2006/wordprocessingDrawing" xmlns:w10="urn:schemas-microsoft-com:office:word" xmlns:w="http://schemas.openxmlformats.org/wordprocessingml/2006/main" xmlns:w14="http://schemas.microsoft.com/office/word/2010/wordml" xmlns:w15="http://schemas.microsoft.com/office/word/2012/wordml" xmlns:w16cid="http://schemas.microsoft.com/office/word/2016/wordml/cid" xmlns:w16se="http://schemas.microsoft.com/office/word/2015/wordml/symex" xmlns:wpg="http://schemas.microsoft.com/office/word/2010/wordprocessingGroup" xmlns:wpi="http://schemas.microsoft.com/office/word/2010/wordprocessingInk" xmlns:wne="http://schemas.microsoft.com/office/word/2006/wordml" xmlns:wps="http://schemas.microsoft.com/office/word/2010/wordprocessingShape" mc:Ignorable="w14 w15 w16se w16cid wp14">
   <w:docParts>
     <w:docPart>
       <w:docPartPr>
@@ -950,27 +3161,27 @@
 </file>
 
 <file path=word/glossary/fontTable.xml><?xml version="1.0" encoding="utf-8"?>
-<w:fonts xmlns:r="http://schemas.openxmlformats.org/officeDocument/2006/relationships" xmlns:w="http://schemas.openxmlformats.org/wordprocessingml/2006/main">
+<w:fonts xmlns:mc="http://schemas.openxmlformats.org/markup-compatibility/2006" xmlns:r="http://schemas.openxmlformats.org/officeDocument/2006/relationships" xmlns:w="http://schemas.openxmlformats.org/wordprocessingml/2006/main" xmlns:w14="http://schemas.microsoft.com/office/word/2010/wordml" xmlns:w15="http://schemas.microsoft.com/office/word/2012/wordml" xmlns:w16cid="http://schemas.microsoft.com/office/word/2016/wordml/cid" xmlns:w16se="http://schemas.microsoft.com/office/word/2015/wordml/symex" mc:Ignorable="w14 w15 w16se w16cid">
   <w:font w:name="Calibri">
     <w:panose1 w:val="020F0502020204030204"/>
     <w:charset w:val="00"/>
     <w:family w:val="swiss"/>
     <w:pitch w:val="variable"/>
-    <w:sig w:usb0="E0002AFF" w:usb1="C000247B" w:usb2="00000009" w:usb3="00000000" w:csb0="000001FF" w:csb1="00000000"/>
+    <w:sig w:usb0="A0002AEF" w:usb1="4000207B" w:usb2="00000000" w:usb3="00000000" w:csb0="000001FF" w:csb1="00000000"/>
   </w:font>
   <w:font w:name="Times New Roman">
     <w:panose1 w:val="02020603050405020304"/>
     <w:charset w:val="00"/>
     <w:family w:val="roman"/>
     <w:pitch w:val="variable"/>
-    <w:sig w:usb0="E0002EFF" w:usb1="C000785B" w:usb2="00000009" w:usb3="00000000" w:csb0="000001FF" w:csb1="00000000"/>
+    <w:sig w:usb0="20002A87" w:usb1="80000000" w:usb2="00000008" w:usb3="00000000" w:csb0="000001FF" w:csb1="00000000"/>
   </w:font>
   <w:font w:name="Cambria">
     <w:panose1 w:val="02040503050406030204"/>
     <w:charset w:val="00"/>
     <w:family w:val="roman"/>
     <w:pitch w:val="variable"/>
-    <w:sig w:usb0="E00006FF" w:usb1="400004FF" w:usb2="00000000" w:usb3="00000000" w:csb0="0000019F" w:csb1="00000000"/>
+    <w:sig w:usb0="A00002EF" w:usb1="4000004B" w:usb2="00000000" w:usb3="00000000" w:csb0="0000019F" w:csb1="00000000"/>
   </w:font>
   <w:font w:name="Tahoma">
     <w:panose1 w:val="020B0604030504040204"/>
@@ -979,28 +3190,46 @@
     <w:pitch w:val="variable"/>
     <w:sig w:usb0="E1002EFF" w:usb1="C000605B" w:usb2="00000029" w:usb3="00000000" w:csb0="000101FF" w:csb1="00000000"/>
   </w:font>
+  <w:font w:name="Courier New">
+    <w:panose1 w:val="02070309020205020404"/>
+    <w:charset w:val="00"/>
+    <w:family w:val="modern"/>
+    <w:pitch w:val="fixed"/>
+    <w:sig w:usb0="E0002EFF" w:usb1="C0007843" w:usb2="00000009" w:usb3="00000000" w:csb0="000001FF" w:csb1="00000000"/>
+  </w:font>
+  <w:font w:name="Calibri Light">
+    <w:panose1 w:val="020F0302020204030204"/>
+    <w:charset w:val="00"/>
+    <w:family w:val="swiss"/>
+    <w:pitch w:val="variable"/>
+    <w:sig w:usb0="A0002AEF" w:usb1="4000207B" w:usb2="00000000" w:usb3="00000000" w:csb0="000001FF" w:csb1="00000000"/>
+  </w:font>
 </w:fonts>
 </file>
 
 <file path=word/glossary/settings.xml><?xml version="1.0" encoding="utf-8"?>
-<w:settings xmlns:o="urn:schemas-microsoft-com:office:office" xmlns:r="http://schemas.openxmlformats.org/officeDocument/2006/relationships" xmlns:m="http://schemas.openxmlformats.org/officeDocument/2006/math" xmlns:v="urn:schemas-microsoft-com:vml" xmlns:w10="urn:schemas-microsoft-com:office:word" xmlns:w="http://schemas.openxmlformats.org/wordprocessingml/2006/main" xmlns:sl="http://schemas.openxmlformats.org/schemaLibrary/2006/main">
+<w:settings xmlns:mc="http://schemas.openxmlformats.org/markup-compatibility/2006" xmlns:o="urn:schemas-microsoft-com:office:office" xmlns:r="http://schemas.openxmlformats.org/officeDocument/2006/relationships" xmlns:m="http://schemas.openxmlformats.org/officeDocument/2006/math" xmlns:v="urn:schemas-microsoft-com:vml" xmlns:w10="urn:schemas-microsoft-com:office:word" xmlns:w="http://schemas.openxmlformats.org/wordprocessingml/2006/main" xmlns:w14="http://schemas.microsoft.com/office/word/2010/wordml" xmlns:w15="http://schemas.microsoft.com/office/word/2012/wordml" xmlns:w16cid="http://schemas.microsoft.com/office/word/2016/wordml/cid" xmlns:w16se="http://schemas.microsoft.com/office/word/2015/wordml/symex" xmlns:sl="http://schemas.openxmlformats.org/schemaLibrary/2006/main" mc:Ignorable="w14 w15 w16se w16cid">
   <w:view w:val="normal"/>
   <w:defaultTabStop w:val="708"/>
   <w:hyphenationZone w:val="425"/>
   <w:characterSpacingControl w:val="doNotCompress"/>
   <w:compat>
     <w:useFELayout/>
+    <w:compatSetting w:name="compatibilityMode" w:uri="http://schemas.microsoft.com/office/word" w:val="12"/>
   </w:compat>
   <w:rsids>
     <w:rsidRoot w:val="004D69B7"/>
+    <w:rsid w:val="00422005"/>
     <w:rsid w:val="004D69B7"/>
+    <w:rsid w:val="005508F2"/>
     <w:rsid w:val="00AE595F"/>
+    <w:rsid w:val="00DE66A1"/>
   </w:rsids>
   <m:mathPr>
     <m:mathFont m:val="Cambria Math"/>
     <m:brkBin m:val="before"/>
     <m:brkBinSub m:val="--"/>
-    <m:smallFrac m:val="off"/>
+    <m:smallFrac m:val="0"/>
     <m:dispDef/>
     <m:lMargin m:val="0"/>
     <m:rMargin m:val="0"/>
@@ -1017,7 +3246,7 @@
 </file>
 
 <file path=word/glossary/styles.xml><?xml version="1.0" encoding="utf-8"?>
-<w:styles xmlns:r="http://schemas.openxmlformats.org/officeDocument/2006/relationships" xmlns:w="http://schemas.openxmlformats.org/wordprocessingml/2006/main">
+<w:styles xmlns:mc="http://schemas.openxmlformats.org/markup-compatibility/2006" xmlns:r="http://schemas.openxmlformats.org/officeDocument/2006/relationships" xmlns:w="http://schemas.openxmlformats.org/wordprocessingml/2006/main" xmlns:w14="http://schemas.microsoft.com/office/word/2010/wordml" xmlns:w15="http://schemas.microsoft.com/office/word/2012/wordml" xmlns:w16cid="http://schemas.microsoft.com/office/word/2016/wordml/cid" xmlns:w16se="http://schemas.microsoft.com/office/word/2015/wordml/symex" mc:Ignorable="w14 w15 w16se w16cid">
   <w:docDefaults>
     <w:rPrDefault>
       <w:rPr>
@@ -1033,144 +3262,382 @@
       </w:pPr>
     </w:pPrDefault>
   </w:docDefaults>
-  <w:latentStyles w:defLockedState="0" w:defUIPriority="99" w:defSemiHidden="1" w:defUnhideWhenUsed="1" w:defQFormat="0" w:count="267">
-    <w:lsdException w:name="Normal" w:semiHidden="0" w:uiPriority="0" w:unhideWhenUsed="0" w:qFormat="1"/>
-    <w:lsdException w:name="heading 1" w:semiHidden="0" w:uiPriority="9" w:unhideWhenUsed="0" w:qFormat="1"/>
-    <w:lsdException w:name="heading 2" w:uiPriority="9" w:qFormat="1"/>
-    <w:lsdException w:name="heading 3" w:uiPriority="9" w:qFormat="1"/>
-    <w:lsdException w:name="heading 4" w:uiPriority="9" w:qFormat="1"/>
-    <w:lsdException w:name="heading 5" w:uiPriority="9" w:qFormat="1"/>
-    <w:lsdException w:name="heading 6" w:uiPriority="9" w:qFormat="1"/>
-    <w:lsdException w:name="heading 7" w:uiPriority="9" w:qFormat="1"/>
-    <w:lsdException w:name="heading 8" w:uiPriority="9" w:qFormat="1"/>
-    <w:lsdException w:name="heading 9" w:uiPriority="9" w:qFormat="1"/>
-    <w:lsdException w:name="toc 1" w:uiPriority="39"/>
-    <w:lsdException w:name="toc 2" w:uiPriority="39"/>
-    <w:lsdException w:name="toc 3" w:uiPriority="39"/>
-    <w:lsdException w:name="toc 4" w:uiPriority="39"/>
-    <w:lsdException w:name="toc 5" w:uiPriority="39"/>
-    <w:lsdException w:name="toc 6" w:uiPriority="39"/>
-    <w:lsdException w:name="toc 7" w:uiPriority="39"/>
-    <w:lsdException w:name="toc 8" w:uiPriority="39"/>
-    <w:lsdException w:name="toc 9" w:uiPriority="39"/>
-    <w:lsdException w:name="caption" w:uiPriority="35" w:qFormat="1"/>
-    <w:lsdException w:name="Title" w:semiHidden="0" w:uiPriority="10" w:unhideWhenUsed="0" w:qFormat="1"/>
-    <w:lsdException w:name="Default Paragraph Font" w:uiPriority="1"/>
-    <w:lsdException w:name="Subtitle" w:semiHidden="0" w:uiPriority="11" w:unhideWhenUsed="0" w:qFormat="1"/>
-    <w:lsdException w:name="Strong" w:semiHidden="0" w:uiPriority="22" w:unhideWhenUsed="0" w:qFormat="1"/>
-    <w:lsdException w:name="Emphasis" w:semiHidden="0" w:uiPriority="20" w:unhideWhenUsed="0" w:qFormat="1"/>
-    <w:lsdException w:name="Table Grid" w:semiHidden="0" w:uiPriority="59" w:unhideWhenUsed="0"/>
-    <w:lsdException w:name="Placeholder Text" w:unhideWhenUsed="0"/>
-    <w:lsdException w:name="No Spacing" w:semiHidden="0" w:uiPriority="1" w:unhideWhenUsed="0" w:qFormat="1"/>
-    <w:lsdException w:name="Light Shading" w:semiHidden="0" w:uiPriority="60" w:unhideWhenUsed="0"/>
-    <w:lsdException w:name="Light List" w:semiHidden="0" w:uiPriority="61" w:unhideWhenUsed="0"/>
-    <w:lsdException w:name="Light Grid" w:semiHidden="0" w:uiPriority="62" w:unhideWhenUsed="0"/>
-    <w:lsdException w:name="Medium Shading 1" w:semiHidden="0" w:uiPriority="63" w:unhideWhenUsed="0"/>
-    <w:lsdException w:name="Medium Shading 2" w:semiHidden="0" w:uiPriority="64" w:unhideWhenUsed="0"/>
-    <w:lsdException w:name="Medium List 1" w:semiHidden="0" w:uiPriority="65" w:unhideWhenUsed="0"/>
-    <w:lsdException w:name="Medium List 2" w:semiHidden="0" w:uiPriority="66" w:unhideWhenUsed="0"/>
-    <w:lsdException w:name="Medium Grid 1" w:semiHidden="0" w:uiPriority="67" w:unhideWhenUsed="0"/>
-    <w:lsdException w:name="Medium Grid 2" w:semiHidden="0" w:uiPriority="68" w:unhideWhenUsed="0"/>
-    <w:lsdException w:name="Medium Grid 3" w:semiHidden="0" w:uiPriority="69" w:unhideWhenUsed="0"/>
-    <w:lsdException w:name="Dark List" w:semiHidden="0" w:uiPriority="70" w:unhideWhenUsed="0"/>
-    <w:lsdException w:name="Colorful Shading" w:semiHidden="0" w:uiPriority="71" w:unhideWhenUsed="0"/>
-    <w:lsdException w:name="Colorful List" w:semiHidden="0" w:uiPriority="72" w:unhideWhenUsed="0"/>
-    <w:lsdException w:name="Colorful Grid" w:semiHidden="0" w:uiPriority="73" w:unhideWhenUsed="0"/>
-    <w:lsdException w:name="Light Shading Accent 1" w:semiHidden="0" w:uiPriority="60" w:unhideWhenUsed="0"/>
-    <w:lsdException w:name="Light List Accent 1" w:semiHidden="0" w:uiPriority="61" w:unhideWhenUsed="0"/>
-    <w:lsdException w:name="Light Grid Accent 1" w:semiHidden="0" w:uiPriority="62" w:unhideWhenUsed="0"/>
-    <w:lsdException w:name="Medium Shading 1 Accent 1" w:semiHidden="0" w:uiPriority="63" w:unhideWhenUsed="0"/>
-    <w:lsdException w:name="Medium Shading 2 Accent 1" w:semiHidden="0" w:uiPriority="64" w:unhideWhenUsed="0"/>
-    <w:lsdException w:name="Medium List 1 Accent 1" w:semiHidden="0" w:uiPriority="65" w:unhideWhenUsed="0"/>
-    <w:lsdException w:name="Revision" w:unhideWhenUsed="0"/>
-    <w:lsdException w:name="List Paragraph" w:semiHidden="0" w:uiPriority="34" w:unhideWhenUsed="0" w:qFormat="1"/>
-    <w:lsdException w:name="Quote" w:semiHidden="0" w:uiPriority="29" w:unhideWhenUsed="0" w:qFormat="1"/>
-    <w:lsdException w:name="Intense Quote" w:semiHidden="0" w:uiPriority="30" w:unhideWhenUsed="0" w:qFormat="1"/>
-    <w:lsdException w:name="Medium List 2 Accent 1" w:semiHidden="0" w:uiPriority="66" w:unhideWhenUsed="0"/>
-    <w:lsdException w:name="Medium Grid 1 Accent 1" w:semiHidden="0" w:uiPriority="67" w:unhideWhenUsed="0"/>
-    <w:lsdException w:name="Medium Grid 2 Accent 1" w:semiHidden="0" w:uiPriority="68" w:unhideWhenUsed="0"/>
-    <w:lsdException w:name="Medium Grid 3 Accent 1" w:semiHidden="0" w:uiPriority="69" w:unhideWhenUsed="0"/>
-    <w:lsdException w:name="Dark List Accent 1" w:semiHidden="0" w:uiPriority="70" w:unhideWhenUsed="0"/>
-    <w:lsdException w:name="Colorful Shading Accent 1" w:semiHidden="0" w:uiPriority="71" w:unhideWhenUsed="0"/>
-    <w:lsdException w:name="Colorful List Accent 1" w:semiHidden="0" w:uiPriority="72" w:unhideWhenUsed="0"/>
-    <w:lsdException w:name="Colorful Grid Accent 1" w:semiHidden="0" w:uiPriority="73" w:unhideWhenUsed="0"/>
-    <w:lsdException w:name="Light Shading Accent 2" w:semiHidden="0" w:uiPriority="60" w:unhideWhenUsed="0"/>
-    <w:lsdException w:name="Light List Accent 2" w:semiHidden="0" w:uiPriority="61" w:unhideWhenUsed="0"/>
-    <w:lsdException w:name="Light Grid Accent 2" w:semiHidden="0" w:uiPriority="62" w:unhideWhenUsed="0"/>
-    <w:lsdException w:name="Medium Shading 1 Accent 2" w:semiHidden="0" w:uiPriority="63" w:unhideWhenUsed="0"/>
-    <w:lsdException w:name="Medium Shading 2 Accent 2" w:semiHidden="0" w:uiPriority="64" w:unhideWhenUsed="0"/>
-    <w:lsdException w:name="Medium List 1 Accent 2" w:semiHidden="0" w:uiPriority="65" w:unhideWhenUsed="0"/>
-    <w:lsdException w:name="Medium List 2 Accent 2" w:semiHidden="0" w:uiPriority="66" w:unhideWhenUsed="0"/>
-    <w:lsdException w:name="Medium Grid 1 Accent 2" w:semiHidden="0" w:uiPriority="67" w:unhideWhenUsed="0"/>
-    <w:lsdException w:name="Medium Grid 2 Accent 2" w:semiHidden="0" w:uiPriority="68" w:unhideWhenUsed="0"/>
-    <w:lsdException w:name="Medium Grid 3 Accent 2" w:semiHidden="0" w:uiPriority="69" w:unhideWhenUsed="0"/>
-    <w:lsdException w:name="Dark List Accent 2" w:semiHidden="0" w:uiPriority="70" w:unhideWhenUsed="0"/>
-    <w:lsdException w:name="Colorful Shading Accent 2" w:semiHidden="0" w:uiPriority="71" w:unhideWhenUsed="0"/>
-    <w:lsdException w:name="Colorful List Accent 2" w:semiHidden="0" w:uiPriority="72" w:unhideWhenUsed="0"/>
-    <w:lsdException w:name="Colorful Grid Accent 2" w:semiHidden="0" w:uiPriority="73" w:unhideWhenUsed="0"/>
-    <w:lsdException w:name="Light Shading Accent 3" w:semiHidden="0" w:uiPriority="60" w:unhideWhenUsed="0"/>
-    <w:lsdException w:name="Light List Accent 3" w:semiHidden="0" w:uiPriority="61" w:unhideWhenUsed="0"/>
-    <w:lsdException w:name="Light Grid Accent 3" w:semiHidden="0" w:uiPriority="62" w:unhideWhenUsed="0"/>
-    <w:lsdException w:name="Medium Shading 1 Accent 3" w:semiHidden="0" w:uiPriority="63" w:unhideWhenUsed="0"/>
-    <w:lsdException w:name="Medium Shading 2 Accent 3" w:semiHidden="0" w:uiPriority="64" w:unhideWhenUsed="0"/>
-    <w:lsdException w:name="Medium List 1 Accent 3" w:semiHidden="0" w:uiPriority="65" w:unhideWhenUsed="0"/>
-    <w:lsdException w:name="Medium List 2 Accent 3" w:semiHidden="0" w:uiPriority="66" w:unhideWhenUsed="0"/>
-    <w:lsdException w:name="Medium Grid 1 Accent 3" w:semiHidden="0" w:uiPriority="67" w:unhideWhenUsed="0"/>
-    <w:lsdException w:name="Medium Grid 2 Accent 3" w:semiHidden="0" w:uiPriority="68" w:unhideWhenUsed="0"/>
-    <w:lsdException w:name="Medium Grid 3 Accent 3" w:semiHidden="0" w:uiPriority="69" w:unhideWhenUsed="0"/>
-    <w:lsdException w:name="Dark List Accent 3" w:semiHidden="0" w:uiPriority="70" w:unhideWhenUsed="0"/>
-    <w:lsdException w:name="Colorful Shading Accent 3" w:semiHidden="0" w:uiPriority="71" w:unhideWhenUsed="0"/>
-    <w:lsdException w:name="Colorful List Accent 3" w:semiHidden="0" w:uiPriority="72" w:unhideWhenUsed="0"/>
-    <w:lsdException w:name="Colorful Grid Accent 3" w:semiHidden="0" w:uiPriority="73" w:unhideWhenUsed="0"/>
-    <w:lsdException w:name="Light Shading Accent 4" w:semiHidden="0" w:uiPriority="60" w:unhideWhenUsed="0"/>
-    <w:lsdException w:name="Light List Accent 4" w:semiHidden="0" w:uiPriority="61" w:unhideWhenUsed="0"/>
-    <w:lsdException w:name="Light Grid Accent 4" w:semiHidden="0" w:uiPriority="62" w:unhideWhenUsed="0"/>
-    <w:lsdException w:name="Medium Shading 1 Accent 4" w:semiHidden="0" w:uiPriority="63" w:unhideWhenUsed="0"/>
-    <w:lsdException w:name="Medium Shading 2 Accent 4" w:semiHidden="0" w:uiPriority="64" w:unhideWhenUsed="0"/>
-    <w:lsdException w:name="Medium List 1 Accent 4" w:semiHidden="0" w:uiPriority="65" w:unhideWhenUsed="0"/>
-    <w:lsdException w:name="Medium List 2 Accent 4" w:semiHidden="0" w:uiPriority="66" w:unhideWhenUsed="0"/>
-    <w:lsdException w:name="Medium Grid 1 Accent 4" w:semiHidden="0" w:uiPriority="67" w:unhideWhenUsed="0"/>
-    <w:lsdException w:name="Medium Grid 2 Accent 4" w:semiHidden="0" w:uiPriority="68" w:unhideWhenUsed="0"/>
-    <w:lsdException w:name="Medium Grid 3 Accent 4" w:semiHidden="0" w:uiPriority="69" w:unhideWhenUsed="0"/>
-    <w:lsdException w:name="Dark List Accent 4" w:semiHidden="0" w:uiPriority="70" w:unhideWhenUsed="0"/>
-    <w:lsdException w:name="Colorful Shading Accent 4" w:semiHidden="0" w:uiPriority="71" w:unhideWhenUsed="0"/>
-    <w:lsdException w:name="Colorful List Accent 4" w:semiHidden="0" w:uiPriority="72" w:unhideWhenUsed="0"/>
-    <w:lsdException w:name="Colorful Grid Accent 4" w:semiHidden="0" w:uiPriority="73" w:unhideWhenUsed="0"/>
-    <w:lsdException w:name="Light Shading Accent 5" w:semiHidden="0" w:uiPriority="60" w:unhideWhenUsed="0"/>
-    <w:lsdException w:name="Light List Accent 5" w:semiHidden="0" w:uiPriority="61" w:unhideWhenUsed="0"/>
-    <w:lsdException w:name="Light Grid Accent 5" w:semiHidden="0" w:uiPriority="62" w:unhideWhenUsed="0"/>
-    <w:lsdException w:name="Medium Shading 1 Accent 5" w:semiHidden="0" w:uiPriority="63" w:unhideWhenUsed="0"/>
-    <w:lsdException w:name="Medium Shading 2 Accent 5" w:semiHidden="0" w:uiPriority="64" w:unhideWhenUsed="0"/>
-    <w:lsdException w:name="Medium List 1 Accent 5" w:semiHidden="0" w:uiPriority="65" w:unhideWhenUsed="0"/>
-    <w:lsdException w:name="Medium List 2 Accent 5" w:semiHidden="0" w:uiPriority="66" w:unhideWhenUsed="0"/>
-    <w:lsdException w:name="Medium Grid 1 Accent 5" w:semiHidden="0" w:uiPriority="67" w:unhideWhenUsed="0"/>
-    <w:lsdException w:name="Medium Grid 2 Accent 5" w:semiHidden="0" w:uiPriority="68" w:unhideWhenUsed="0"/>
-    <w:lsdException w:name="Medium Grid 3 Accent 5" w:semiHidden="0" w:uiPriority="69" w:unhideWhenUsed="0"/>
-    <w:lsdException w:name="Dark List Accent 5" w:semiHidden="0" w:uiPriority="70" w:unhideWhenUsed="0"/>
-    <w:lsdException w:name="Colorful Shading Accent 5" w:semiHidden="0" w:uiPriority="71" w:unhideWhenUsed="0"/>
-    <w:lsdException w:name="Colorful List Accent 5" w:semiHidden="0" w:uiPriority="72" w:unhideWhenUsed="0"/>
-    <w:lsdException w:name="Colorful Grid Accent 5" w:semiHidden="0" w:uiPriority="73" w:unhideWhenUsed="0"/>
-    <w:lsdException w:name="Light Shading Accent 6" w:semiHidden="0" w:uiPriority="60" w:unhideWhenUsed="0"/>
-    <w:lsdException w:name="Light List Accent 6" w:semiHidden="0" w:uiPriority="61" w:unhideWhenUsed="0"/>
-    <w:lsdException w:name="Light Grid Accent 6" w:semiHidden="0" w:uiPriority="62" w:unhideWhenUsed="0"/>
-    <w:lsdException w:name="Medium Shading 1 Accent 6" w:semiHidden="0" w:uiPriority="63" w:unhideWhenUsed="0"/>
-    <w:lsdException w:name="Medium Shading 2 Accent 6" w:semiHidden="0" w:uiPriority="64" w:unhideWhenUsed="0"/>
-    <w:lsdException w:name="Medium List 1 Accent 6" w:semiHidden="0" w:uiPriority="65" w:unhideWhenUsed="0"/>
-    <w:lsdException w:name="Medium List 2 Accent 6" w:semiHidden="0" w:uiPriority="66" w:unhideWhenUsed="0"/>
-    <w:lsdException w:name="Medium Grid 1 Accent 6" w:semiHidden="0" w:uiPriority="67" w:unhideWhenUsed="0"/>
-    <w:lsdException w:name="Medium Grid 2 Accent 6" w:semiHidden="0" w:uiPriority="68" w:unhideWhenUsed="0"/>
-    <w:lsdException w:name="Medium Grid 3 Accent 6" w:semiHidden="0" w:uiPriority="69" w:unhideWhenUsed="0"/>
-    <w:lsdException w:name="Dark List Accent 6" w:semiHidden="0" w:uiPriority="70" w:unhideWhenUsed="0"/>
-    <w:lsdException w:name="Colorful Shading Accent 6" w:semiHidden="0" w:uiPriority="71" w:unhideWhenUsed="0"/>
-    <w:lsdException w:name="Colorful List Accent 6" w:semiHidden="0" w:uiPriority="72" w:unhideWhenUsed="0"/>
-    <w:lsdException w:name="Colorful Grid Accent 6" w:semiHidden="0" w:uiPriority="73" w:unhideWhenUsed="0"/>
-    <w:lsdException w:name="Subtle Emphasis" w:semiHidden="0" w:uiPriority="19" w:unhideWhenUsed="0" w:qFormat="1"/>
-    <w:lsdException w:name="Intense Emphasis" w:semiHidden="0" w:uiPriority="21" w:unhideWhenUsed="0" w:qFormat="1"/>
-    <w:lsdException w:name="Subtle Reference" w:semiHidden="0" w:uiPriority="31" w:unhideWhenUsed="0" w:qFormat="1"/>
-    <w:lsdException w:name="Intense Reference" w:semiHidden="0" w:uiPriority="32" w:unhideWhenUsed="0" w:qFormat="1"/>
-    <w:lsdException w:name="Book Title" w:semiHidden="0" w:uiPriority="33" w:unhideWhenUsed="0" w:qFormat="1"/>
-    <w:lsdException w:name="Bibliography" w:uiPriority="37"/>
-    <w:lsdException w:name="TOC Heading" w:uiPriority="39" w:qFormat="1"/>
+  <w:latentStyles w:defLockedState="0" w:defUIPriority="99" w:defSemiHidden="0" w:defUnhideWhenUsed="0" w:defQFormat="0" w:count="375">
+    <w:lsdException w:name="Normal" w:uiPriority="0" w:qFormat="1"/>
+    <w:lsdException w:name="heading 1" w:uiPriority="9" w:qFormat="1"/>
+    <w:lsdException w:name="heading 2" w:semiHidden="1" w:uiPriority="9" w:unhideWhenUsed="1" w:qFormat="1"/>
+    <w:lsdException w:name="heading 3" w:semiHidden="1" w:uiPriority="9" w:unhideWhenUsed="1" w:qFormat="1"/>
+    <w:lsdException w:name="heading 4" w:semiHidden="1" w:uiPriority="9" w:unhideWhenUsed="1" w:qFormat="1"/>
+    <w:lsdException w:name="heading 5" w:semiHidden="1" w:uiPriority="9" w:unhideWhenUsed="1" w:qFormat="1"/>
+    <w:lsdException w:name="heading 6" w:semiHidden="1" w:uiPriority="9" w:unhideWhenUsed="1" w:qFormat="1"/>
+    <w:lsdException w:name="heading 7" w:semiHidden="1" w:uiPriority="9" w:unhideWhenUsed="1" w:qFormat="1"/>
+    <w:lsdException w:name="heading 8" w:semiHidden="1" w:uiPriority="9" w:unhideWhenUsed="1" w:qFormat="1"/>
+    <w:lsdException w:name="heading 9" w:semiHidden="1" w:uiPriority="9" w:unhideWhenUsed="1" w:qFormat="1"/>
+    <w:lsdException w:name="index 1" w:semiHidden="1" w:unhideWhenUsed="1"/>
+    <w:lsdException w:name="index 2" w:semiHidden="1" w:unhideWhenUsed="1"/>
+    <w:lsdException w:name="index 3" w:semiHidden="1" w:unhideWhenUsed="1"/>
+    <w:lsdException w:name="index 4" w:semiHidden="1" w:unhideWhenUsed="1"/>
+    <w:lsdException w:name="index 5" w:semiHidden="1" w:unhideWhenUsed="1"/>
+    <w:lsdException w:name="index 6" w:semiHidden="1" w:unhideWhenUsed="1"/>
+    <w:lsdException w:name="index 7" w:semiHidden="1" w:unhideWhenUsed="1"/>
+    <w:lsdException w:name="index 8" w:semiHidden="1" w:unhideWhenUsed="1"/>
+    <w:lsdException w:name="index 9" w:semiHidden="1" w:unhideWhenUsed="1"/>
+    <w:lsdException w:name="toc 1" w:semiHidden="1" w:uiPriority="39" w:unhideWhenUsed="1"/>
+    <w:lsdException w:name="toc 2" w:semiHidden="1" w:uiPriority="39" w:unhideWhenUsed="1"/>
+    <w:lsdException w:name="toc 3" w:semiHidden="1" w:uiPriority="39" w:unhideWhenUsed="1"/>
+    <w:lsdException w:name="toc 4" w:semiHidden="1" w:uiPriority="39" w:unhideWhenUsed="1"/>
+    <w:lsdException w:name="toc 5" w:semiHidden="1" w:uiPriority="39" w:unhideWhenUsed="1"/>
+    <w:lsdException w:name="toc 6" w:semiHidden="1" w:uiPriority="39" w:unhideWhenUsed="1"/>
+    <w:lsdException w:name="toc 7" w:semiHidden="1" w:uiPriority="39" w:unhideWhenUsed="1"/>
+    <w:lsdException w:name="toc 8" w:semiHidden="1" w:uiPriority="39" w:unhideWhenUsed="1"/>
+    <w:lsdException w:name="toc 9" w:semiHidden="1" w:uiPriority="39" w:unhideWhenUsed="1"/>
+    <w:lsdException w:name="Normal Indent" w:semiHidden="1" w:unhideWhenUsed="1"/>
+    <w:lsdException w:name="footnote text" w:semiHidden="1" w:unhideWhenUsed="1"/>
+    <w:lsdException w:name="annotation text" w:semiHidden="1" w:unhideWhenUsed="1"/>
+    <w:lsdException w:name="header" w:semiHidden="1" w:unhideWhenUsed="1"/>
+    <w:lsdException w:name="footer" w:semiHidden="1" w:unhideWhenUsed="1"/>
+    <w:lsdException w:name="index heading" w:semiHidden="1" w:unhideWhenUsed="1"/>
+    <w:lsdException w:name="caption" w:semiHidden="1" w:uiPriority="35" w:unhideWhenUsed="1" w:qFormat="1"/>
+    <w:lsdException w:name="table of figures" w:semiHidden="1" w:unhideWhenUsed="1"/>
+    <w:lsdException w:name="envelope address" w:semiHidden="1" w:unhideWhenUsed="1"/>
+    <w:lsdException w:name="envelope return" w:semiHidden="1" w:unhideWhenUsed="1"/>
+    <w:lsdException w:name="footnote reference" w:semiHidden="1" w:unhideWhenUsed="1"/>
+    <w:lsdException w:name="annotation reference" w:semiHidden="1" w:unhideWhenUsed="1"/>
+    <w:lsdException w:name="line number" w:semiHidden="1" w:unhideWhenUsed="1"/>
+    <w:lsdException w:name="page number" w:semiHidden="1" w:unhideWhenUsed="1"/>
+    <w:lsdException w:name="endnote reference" w:semiHidden="1" w:unhideWhenUsed="1"/>
+    <w:lsdException w:name="endnote text" w:semiHidden="1" w:unhideWhenUsed="1"/>
+    <w:lsdException w:name="table of authorities" w:semiHidden="1" w:unhideWhenUsed="1"/>
+    <w:lsdException w:name="macro" w:semiHidden="1" w:unhideWhenUsed="1"/>
+    <w:lsdException w:name="toa heading" w:semiHidden="1" w:unhideWhenUsed="1"/>
+    <w:lsdException w:name="List" w:semiHidden="1" w:unhideWhenUsed="1"/>
+    <w:lsdException w:name="List Bullet" w:semiHidden="1" w:unhideWhenUsed="1"/>
+    <w:lsdException w:name="List Number" w:semiHidden="1" w:unhideWhenUsed="1"/>
+    <w:lsdException w:name="List 2" w:semiHidden="1" w:unhideWhenUsed="1"/>
+    <w:lsdException w:name="List 3" w:semiHidden="1" w:unhideWhenUsed="1"/>
+    <w:lsdException w:name="List 4" w:semiHidden="1" w:unhideWhenUsed="1"/>
+    <w:lsdException w:name="List 5" w:semiHidden="1" w:unhideWhenUsed="1"/>
+    <w:lsdException w:name="List Bullet 2" w:semiHidden="1" w:unhideWhenUsed="1"/>
+    <w:lsdException w:name="List Bullet 3" w:semiHidden="1" w:unhideWhenUsed="1"/>
+    <w:lsdException w:name="List Bullet 4" w:semiHidden="1" w:unhideWhenUsed="1"/>
+    <w:lsdException w:name="List Bullet 5" w:semiHidden="1" w:unhideWhenUsed="1"/>
+    <w:lsdException w:name="List Number 2" w:semiHidden="1" w:unhideWhenUsed="1"/>
+    <w:lsdException w:name="List Number 3" w:semiHidden="1" w:unhideWhenUsed="1"/>
+    <w:lsdException w:name="List Number 4" w:semiHidden="1" w:unhideWhenUsed="1"/>
+    <w:lsdException w:name="List Number 5" w:semiHidden="1" w:unhideWhenUsed="1"/>
+    <w:lsdException w:name="Title" w:uiPriority="10" w:qFormat="1"/>
+    <w:lsdException w:name="Closing" w:semiHidden="1" w:unhideWhenUsed="1"/>
+    <w:lsdException w:name="Signature" w:semiHidden="1" w:unhideWhenUsed="1"/>
+    <w:lsdException w:name="Default Paragraph Font" w:semiHidden="1" w:uiPriority="1" w:unhideWhenUsed="1"/>
+    <w:lsdException w:name="Body Text" w:semiHidden="1" w:unhideWhenUsed="1"/>
+    <w:lsdException w:name="Body Text Indent" w:semiHidden="1" w:unhideWhenUsed="1"/>
+    <w:lsdException w:name="List Continue" w:semiHidden="1" w:unhideWhenUsed="1"/>
+    <w:lsdException w:name="List Continue 2" w:semiHidden="1" w:unhideWhenUsed="1"/>
+    <w:lsdException w:name="List Continue 3" w:semiHidden="1" w:unhideWhenUsed="1"/>
+    <w:lsdException w:name="List Continue 4" w:semiHidden="1" w:unhideWhenUsed="1"/>
+    <w:lsdException w:name="List Continue 5" w:semiHidden="1" w:unhideWhenUsed="1"/>
+    <w:lsdException w:name="Message Header" w:semiHidden="1" w:unhideWhenUsed="1"/>
+    <w:lsdException w:name="Subtitle" w:uiPriority="11" w:qFormat="1"/>
+    <w:lsdException w:name="Salutation" w:semiHidden="1" w:unhideWhenUsed="1"/>
+    <w:lsdException w:name="Date" w:semiHidden="1" w:unhideWhenUsed="1"/>
+    <w:lsdException w:name="Body Text First Indent" w:semiHidden="1" w:unhideWhenUsed="1"/>
+    <w:lsdException w:name="Body Text First Indent 2" w:semiHidden="1" w:unhideWhenUsed="1"/>
+    <w:lsdException w:name="Note Heading" w:semiHidden="1" w:unhideWhenUsed="1"/>
+    <w:lsdException w:name="Body Text 2" w:semiHidden="1" w:unhideWhenUsed="1"/>
+    <w:lsdException w:name="Body Text 3" w:semiHidden="1" w:unhideWhenUsed="1"/>
+    <w:lsdException w:name="Body Text Indent 2" w:semiHidden="1" w:unhideWhenUsed="1"/>
+    <w:lsdException w:name="Body Text Indent 3" w:semiHidden="1" w:unhideWhenUsed="1"/>
+    <w:lsdException w:name="Block Text" w:semiHidden="1" w:unhideWhenUsed="1"/>
+    <w:lsdException w:name="Hyperlink" w:semiHidden="1" w:unhideWhenUsed="1"/>
+    <w:lsdException w:name="FollowedHyperlink" w:semiHidden="1" w:unhideWhenUsed="1"/>
+    <w:lsdException w:name="Strong" w:uiPriority="22" w:qFormat="1"/>
+    <w:lsdException w:name="Emphasis" w:uiPriority="20" w:qFormat="1"/>
+    <w:lsdException w:name="Document Map" w:semiHidden="1" w:unhideWhenUsed="1"/>
+    <w:lsdException w:name="Plain Text" w:semiHidden="1" w:unhideWhenUsed="1"/>
+    <w:lsdException w:name="E-mail Signature" w:semiHidden="1" w:unhideWhenUsed="1"/>
+    <w:lsdException w:name="HTML Top of Form" w:semiHidden="1" w:unhideWhenUsed="1"/>
+    <w:lsdException w:name="HTML Bottom of Form" w:semiHidden="1" w:unhideWhenUsed="1"/>
+    <w:lsdException w:name="Normal (Web)" w:semiHidden="1" w:unhideWhenUsed="1"/>
+    <w:lsdException w:name="HTML Acronym" w:semiHidden="1" w:unhideWhenUsed="1"/>
+    <w:lsdException w:name="HTML Address" w:semiHidden="1" w:unhideWhenUsed="1"/>
+    <w:lsdException w:name="HTML Cite" w:semiHidden="1" w:unhideWhenUsed="1"/>
+    <w:lsdException w:name="HTML Code" w:semiHidden="1" w:unhideWhenUsed="1"/>
+    <w:lsdException w:name="HTML Definition" w:semiHidden="1" w:unhideWhenUsed="1"/>
+    <w:lsdException w:name="HTML Keyboard" w:semiHidden="1" w:unhideWhenUsed="1"/>
+    <w:lsdException w:name="HTML Preformatted" w:semiHidden="1" w:unhideWhenUsed="1"/>
+    <w:lsdException w:name="HTML Sample" w:semiHidden="1" w:unhideWhenUsed="1"/>
+    <w:lsdException w:name="HTML Typewriter" w:semiHidden="1" w:unhideWhenUsed="1"/>
+    <w:lsdException w:name="HTML Variable" w:semiHidden="1" w:unhideWhenUsed="1"/>
+    <w:lsdException w:name="Normal Table" w:semiHidden="1" w:unhideWhenUsed="1"/>
+    <w:lsdException w:name="annotation subject" w:semiHidden="1" w:unhideWhenUsed="1"/>
+    <w:lsdException w:name="No List" w:semiHidden="1" w:unhideWhenUsed="1"/>
+    <w:lsdException w:name="Outline List 1" w:semiHidden="1" w:unhideWhenUsed="1"/>
+    <w:lsdException w:name="Outline List 2" w:semiHidden="1" w:unhideWhenUsed="1"/>
+    <w:lsdException w:name="Outline List 3" w:semiHidden="1" w:unhideWhenUsed="1"/>
+    <w:lsdException w:name="Table Simple 1" w:semiHidden="1" w:unhideWhenUsed="1"/>
+    <w:lsdException w:name="Table Simple 2" w:semiHidden="1" w:unhideWhenUsed="1"/>
+    <w:lsdException w:name="Table Simple 3" w:semiHidden="1" w:unhideWhenUsed="1"/>
+    <w:lsdException w:name="Table Classic 1" w:semiHidden="1" w:unhideWhenUsed="1"/>
+    <w:lsdException w:name="Table Classic 2" w:semiHidden="1" w:unhideWhenUsed="1"/>
+    <w:lsdException w:name="Table Classic 3" w:semiHidden="1" w:unhideWhenUsed="1"/>
+    <w:lsdException w:name="Table Classic 4" w:semiHidden="1" w:unhideWhenUsed="1"/>
+    <w:lsdException w:name="Table Colorful 1" w:semiHidden="1" w:unhideWhenUsed="1"/>
+    <w:lsdException w:name="Table Colorful 2" w:semiHidden="1" w:unhideWhenUsed="1"/>
+    <w:lsdException w:name="Table Colorful 3" w:semiHidden="1" w:unhideWhenUsed="1"/>
+    <w:lsdException w:name="Table Columns 1" w:semiHidden="1" w:unhideWhenUsed="1"/>
+    <w:lsdException w:name="Table Columns 2" w:semiHidden="1" w:unhideWhenUsed="1"/>
+    <w:lsdException w:name="Table Columns 3" w:semiHidden="1" w:unhideWhenUsed="1"/>
+    <w:lsdException w:name="Table Columns 4" w:semiHidden="1" w:unhideWhenUsed="1"/>
+    <w:lsdException w:name="Table Columns 5" w:semiHidden="1" w:unhideWhenUsed="1"/>
+    <w:lsdException w:name="Table Grid 1" w:semiHidden="1" w:unhideWhenUsed="1"/>
+    <w:lsdException w:name="Table Grid 2" w:semiHidden="1" w:unhideWhenUsed="1"/>
+    <w:lsdException w:name="Table Grid 3" w:semiHidden="1" w:unhideWhenUsed="1"/>
+    <w:lsdException w:name="Table Grid 4" w:semiHidden="1" w:unhideWhenUsed="1"/>
+    <w:lsdException w:name="Table Grid 5" w:semiHidden="1" w:unhideWhenUsed="1"/>
+    <w:lsdException w:name="Table Grid 6" w:semiHidden="1" w:unhideWhenUsed="1"/>
+    <w:lsdException w:name="Table Grid 7" w:semiHidden="1" w:unhideWhenUsed="1"/>
+    <w:lsdException w:name="Table Grid 8" w:semiHidden="1" w:unhideWhenUsed="1"/>
+    <w:lsdException w:name="Table List 1" w:semiHidden="1" w:unhideWhenUsed="1"/>
+    <w:lsdException w:name="Table List 2" w:semiHidden="1" w:unhideWhenUsed="1"/>
+    <w:lsdException w:name="Table List 3" w:semiHidden="1" w:unhideWhenUsed="1"/>
+    <w:lsdException w:name="Table List 4" w:semiHidden="1" w:unhideWhenUsed="1"/>
+    <w:lsdException w:name="Table List 5" w:semiHidden="1" w:unhideWhenUsed="1"/>
+    <w:lsdException w:name="Table List 6" w:semiHidden="1" w:unhideWhenUsed="1"/>
+    <w:lsdException w:name="Table List 7" w:semiHidden="1" w:unhideWhenUsed="1"/>
+    <w:lsdException w:name="Table List 8" w:semiHidden="1" w:unhideWhenUsed="1"/>
+    <w:lsdException w:name="Table 3D effects 1" w:semiHidden="1" w:unhideWhenUsed="1"/>
+    <w:lsdException w:name="Table 3D effects 2" w:semiHidden="1" w:unhideWhenUsed="1"/>
+    <w:lsdException w:name="Table 3D effects 3" w:semiHidden="1" w:unhideWhenUsed="1"/>
+    <w:lsdException w:name="Table Contemporary" w:semiHidden="1" w:unhideWhenUsed="1"/>
+    <w:lsdException w:name="Table Elegant" w:semiHidden="1" w:unhideWhenUsed="1"/>
+    <w:lsdException w:name="Table Professional" w:semiHidden="1" w:unhideWhenUsed="1"/>
+    <w:lsdException w:name="Table Subtle 1" w:semiHidden="1" w:unhideWhenUsed="1"/>
+    <w:lsdException w:name="Table Subtle 2" w:semiHidden="1" w:unhideWhenUsed="1"/>
+    <w:lsdException w:name="Table Web 1" w:semiHidden="1" w:unhideWhenUsed="1"/>
+    <w:lsdException w:name="Table Web 2" w:semiHidden="1" w:unhideWhenUsed="1"/>
+    <w:lsdException w:name="Table Web 3" w:semiHidden="1" w:unhideWhenUsed="1"/>
+    <w:lsdException w:name="Balloon Text" w:semiHidden="1" w:unhideWhenUsed="1"/>
+    <w:lsdException w:name="Table Grid" w:uiPriority="59"/>
+    <w:lsdException w:name="Table Theme" w:semiHidden="1" w:unhideWhenUsed="1"/>
+    <w:lsdException w:name="Placeholder Text" w:semiHidden="1"/>
+    <w:lsdException w:name="No Spacing" w:uiPriority="1" w:qFormat="1"/>
+    <w:lsdException w:name="Light Shading" w:uiPriority="60"/>
+    <w:lsdException w:name="Light List" w:uiPriority="61"/>
+    <w:lsdException w:name="Light Grid" w:uiPriority="62"/>
+    <w:lsdException w:name="Medium Shading 1" w:uiPriority="63"/>
+    <w:lsdException w:name="Medium Shading 2" w:uiPriority="64"/>
+    <w:lsdException w:name="Medium List 1" w:uiPriority="65"/>
+    <w:lsdException w:name="Medium List 2" w:uiPriority="66"/>
+    <w:lsdException w:name="Medium Grid 1" w:uiPriority="67"/>
+    <w:lsdException w:name="Medium Grid 2" w:uiPriority="68"/>
+    <w:lsdException w:name="Medium Grid 3" w:uiPriority="69"/>
+    <w:lsdException w:name="Dark List" w:uiPriority="70"/>
+    <w:lsdException w:name="Colorful Shading" w:uiPriority="71"/>
+    <w:lsdException w:name="Colorful List" w:uiPriority="72"/>
+    <w:lsdException w:name="Colorful Grid" w:uiPriority="73"/>
+    <w:lsdException w:name="Light Shading Accent 1" w:uiPriority="60"/>
+    <w:lsdException w:name="Light List Accent 1" w:uiPriority="61"/>
+    <w:lsdException w:name="Light Grid Accent 1" w:uiPriority="62"/>
+    <w:lsdException w:name="Medium Shading 1 Accent 1" w:uiPriority="63"/>
+    <w:lsdException w:name="Medium Shading 2 Accent 1" w:uiPriority="64"/>
+    <w:lsdException w:name="Medium List 1 Accent 1" w:uiPriority="65"/>
+    <w:lsdException w:name="Revision" w:semiHidden="1"/>
+    <w:lsdException w:name="List Paragraph" w:uiPriority="34" w:qFormat="1"/>
+    <w:lsdException w:name="Quote" w:uiPriority="29" w:qFormat="1"/>
+    <w:lsdException w:name="Intense Quote" w:uiPriority="30" w:qFormat="1"/>
+    <w:lsdException w:name="Medium List 2 Accent 1" w:uiPriority="66"/>
+    <w:lsdException w:name="Medium Grid 1 Accent 1" w:uiPriority="67"/>
+    <w:lsdException w:name="Medium Grid 2 Accent 1" w:uiPriority="68"/>
+    <w:lsdException w:name="Medium Grid 3 Accent 1" w:uiPriority="69"/>
+    <w:lsdException w:name="Dark List Accent 1" w:uiPriority="70"/>
+    <w:lsdException w:name="Colorful Shading Accent 1" w:uiPriority="71"/>
+    <w:lsdException w:name="Colorful List Accent 1" w:uiPriority="72"/>
+    <w:lsdException w:name="Colorful Grid Accent 1" w:uiPriority="73"/>
+    <w:lsdException w:name="Light Shading Accent 2" w:uiPriority="60"/>
+    <w:lsdException w:name="Light List Accent 2" w:uiPriority="61"/>
+    <w:lsdException w:name="Light Grid Accent 2" w:uiPriority="62"/>
+    <w:lsdException w:name="Medium Shading 1 Accent 2" w:uiPriority="63"/>
+    <w:lsdException w:name="Medium Shading 2 Accent 2" w:uiPriority="64"/>
+    <w:lsdException w:name="Medium List 1 Accent 2" w:uiPriority="65"/>
+    <w:lsdException w:name="Medium List 2 Accent 2" w:uiPriority="66"/>
+    <w:lsdException w:name="Medium Grid 1 Accent 2" w:uiPriority="67"/>
+    <w:lsdException w:name="Medium Grid 2 Accent 2" w:uiPriority="68"/>
+    <w:lsdException w:name="Medium Grid 3 Accent 2" w:uiPriority="69"/>
+    <w:lsdException w:name="Dark List Accent 2" w:uiPriority="70"/>
+    <w:lsdException w:name="Colorful Shading Accent 2" w:uiPriority="71"/>
+    <w:lsdException w:name="Colorful List Accent 2" w:uiPriority="72"/>
+    <w:lsdException w:name="Colorful Grid Accent 2" w:uiPriority="73"/>
+    <w:lsdException w:name="Light Shading Accent 3" w:uiPriority="60"/>
+    <w:lsdException w:name="Light List Accent 3" w:uiPriority="61"/>
+    <w:lsdException w:name="Light Grid Accent 3" w:uiPriority="62"/>
+    <w:lsdException w:name="Medium Shading 1 Accent 3" w:uiPriority="63"/>
+    <w:lsdException w:name="Medium Shading 2 Accent 3" w:uiPriority="64"/>
+    <w:lsdException w:name="Medium List 1 Accent 3" w:uiPriority="65"/>
+    <w:lsdException w:name="Medium List 2 Accent 3" w:uiPriority="66"/>
+    <w:lsdException w:name="Medium Grid 1 Accent 3" w:uiPriority="67"/>
+    <w:lsdException w:name="Medium Grid 2 Accent 3" w:uiPriority="68"/>
+    <w:lsdException w:name="Medium Grid 3 Accent 3" w:uiPriority="69"/>
+    <w:lsdException w:name="Dark List Accent 3" w:uiPriority="70"/>
+    <w:lsdException w:name="Colorful Shading Accent 3" w:uiPriority="71"/>
+    <w:lsdException w:name="Colorful List Accent 3" w:uiPriority="72"/>
+    <w:lsdException w:name="Colorful Grid Accent 3" w:uiPriority="73"/>
+    <w:lsdException w:name="Light Shading Accent 4" w:uiPriority="60"/>
+    <w:lsdException w:name="Light List Accent 4" w:uiPriority="61"/>
+    <w:lsdException w:name="Light Grid Accent 4" w:uiPriority="62"/>
+    <w:lsdException w:name="Medium Shading 1 Accent 4" w:uiPriority="63"/>
+    <w:lsdException w:name="Medium Shading 2 Accent 4" w:uiPriority="64"/>
+    <w:lsdException w:name="Medium List 1 Accent 4" w:uiPriority="65"/>
+    <w:lsdException w:name="Medium List 2 Accent 4" w:uiPriority="66"/>
+    <w:lsdException w:name="Medium Grid 1 Accent 4" w:uiPriority="67"/>
+    <w:lsdException w:name="Medium Grid 2 Accent 4" w:uiPriority="68"/>
+    <w:lsdException w:name="Medium Grid 3 Accent 4" w:uiPriority="69"/>
+    <w:lsdException w:name="Dark List Accent 4" w:uiPriority="70"/>
+    <w:lsdException w:name="Colorful Shading Accent 4" w:uiPriority="71"/>
+    <w:lsdException w:name="Colorful List Accent 4" w:uiPriority="72"/>
+    <w:lsdException w:name="Colorful Grid Accent 4" w:uiPriority="73"/>
+    <w:lsdException w:name="Light Shading Accent 5" w:uiPriority="60"/>
+    <w:lsdException w:name="Light List Accent 5" w:uiPriority="61"/>
+    <w:lsdException w:name="Light Grid Accent 5" w:uiPriority="62"/>
+    <w:lsdException w:name="Medium Shading 1 Accent 5" w:uiPriority="63"/>
+    <w:lsdException w:name="Medium Shading 2 Accent 5" w:uiPriority="64"/>
+    <w:lsdException w:name="Medium List 1 Accent 5" w:uiPriority="65"/>
+    <w:lsdException w:name="Medium List 2 Accent 5" w:uiPriority="66"/>
+    <w:lsdException w:name="Medium Grid 1 Accent 5" w:uiPriority="67"/>
+    <w:lsdException w:name="Medium Grid 2 Accent 5" w:uiPriority="68"/>
+    <w:lsdException w:name="Medium Grid 3 Accent 5" w:uiPriority="69"/>
+    <w:lsdException w:name="Dark List Accent 5" w:uiPriority="70"/>
+    <w:lsdException w:name="Colorful Shading Accent 5" w:uiPriority="71"/>
+    <w:lsdException w:name="Colorful List Accent 5" w:uiPriority="72"/>
+    <w:lsdException w:name="Colorful Grid Accent 5" w:uiPriority="73"/>
+    <w:lsdException w:name="Light Shading Accent 6" w:uiPriority="60"/>
+    <w:lsdException w:name="Light List Accent 6" w:uiPriority="61"/>
+    <w:lsdException w:name="Light Grid Accent 6" w:uiPriority="62"/>
+    <w:lsdException w:name="Medium Shading 1 Accent 6" w:uiPriority="63"/>
+    <w:lsdException w:name="Medium Shading 2 Accent 6" w:uiPriority="64"/>
+    <w:lsdException w:name="Medium List 1 Accent 6" w:uiPriority="65"/>
+    <w:lsdException w:name="Medium List 2 Accent 6" w:uiPriority="66"/>
+    <w:lsdException w:name="Medium Grid 1 Accent 6" w:uiPriority="67"/>
+    <w:lsdException w:name="Medium Grid 2 Accent 6" w:uiPriority="68"/>
+    <w:lsdException w:name="Medium Grid 3 Accent 6" w:uiPriority="69"/>
+    <w:lsdException w:name="Dark List Accent 6" w:uiPriority="70"/>
+    <w:lsdException w:name="Colorful Shading Accent 6" w:uiPriority="71"/>
+    <w:lsdException w:name="Colorful List Accent 6" w:uiPriority="72"/>
+    <w:lsdException w:name="Colorful Grid Accent 6" w:uiPriority="73"/>
+    <w:lsdException w:name="Subtle Emphasis" w:uiPriority="19" w:qFormat="1"/>
+    <w:lsdException w:name="Intense Emphasis" w:uiPriority="21" w:qFormat="1"/>
+    <w:lsdException w:name="Subtle Reference" w:uiPriority="31" w:qFormat="1"/>
+    <w:lsdException w:name="Intense Reference" w:uiPriority="32" w:qFormat="1"/>
+    <w:lsdException w:name="Book Title" w:uiPriority="33" w:qFormat="1"/>
+    <w:lsdException w:name="Bibliography" w:semiHidden="1" w:uiPriority="37" w:unhideWhenUsed="1"/>
+    <w:lsdException w:name="TOC Heading" w:semiHidden="1" w:uiPriority="39" w:unhideWhenUsed="1" w:qFormat="1"/>
+    <w:lsdException w:name="Plain Table 1" w:uiPriority="41"/>
+    <w:lsdException w:name="Plain Table 2" w:uiPriority="42"/>
+    <w:lsdException w:name="Plain Table 3" w:uiPriority="43"/>
+    <w:lsdException w:name="Plain Table 4" w:uiPriority="44"/>
+    <w:lsdException w:name="Plain Table 5" w:uiPriority="45"/>
+    <w:lsdException w:name="Grid Table Light" w:uiPriority="40"/>
+    <w:lsdException w:name="Grid Table 1 Light" w:uiPriority="46"/>
+    <w:lsdException w:name="Grid Table 2" w:uiPriority="47"/>
+    <w:lsdException w:name="Grid Table 3" w:uiPriority="48"/>
+    <w:lsdException w:name="Grid Table 4" w:uiPriority="49"/>
+    <w:lsdException w:name="Grid Table 5 Dark" w:uiPriority="50"/>
+    <w:lsdException w:name="Grid Table 6 Colorful" w:uiPriority="51"/>
+    <w:lsdException w:name="Grid Table 7 Colorful" w:uiPriority="52"/>
+    <w:lsdException w:name="Grid Table 1 Light Accent 1" w:uiPriority="46"/>
+    <w:lsdException w:name="Grid Table 2 Accent 1" w:uiPriority="47"/>
+    <w:lsdException w:name="Grid Table 3 Accent 1" w:uiPriority="48"/>
+    <w:lsdException w:name="Grid Table 4 Accent 1" w:uiPriority="49"/>
+    <w:lsdException w:name="Grid Table 5 Dark Accent 1" w:uiPriority="50"/>
+    <w:lsdException w:name="Grid Table 6 Colorful Accent 1" w:uiPriority="51"/>
+    <w:lsdException w:name="Grid Table 7 Colorful Accent 1" w:uiPriority="52"/>
+    <w:lsdException w:name="Grid Table 1 Light Accent 2" w:uiPriority="46"/>
+    <w:lsdException w:name="Grid Table 2 Accent 2" w:uiPriority="47"/>
+    <w:lsdException w:name="Grid Table 3 Accent 2" w:uiPriority="48"/>
+    <w:lsdException w:name="Grid Table 4 Accent 2" w:uiPriority="49"/>
+    <w:lsdException w:name="Grid Table 5 Dark Accent 2" w:uiPriority="50"/>
+    <w:lsdException w:name="Grid Table 6 Colorful Accent 2" w:uiPriority="51"/>
+    <w:lsdException w:name="Grid Table 7 Colorful Accent 2" w:uiPriority="52"/>
+    <w:lsdException w:name="Grid Table 1 Light Accent 3" w:uiPriority="46"/>
+    <w:lsdException w:name="Grid Table 2 Accent 3" w:uiPriority="47"/>
+    <w:lsdException w:name="Grid Table 3 Accent 3" w:uiPriority="48"/>
+    <w:lsdException w:name="Grid Table 4 Accent 3" w:uiPriority="49"/>
+    <w:lsdException w:name="Grid Table 5 Dark Accent 3" w:uiPriority="50"/>
+    <w:lsdException w:name="Grid Table 6 Colorful Accent 3" w:uiPriority="51"/>
+    <w:lsdException w:name="Grid Table 7 Colorful Accent 3" w:uiPriority="52"/>
+    <w:lsdException w:name="Grid Table 1 Light Accent 4" w:uiPriority="46"/>
+    <w:lsdException w:name="Grid Table 2 Accent 4" w:uiPriority="47"/>
+    <w:lsdException w:name="Grid Table 3 Accent 4" w:uiPriority="48"/>
+    <w:lsdException w:name="Grid Table 4 Accent 4" w:uiPriority="49"/>
+    <w:lsdException w:name="Grid Table 5 Dark Accent 4" w:uiPriority="50"/>
+    <w:lsdException w:name="Grid Table 6 Colorful Accent 4" w:uiPriority="51"/>
+    <w:lsdException w:name="Grid Table 7 Colorful Accent 4" w:uiPriority="52"/>
+    <w:lsdException w:name="Grid Table 1 Light Accent 5" w:uiPriority="46"/>
+    <w:lsdException w:name="Grid Table 2 Accent 5" w:uiPriority="47"/>
+    <w:lsdException w:name="Grid Table 3 Accent 5" w:uiPriority="48"/>
+    <w:lsdException w:name="Grid Table 4 Accent 5" w:uiPriority="49"/>
+    <w:lsdException w:name="Grid Table 5 Dark Accent 5" w:uiPriority="50"/>
+    <w:lsdException w:name="Grid Table 6 Colorful Accent 5" w:uiPriority="51"/>
+    <w:lsdException w:name="Grid Table 7 Colorful Accent 5" w:uiPriority="52"/>
+    <w:lsdException w:name="Grid Table 1 Light Accent 6" w:uiPriority="46"/>
+    <w:lsdException w:name="Grid Table 2 Accent 6" w:uiPriority="47"/>
+    <w:lsdException w:name="Grid Table 3 Accent 6" w:uiPriority="48"/>
+    <w:lsdException w:name="Grid Table 4 Accent 6" w:uiPriority="49"/>
+    <w:lsdException w:name="Grid Table 5 Dark Accent 6" w:uiPriority="50"/>
+    <w:lsdException w:name="Grid Table 6 Colorful Accent 6" w:uiPriority="51"/>
+    <w:lsdException w:name="Grid Table 7 Colorful Accent 6" w:uiPriority="52"/>
+    <w:lsdException w:name="List Table 1 Light" w:uiPriority="46"/>
+    <w:lsdException w:name="List Table 2" w:uiPriority="47"/>
+    <w:lsdException w:name="List Table 3" w:uiPriority="48"/>
+    <w:lsdException w:name="List Table 4" w:uiPriority="49"/>
+    <w:lsdException w:name="List Table 5 Dark" w:uiPriority="50"/>
+    <w:lsdException w:name="List Table 6 Colorful" w:uiPriority="51"/>
+    <w:lsdException w:name="List Table 7 Colorful" w:uiPriority="52"/>
+    <w:lsdException w:name="List Table 1 Light Accent 1" w:uiPriority="46"/>
+    <w:lsdException w:name="List Table 2 Accent 1" w:uiPriority="47"/>
+    <w:lsdException w:name="List Table 3 Accent 1" w:uiPriority="48"/>
+    <w:lsdException w:name="List Table 4 Accent 1" w:uiPriority="49"/>
+    <w:lsdException w:name="List Table 5 Dark Accent 1" w:uiPriority="50"/>
+    <w:lsdException w:name="List Table 6 Colorful Accent 1" w:uiPriority="51"/>
+    <w:lsdException w:name="List Table 7 Colorful Accent 1" w:uiPriority="52"/>
+    <w:lsdException w:name="List Table 1 Light Accent 2" w:uiPriority="46"/>
+    <w:lsdException w:name="List Table 2 Accent 2" w:uiPriority="47"/>
+    <w:lsdException w:name="List Table 3 Accent 2" w:uiPriority="48"/>
+    <w:lsdException w:name="List Table 4 Accent 2" w:uiPriority="49"/>
+    <w:lsdException w:name="List Table 5 Dark Accent 2" w:uiPriority="50"/>
+    <w:lsdException w:name="List Table 6 Colorful Accent 2" w:uiPriority="51"/>
+    <w:lsdException w:name="List Table 7 Colorful Accent 2" w:uiPriority="52"/>
+    <w:lsdException w:name="List Table 1 Light Accent 3" w:uiPriority="46"/>
+    <w:lsdException w:name="List Table 2 Accent 3" w:uiPriority="47"/>
+    <w:lsdException w:name="List Table 3 Accent 3" w:uiPriority="48"/>
+    <w:lsdException w:name="List Table 4 Accent 3" w:uiPriority="49"/>
+    <w:lsdException w:name="List Table 5 Dark Accent 3" w:uiPriority="50"/>
+    <w:lsdException w:name="List Table 6 Colorful Accent 3" w:uiPriority="51"/>
+    <w:lsdException w:name="List Table 7 Colorful Accent 3" w:uiPriority="52"/>
+    <w:lsdException w:name="List Table 1 Light Accent 4" w:uiPriority="46"/>
+    <w:lsdException w:name="List Table 2 Accent 4" w:uiPriority="47"/>
+    <w:lsdException w:name="List Table 3 Accent 4" w:uiPriority="48"/>
+    <w:lsdException w:name="List Table 4 Accent 4" w:uiPriority="49"/>
+    <w:lsdException w:name="List Table 5 Dark Accent 4" w:uiPriority="50"/>
+    <w:lsdException w:name="List Table 6 Colorful Accent 4" w:uiPriority="51"/>
+    <w:lsdException w:name="List Table 7 Colorful Accent 4" w:uiPriority="52"/>
+    <w:lsdException w:name="List Table 1 Light Accent 5" w:uiPriority="46"/>
+    <w:lsdException w:name="List Table 2 Accent 5" w:uiPriority="47"/>
+    <w:lsdException w:name="List Table 3 Accent 5" w:uiPriority="48"/>
+    <w:lsdException w:name="List Table 4 Accent 5" w:uiPriority="49"/>
+    <w:lsdException w:name="List Table 5 Dark Accent 5" w:uiPriority="50"/>
+    <w:lsdException w:name="List Table 6 Colorful Accent 5" w:uiPriority="51"/>
+    <w:lsdException w:name="List Table 7 Colorful Accent 5" w:uiPriority="52"/>
+    <w:lsdException w:name="List Table 1 Light Accent 6" w:uiPriority="46"/>
+    <w:lsdException w:name="List Table 2 Accent 6" w:uiPriority="47"/>
+    <w:lsdException w:name="List Table 3 Accent 6" w:uiPriority="48"/>
+    <w:lsdException w:name="List Table 4 Accent 6" w:uiPriority="49"/>
+    <w:lsdException w:name="List Table 5 Dark Accent 6" w:uiPriority="50"/>
+    <w:lsdException w:name="List Table 6 Colorful Accent 6" w:uiPriority="51"/>
+    <w:lsdException w:name="List Table 7 Colorful Accent 6" w:uiPriority="52"/>
+    <w:lsdException w:name="Mention" w:semiHidden="1" w:unhideWhenUsed="1"/>
+    <w:lsdException w:name="Smart Hyperlink" w:semiHidden="1" w:unhideWhenUsed="1"/>
+    <w:lsdException w:name="Hashtag" w:semiHidden="1" w:unhideWhenUsed="1"/>
+    <w:lsdException w:name="Unresolved Mention" w:semiHidden="1" w:unhideWhenUsed="1"/>
   </w:latentStyles>
   <w:style w:type="paragraph" w:default="1" w:styleId="Normal">
     <w:name w:val="Normal"/>
@@ -1187,7 +3654,6 @@
     <w:uiPriority w:val="99"/>
     <w:semiHidden/>
     <w:unhideWhenUsed/>
-    <w:qFormat/>
     <w:tblPr>
       <w:tblInd w:w="0" w:type="dxa"/>
       <w:tblCellMar>
@@ -1232,7 +3698,7 @@
 </file>
 
 <file path=word/glossary/webSettings.xml><?xml version="1.0" encoding="utf-8"?>
-<w:webSettings xmlns:r="http://schemas.openxmlformats.org/officeDocument/2006/relationships" xmlns:w="http://schemas.openxmlformats.org/wordprocessingml/2006/main">
+<w:webSettings xmlns:mc="http://schemas.openxmlformats.org/markup-compatibility/2006" xmlns:r="http://schemas.openxmlformats.org/officeDocument/2006/relationships" xmlns:w="http://schemas.openxmlformats.org/wordprocessingml/2006/main" xmlns:w14="http://schemas.microsoft.com/office/word/2010/wordml" xmlns:w15="http://schemas.microsoft.com/office/word/2012/wordml" xmlns:w16cid="http://schemas.microsoft.com/office/word/2016/wordml/cid" xmlns:w16se="http://schemas.microsoft.com/office/word/2015/wordml/symex" mc:Ignorable="w14 w15 w16se w16cid">
   <w:optimizeForBrowser/>
 </w:webSettings>
 </file>

</xml_diff>